<commit_message>
Final comments from Glenn
</commit_message>
<xml_diff>
--- a/docs/CC&R.docx
+++ b/docs/CC&R.docx
@@ -61,7 +61,17 @@
       <w:bookmarkEnd w:id="0"/>
     </w:p>
     <w:p>
-      <w:r>
+      <w:pPr>
+        <w:rPr>
+          <w:sz w:val="40"/>
+          <w:szCs w:val="40"/>
+        </w:rPr>
+      </w:pPr>
+      <w:r>
+        <w:rPr>
+          <w:sz w:val="40"/>
+          <w:szCs w:val="40"/>
+        </w:rPr>
         <w:br w:type="page"/>
       </w:r>
     </w:p>
@@ -73,7 +83,7 @@
           <w:sz w:val="24"/>
           <w:szCs w:val="24"/>
         </w:rPr>
-        <w:id w:val="1815524539"/>
+        <w:id w:val="184869259"/>
         <w:docPartObj>
           <w:docPartGallery w:val="Table of Contents"/>
           <w:docPartUnique/>
@@ -111,7 +121,7 @@
           <w:r>
             <w:fldChar w:fldCharType="separate"/>
           </w:r>
-          <w:hyperlink w:anchor="_Toc94355918" w:history="1">
+          <w:hyperlink w:anchor="_Toc102208251" w:history="1">
             <w:r>
               <w:rPr>
                 <w:rStyle w:val="Hyperlink"/>
@@ -138,7 +148,7 @@
                 <w:noProof/>
                 <w:webHidden/>
               </w:rPr>
-              <w:instrText xml:space="preserve"> PAGEREF _Toc94355918 \h </w:instrText>
+              <w:instrText xml:space="preserve"> PAGEREF _Toc102208251 \h </w:instrText>
             </w:r>
             <w:r>
               <w:rPr>
@@ -182,7 +192,7 @@
               <w:szCs w:val="22"/>
             </w:rPr>
           </w:pPr>
-          <w:hyperlink w:anchor="_Toc94355919" w:history="1">
+          <w:hyperlink w:anchor="_Toc102208252" w:history="1">
             <w:r>
               <w:rPr>
                 <w:rStyle w:val="Hyperlink"/>
@@ -209,7 +219,7 @@
                 <w:noProof/>
                 <w:webHidden/>
               </w:rPr>
-              <w:instrText xml:space="preserve"> PAGEREF _Toc94355919 \h </w:instrText>
+              <w:instrText xml:space="preserve"> PAGEREF _Toc102208252 \h </w:instrText>
             </w:r>
             <w:r>
               <w:rPr>
@@ -253,7 +263,7 @@
               <w:szCs w:val="22"/>
             </w:rPr>
           </w:pPr>
-          <w:hyperlink w:anchor="_Toc94355920" w:history="1">
+          <w:hyperlink w:anchor="_Toc102208253" w:history="1">
             <w:r>
               <w:rPr>
                 <w:rStyle w:val="Hyperlink"/>
@@ -280,7 +290,7 @@
                 <w:noProof/>
                 <w:webHidden/>
               </w:rPr>
-              <w:instrText xml:space="preserve"> PAGEREF _Toc94355920 \h </w:instrText>
+              <w:instrText xml:space="preserve"> PAGEREF _Toc102208253 \h </w:instrText>
             </w:r>
             <w:r>
               <w:rPr>
@@ -324,7 +334,7 @@
               <w:szCs w:val="22"/>
             </w:rPr>
           </w:pPr>
-          <w:hyperlink w:anchor="_Toc94355921" w:history="1">
+          <w:hyperlink w:anchor="_Toc102208254" w:history="1">
             <w:r>
               <w:rPr>
                 <w:rStyle w:val="Hyperlink"/>
@@ -351,7 +361,7 @@
                 <w:noProof/>
                 <w:webHidden/>
               </w:rPr>
-              <w:instrText xml:space="preserve"> PAGEREF _Toc94355921 \h </w:instrText>
+              <w:instrText xml:space="preserve"> PAGEREF _Toc102208254 \h </w:instrText>
             </w:r>
             <w:r>
               <w:rPr>
@@ -395,7 +405,7 @@
               <w:szCs w:val="22"/>
             </w:rPr>
           </w:pPr>
-          <w:hyperlink w:anchor="_Toc94355922" w:history="1">
+          <w:hyperlink w:anchor="_Toc102208255" w:history="1">
             <w:r>
               <w:rPr>
                 <w:rStyle w:val="Hyperlink"/>
@@ -422,7 +432,7 @@
                 <w:noProof/>
                 <w:webHidden/>
               </w:rPr>
-              <w:instrText xml:space="preserve"> PAGEREF _Toc94355922 \h </w:instrText>
+              <w:instrText xml:space="preserve"> PAGEREF _Toc102208255 \h </w:instrText>
             </w:r>
             <w:r>
               <w:rPr>
@@ -466,7 +476,7 @@
               <w:szCs w:val="22"/>
             </w:rPr>
           </w:pPr>
-          <w:hyperlink w:anchor="_Toc94355923" w:history="1">
+          <w:hyperlink w:anchor="_Toc102208256" w:history="1">
             <w:r>
               <w:rPr>
                 <w:rStyle w:val="Hyperlink"/>
@@ -493,7 +503,7 @@
                 <w:noProof/>
                 <w:webHidden/>
               </w:rPr>
-              <w:instrText xml:space="preserve"> PAGEREF _Toc94355923 \h </w:instrText>
+              <w:instrText xml:space="preserve"> PAGEREF _Toc102208256 \h </w:instrText>
             </w:r>
             <w:r>
               <w:rPr>
@@ -537,7 +547,7 @@
               <w:szCs w:val="22"/>
             </w:rPr>
           </w:pPr>
-          <w:hyperlink w:anchor="_Toc94355924" w:history="1">
+          <w:hyperlink w:anchor="_Toc102208257" w:history="1">
             <w:r>
               <w:rPr>
                 <w:rStyle w:val="Hyperlink"/>
@@ -564,7 +574,7 @@
                 <w:noProof/>
                 <w:webHidden/>
               </w:rPr>
-              <w:instrText xml:space="preserve"> PAGEREF _Toc94355924 \h </w:instrText>
+              <w:instrText xml:space="preserve"> PAGEREF _Toc102208257 \h </w:instrText>
             </w:r>
             <w:r>
               <w:rPr>
@@ -608,7 +618,7 @@
               <w:szCs w:val="22"/>
             </w:rPr>
           </w:pPr>
-          <w:hyperlink w:anchor="_Toc94355925" w:history="1">
+          <w:hyperlink w:anchor="_Toc102208258" w:history="1">
             <w:r>
               <w:rPr>
                 <w:rStyle w:val="Hyperlink"/>
@@ -635,7 +645,7 @@
                 <w:noProof/>
                 <w:webHidden/>
               </w:rPr>
-              <w:instrText xml:space="preserve"> PAGEREF _Toc94355925 \h </w:instrText>
+              <w:instrText xml:space="preserve"> PAGEREF _Toc102208258 \h </w:instrText>
             </w:r>
             <w:r>
               <w:rPr>
@@ -679,7 +689,7 @@
               <w:szCs w:val="22"/>
             </w:rPr>
           </w:pPr>
-          <w:hyperlink w:anchor="_Toc94355926" w:history="1">
+          <w:hyperlink w:anchor="_Toc102208259" w:history="1">
             <w:r>
               <w:rPr>
                 <w:rStyle w:val="Hyperlink"/>
@@ -706,7 +716,7 @@
                 <w:noProof/>
                 <w:webHidden/>
               </w:rPr>
-              <w:instrText xml:space="preserve"> PAGEREF _Toc94355926 \h </w:instrText>
+              <w:instrText xml:space="preserve"> PAGEREF _Toc102208259 \h </w:instrText>
             </w:r>
             <w:r>
               <w:rPr>
@@ -750,7 +760,7 @@
               <w:szCs w:val="22"/>
             </w:rPr>
           </w:pPr>
-          <w:hyperlink w:anchor="_Toc94355927" w:history="1">
+          <w:hyperlink w:anchor="_Toc102208260" w:history="1">
             <w:r>
               <w:rPr>
                 <w:rStyle w:val="Hyperlink"/>
@@ -777,7 +787,7 @@
                 <w:noProof/>
                 <w:webHidden/>
               </w:rPr>
-              <w:instrText xml:space="preserve"> PAGEREF _Toc94355927 \h </w:instrText>
+              <w:instrText xml:space="preserve"> PAGEREF _Toc102208260 \h </w:instrText>
             </w:r>
             <w:r>
               <w:rPr>
@@ -821,7 +831,7 @@
               <w:szCs w:val="22"/>
             </w:rPr>
           </w:pPr>
-          <w:hyperlink w:anchor="_Toc94355928" w:history="1">
+          <w:hyperlink w:anchor="_Toc102208261" w:history="1">
             <w:r>
               <w:rPr>
                 <w:rStyle w:val="Hyperlink"/>
@@ -848,7 +858,7 @@
                 <w:noProof/>
                 <w:webHidden/>
               </w:rPr>
-              <w:instrText xml:space="preserve"> PAGEREF _Toc94355928 \h </w:instrText>
+              <w:instrText xml:space="preserve"> PAGEREF _Toc102208261 \h </w:instrText>
             </w:r>
             <w:r>
               <w:rPr>
@@ -892,7 +902,7 @@
               <w:szCs w:val="22"/>
             </w:rPr>
           </w:pPr>
-          <w:hyperlink w:anchor="_Toc94355929" w:history="1">
+          <w:hyperlink w:anchor="_Toc102208262" w:history="1">
             <w:r>
               <w:rPr>
                 <w:rStyle w:val="Hyperlink"/>
@@ -919,7 +929,7 @@
                 <w:noProof/>
                 <w:webHidden/>
               </w:rPr>
-              <w:instrText xml:space="preserve"> PAGEREF _Toc94355929 \h </w:instrText>
+              <w:instrText xml:space="preserve"> PAGEREF _Toc102208262 \h </w:instrText>
             </w:r>
             <w:r>
               <w:rPr>
@@ -963,7 +973,7 @@
               <w:szCs w:val="22"/>
             </w:rPr>
           </w:pPr>
-          <w:hyperlink w:anchor="_Toc94355930" w:history="1">
+          <w:hyperlink w:anchor="_Toc102208263" w:history="1">
             <w:r>
               <w:rPr>
                 <w:rStyle w:val="Hyperlink"/>
@@ -990,7 +1000,7 @@
                 <w:noProof/>
                 <w:webHidden/>
               </w:rPr>
-              <w:instrText xml:space="preserve"> PAGEREF _Toc94355930 \h </w:instrText>
+              <w:instrText xml:space="preserve"> PAGEREF _Toc102208263 \h </w:instrText>
             </w:r>
             <w:r>
               <w:rPr>
@@ -1034,7 +1044,7 @@
               <w:szCs w:val="22"/>
             </w:rPr>
           </w:pPr>
-          <w:hyperlink w:anchor="_Toc94355931" w:history="1">
+          <w:hyperlink w:anchor="_Toc102208264" w:history="1">
             <w:r>
               <w:rPr>
                 <w:rStyle w:val="Hyperlink"/>
@@ -1061,7 +1071,7 @@
                 <w:noProof/>
                 <w:webHidden/>
               </w:rPr>
-              <w:instrText xml:space="preserve"> PAGEREF _Toc94355931 \h </w:instrText>
+              <w:instrText xml:space="preserve"> PAGEREF _Toc102208264 \h </w:instrText>
             </w:r>
             <w:r>
               <w:rPr>
@@ -1105,7 +1115,7 @@
               <w:szCs w:val="22"/>
             </w:rPr>
           </w:pPr>
-          <w:hyperlink w:anchor="_Toc94355932" w:history="1">
+          <w:hyperlink w:anchor="_Toc102208265" w:history="1">
             <w:r>
               <w:rPr>
                 <w:rStyle w:val="Hyperlink"/>
@@ -1132,7 +1142,7 @@
                 <w:noProof/>
                 <w:webHidden/>
               </w:rPr>
-              <w:instrText xml:space="preserve"> PAGEREF _Toc94355932 \h </w:instrText>
+              <w:instrText xml:space="preserve"> PAGEREF _Toc102208265 \h </w:instrText>
             </w:r>
             <w:r>
               <w:rPr>
@@ -1176,7 +1186,7 @@
               <w:szCs w:val="22"/>
             </w:rPr>
           </w:pPr>
-          <w:hyperlink w:anchor="_Toc94355933" w:history="1">
+          <w:hyperlink w:anchor="_Toc102208266" w:history="1">
             <w:r>
               <w:rPr>
                 <w:rStyle w:val="Hyperlink"/>
@@ -1203,7 +1213,7 @@
                 <w:noProof/>
                 <w:webHidden/>
               </w:rPr>
-              <w:instrText xml:space="preserve"> PAGEREF _Toc94355933 \h </w:instrText>
+              <w:instrText xml:space="preserve"> PAGEREF _Toc102208266 \h </w:instrText>
             </w:r>
             <w:r>
               <w:rPr>
@@ -1247,7 +1257,7 @@
               <w:szCs w:val="22"/>
             </w:rPr>
           </w:pPr>
-          <w:hyperlink w:anchor="_Toc94355934" w:history="1">
+          <w:hyperlink w:anchor="_Toc102208267" w:history="1">
             <w:r>
               <w:rPr>
                 <w:rStyle w:val="Hyperlink"/>
@@ -1274,7 +1284,7 @@
                 <w:noProof/>
                 <w:webHidden/>
               </w:rPr>
-              <w:instrText xml:space="preserve"> PAGEREF _Toc94355934 \h </w:instrText>
+              <w:instrText xml:space="preserve"> PAGEREF _Toc102208267 \h </w:instrText>
             </w:r>
             <w:r>
               <w:rPr>
@@ -1318,7 +1328,7 @@
               <w:szCs w:val="22"/>
             </w:rPr>
           </w:pPr>
-          <w:hyperlink w:anchor="_Toc94355935" w:history="1">
+          <w:hyperlink w:anchor="_Toc102208268" w:history="1">
             <w:r>
               <w:rPr>
                 <w:rStyle w:val="Hyperlink"/>
@@ -1345,7 +1355,7 @@
                 <w:noProof/>
                 <w:webHidden/>
               </w:rPr>
-              <w:instrText xml:space="preserve"> PAGEREF _Toc94355935 \h </w:instrText>
+              <w:instrText xml:space="preserve"> PAGEREF _Toc102208268 \h </w:instrText>
             </w:r>
             <w:r>
               <w:rPr>
@@ -1389,7 +1399,7 @@
               <w:szCs w:val="22"/>
             </w:rPr>
           </w:pPr>
-          <w:hyperlink w:anchor="_Toc94355936" w:history="1">
+          <w:hyperlink w:anchor="_Toc102208269" w:history="1">
             <w:r>
               <w:rPr>
                 <w:rStyle w:val="Hyperlink"/>
@@ -1416,7 +1426,7 @@
                 <w:noProof/>
                 <w:webHidden/>
               </w:rPr>
-              <w:instrText xml:space="preserve"> PAGEREF _Toc94355936 \h </w:instrText>
+              <w:instrText xml:space="preserve"> PAGEREF _Toc102208269 \h </w:instrText>
             </w:r>
             <w:r>
               <w:rPr>
@@ -1460,7 +1470,7 @@
               <w:szCs w:val="22"/>
             </w:rPr>
           </w:pPr>
-          <w:hyperlink w:anchor="_Toc94355937" w:history="1">
+          <w:hyperlink w:anchor="_Toc102208270" w:history="1">
             <w:r>
               <w:rPr>
                 <w:rStyle w:val="Hyperlink"/>
@@ -1487,7 +1497,7 @@
                 <w:noProof/>
                 <w:webHidden/>
               </w:rPr>
-              <w:instrText xml:space="preserve"> PAGEREF _Toc94355937 \h </w:instrText>
+              <w:instrText xml:space="preserve"> PAGEREF _Toc102208270 \h </w:instrText>
             </w:r>
             <w:r>
               <w:rPr>
@@ -1531,7 +1541,7 @@
               <w:szCs w:val="22"/>
             </w:rPr>
           </w:pPr>
-          <w:hyperlink w:anchor="_Toc94355938" w:history="1">
+          <w:hyperlink w:anchor="_Toc102208271" w:history="1">
             <w:r>
               <w:rPr>
                 <w:rStyle w:val="Hyperlink"/>
@@ -1558,7 +1568,7 @@
                 <w:noProof/>
                 <w:webHidden/>
               </w:rPr>
-              <w:instrText xml:space="preserve"> PAGEREF _Toc94355938 \h </w:instrText>
+              <w:instrText xml:space="preserve"> PAGEREF _Toc102208271 \h </w:instrText>
             </w:r>
             <w:r>
               <w:rPr>
@@ -1602,7 +1612,7 @@
               <w:szCs w:val="22"/>
             </w:rPr>
           </w:pPr>
-          <w:hyperlink w:anchor="_Toc94355939" w:history="1">
+          <w:hyperlink w:anchor="_Toc102208272" w:history="1">
             <w:r>
               <w:rPr>
                 <w:rStyle w:val="Hyperlink"/>
@@ -1629,7 +1639,7 @@
                 <w:noProof/>
                 <w:webHidden/>
               </w:rPr>
-              <w:instrText xml:space="preserve"> PAGEREF _Toc94355939 \h </w:instrText>
+              <w:instrText xml:space="preserve"> PAGEREF _Toc102208272 \h </w:instrText>
             </w:r>
             <w:r>
               <w:rPr>
@@ -1673,7 +1683,7 @@
               <w:szCs w:val="22"/>
             </w:rPr>
           </w:pPr>
-          <w:hyperlink w:anchor="_Toc94355940" w:history="1">
+          <w:hyperlink w:anchor="_Toc102208273" w:history="1">
             <w:r>
               <w:rPr>
                 <w:rStyle w:val="Hyperlink"/>
@@ -1700,7 +1710,7 @@
                 <w:noProof/>
                 <w:webHidden/>
               </w:rPr>
-              <w:instrText xml:space="preserve"> PAGEREF _Toc94355940 \h </w:instrText>
+              <w:instrText xml:space="preserve"> PAGEREF _Toc102208273 \h </w:instrText>
             </w:r>
             <w:r>
               <w:rPr>
@@ -1744,7 +1754,7 @@
               <w:szCs w:val="22"/>
             </w:rPr>
           </w:pPr>
-          <w:hyperlink w:anchor="_Toc94355941" w:history="1">
+          <w:hyperlink w:anchor="_Toc102208274" w:history="1">
             <w:r>
               <w:rPr>
                 <w:rStyle w:val="Hyperlink"/>
@@ -1771,7 +1781,7 @@
                 <w:noProof/>
                 <w:webHidden/>
               </w:rPr>
-              <w:instrText xml:space="preserve"> PAGEREF _Toc94355941 \h </w:instrText>
+              <w:instrText xml:space="preserve"> PAGEREF _Toc102208274 \h </w:instrText>
             </w:r>
             <w:r>
               <w:rPr>
@@ -1815,7 +1825,7 @@
               <w:szCs w:val="22"/>
             </w:rPr>
           </w:pPr>
-          <w:hyperlink w:anchor="_Toc94355942" w:history="1">
+          <w:hyperlink w:anchor="_Toc102208275" w:history="1">
             <w:r>
               <w:rPr>
                 <w:rStyle w:val="Hyperlink"/>
@@ -1842,7 +1852,7 @@
                 <w:noProof/>
                 <w:webHidden/>
               </w:rPr>
-              <w:instrText xml:space="preserve"> PAGEREF _Toc94355942 \h </w:instrText>
+              <w:instrText xml:space="preserve"> PAGEREF _Toc102208275 \h </w:instrText>
             </w:r>
             <w:r>
               <w:rPr>
@@ -1886,7 +1896,7 @@
               <w:szCs w:val="22"/>
             </w:rPr>
           </w:pPr>
-          <w:hyperlink w:anchor="_Toc94355943" w:history="1">
+          <w:hyperlink w:anchor="_Toc102208276" w:history="1">
             <w:r>
               <w:rPr>
                 <w:rStyle w:val="Hyperlink"/>
@@ -1913,7 +1923,7 @@
                 <w:noProof/>
                 <w:webHidden/>
               </w:rPr>
-              <w:instrText xml:space="preserve"> PAGEREF _Toc94355943 \h </w:instrText>
+              <w:instrText xml:space="preserve"> PAGEREF _Toc102208276 \h </w:instrText>
             </w:r>
             <w:r>
               <w:rPr>
@@ -1957,7 +1967,7 @@
               <w:szCs w:val="22"/>
             </w:rPr>
           </w:pPr>
-          <w:hyperlink w:anchor="_Toc94355944" w:history="1">
+          <w:hyperlink w:anchor="_Toc102208277" w:history="1">
             <w:r>
               <w:rPr>
                 <w:rStyle w:val="Hyperlink"/>
@@ -1984,7 +1994,7 @@
                 <w:noProof/>
                 <w:webHidden/>
               </w:rPr>
-              <w:instrText xml:space="preserve"> PAGEREF _Toc94355944 \h </w:instrText>
+              <w:instrText xml:space="preserve"> PAGEREF _Toc102208277 \h </w:instrText>
             </w:r>
             <w:r>
               <w:rPr>
@@ -2028,7 +2038,7 @@
               <w:szCs w:val="22"/>
             </w:rPr>
           </w:pPr>
-          <w:hyperlink w:anchor="_Toc94355945" w:history="1">
+          <w:hyperlink w:anchor="_Toc102208278" w:history="1">
             <w:r>
               <w:rPr>
                 <w:rStyle w:val="Hyperlink"/>
@@ -2055,7 +2065,7 @@
                 <w:noProof/>
                 <w:webHidden/>
               </w:rPr>
-              <w:instrText xml:space="preserve"> PAGEREF _Toc94355945 \h </w:instrText>
+              <w:instrText xml:space="preserve"> PAGEREF _Toc102208278 \h </w:instrText>
             </w:r>
             <w:r>
               <w:rPr>
@@ -2099,7 +2109,7 @@
               <w:szCs w:val="22"/>
             </w:rPr>
           </w:pPr>
-          <w:hyperlink w:anchor="_Toc94355946" w:history="1">
+          <w:hyperlink w:anchor="_Toc102208279" w:history="1">
             <w:r>
               <w:rPr>
                 <w:rStyle w:val="Hyperlink"/>
@@ -2126,7 +2136,7 @@
                 <w:noProof/>
                 <w:webHidden/>
               </w:rPr>
-              <w:instrText xml:space="preserve"> PAGEREF _Toc94355946 \h </w:instrText>
+              <w:instrText xml:space="preserve"> PAGEREF _Toc102208279 \h </w:instrText>
             </w:r>
             <w:r>
               <w:rPr>
@@ -2170,7 +2180,7 @@
               <w:szCs w:val="22"/>
             </w:rPr>
           </w:pPr>
-          <w:hyperlink w:anchor="_Toc94355947" w:history="1">
+          <w:hyperlink w:anchor="_Toc102208280" w:history="1">
             <w:r>
               <w:rPr>
                 <w:rStyle w:val="Hyperlink"/>
@@ -2197,7 +2207,7 @@
                 <w:noProof/>
                 <w:webHidden/>
               </w:rPr>
-              <w:instrText xml:space="preserve"> PAGEREF _Toc94355947 \h </w:instrText>
+              <w:instrText xml:space="preserve"> PAGEREF _Toc102208280 \h </w:instrText>
             </w:r>
             <w:r>
               <w:rPr>
@@ -2241,7 +2251,7 @@
               <w:szCs w:val="22"/>
             </w:rPr>
           </w:pPr>
-          <w:hyperlink w:anchor="_Toc94355948" w:history="1">
+          <w:hyperlink w:anchor="_Toc102208281" w:history="1">
             <w:r>
               <w:rPr>
                 <w:rStyle w:val="Hyperlink"/>
@@ -2268,7 +2278,7 @@
                 <w:noProof/>
                 <w:webHidden/>
               </w:rPr>
-              <w:instrText xml:space="preserve"> PAGEREF _Toc94355948 \h </w:instrText>
+              <w:instrText xml:space="preserve"> PAGEREF _Toc102208281 \h </w:instrText>
             </w:r>
             <w:r>
               <w:rPr>
@@ -2312,7 +2322,7 @@
               <w:szCs w:val="22"/>
             </w:rPr>
           </w:pPr>
-          <w:hyperlink w:anchor="_Toc94355949" w:history="1">
+          <w:hyperlink w:anchor="_Toc102208282" w:history="1">
             <w:r>
               <w:rPr>
                 <w:rStyle w:val="Hyperlink"/>
@@ -2339,7 +2349,7 @@
                 <w:noProof/>
                 <w:webHidden/>
               </w:rPr>
-              <w:instrText xml:space="preserve"> PAGEREF _Toc94355949 \h </w:instrText>
+              <w:instrText xml:space="preserve"> PAGEREF _Toc102208282 \h </w:instrText>
             </w:r>
             <w:r>
               <w:rPr>
@@ -2383,7 +2393,7 @@
               <w:szCs w:val="22"/>
             </w:rPr>
           </w:pPr>
-          <w:hyperlink w:anchor="_Toc94355950" w:history="1">
+          <w:hyperlink w:anchor="_Toc102208283" w:history="1">
             <w:r>
               <w:rPr>
                 <w:rStyle w:val="Hyperlink"/>
@@ -2410,7 +2420,7 @@
                 <w:noProof/>
                 <w:webHidden/>
               </w:rPr>
-              <w:instrText xml:space="preserve"> PAGEREF _Toc94355950 \h </w:instrText>
+              <w:instrText xml:space="preserve"> PAGEREF _Toc102208283 \h </w:instrText>
             </w:r>
             <w:r>
               <w:rPr>
@@ -2454,7 +2464,7 @@
               <w:szCs w:val="22"/>
             </w:rPr>
           </w:pPr>
-          <w:hyperlink w:anchor="_Toc94355951" w:history="1">
+          <w:hyperlink w:anchor="_Toc102208284" w:history="1">
             <w:r>
               <w:rPr>
                 <w:rStyle w:val="Hyperlink"/>
@@ -2481,7 +2491,7 @@
                 <w:noProof/>
                 <w:webHidden/>
               </w:rPr>
-              <w:instrText xml:space="preserve"> PAGEREF _Toc94355951 \h </w:instrText>
+              <w:instrText xml:space="preserve"> PAGEREF _Toc102208284 \h </w:instrText>
             </w:r>
             <w:r>
               <w:rPr>
@@ -2525,7 +2535,7 @@
               <w:szCs w:val="22"/>
             </w:rPr>
           </w:pPr>
-          <w:hyperlink w:anchor="_Toc94355952" w:history="1">
+          <w:hyperlink w:anchor="_Toc102208285" w:history="1">
             <w:r>
               <w:rPr>
                 <w:rStyle w:val="Hyperlink"/>
@@ -2552,7 +2562,7 @@
                 <w:noProof/>
                 <w:webHidden/>
               </w:rPr>
-              <w:instrText xml:space="preserve"> PAGEREF _Toc94355952 \h </w:instrText>
+              <w:instrText xml:space="preserve"> PAGEREF _Toc102208285 \h </w:instrText>
             </w:r>
             <w:r>
               <w:rPr>
@@ -2596,7 +2606,7 @@
               <w:szCs w:val="22"/>
             </w:rPr>
           </w:pPr>
-          <w:hyperlink w:anchor="_Toc94355953" w:history="1">
+          <w:hyperlink w:anchor="_Toc102208286" w:history="1">
             <w:r>
               <w:rPr>
                 <w:rStyle w:val="Hyperlink"/>
@@ -2623,7 +2633,7 @@
                 <w:noProof/>
                 <w:webHidden/>
               </w:rPr>
-              <w:instrText xml:space="preserve"> PAGEREF _Toc94355953 \h </w:instrText>
+              <w:instrText xml:space="preserve"> PAGEREF _Toc102208286 \h </w:instrText>
             </w:r>
             <w:r>
               <w:rPr>
@@ -2667,7 +2677,7 @@
               <w:szCs w:val="22"/>
             </w:rPr>
           </w:pPr>
-          <w:hyperlink w:anchor="_Toc94355954" w:history="1">
+          <w:hyperlink w:anchor="_Toc102208287" w:history="1">
             <w:r>
               <w:rPr>
                 <w:rStyle w:val="Hyperlink"/>
@@ -2694,7 +2704,7 @@
                 <w:noProof/>
                 <w:webHidden/>
               </w:rPr>
-              <w:instrText xml:space="preserve"> PAGEREF _Toc94355954 \h </w:instrText>
+              <w:instrText xml:space="preserve"> PAGEREF _Toc102208287 \h </w:instrText>
             </w:r>
             <w:r>
               <w:rPr>
@@ -2738,7 +2748,7 @@
               <w:szCs w:val="22"/>
             </w:rPr>
           </w:pPr>
-          <w:hyperlink w:anchor="_Toc94355955" w:history="1">
+          <w:hyperlink w:anchor="_Toc102208288" w:history="1">
             <w:r>
               <w:rPr>
                 <w:rStyle w:val="Hyperlink"/>
@@ -2765,7 +2775,7 @@
                 <w:noProof/>
                 <w:webHidden/>
               </w:rPr>
-              <w:instrText xml:space="preserve"> PAGEREF _Toc94355955 \h </w:instrText>
+              <w:instrText xml:space="preserve"> PAGEREF _Toc102208288 \h </w:instrText>
             </w:r>
             <w:r>
               <w:rPr>
@@ -2809,7 +2819,7 @@
               <w:szCs w:val="22"/>
             </w:rPr>
           </w:pPr>
-          <w:hyperlink w:anchor="_Toc94355956" w:history="1">
+          <w:hyperlink w:anchor="_Toc102208289" w:history="1">
             <w:r>
               <w:rPr>
                 <w:rStyle w:val="Hyperlink"/>
@@ -2836,7 +2846,7 @@
                 <w:noProof/>
                 <w:webHidden/>
               </w:rPr>
-              <w:instrText xml:space="preserve"> PAGEREF _Toc94355956 \h </w:instrText>
+              <w:instrText xml:space="preserve"> PAGEREF _Toc102208289 \h </w:instrText>
             </w:r>
             <w:r>
               <w:rPr>
@@ -2880,7 +2890,7 @@
               <w:szCs w:val="22"/>
             </w:rPr>
           </w:pPr>
-          <w:hyperlink w:anchor="_Toc94355957" w:history="1">
+          <w:hyperlink w:anchor="_Toc102208290" w:history="1">
             <w:r>
               <w:rPr>
                 <w:rStyle w:val="Hyperlink"/>
@@ -2907,7 +2917,7 @@
                 <w:noProof/>
                 <w:webHidden/>
               </w:rPr>
-              <w:instrText xml:space="preserve"> PAGEREF _Toc94355957 \h </w:instrText>
+              <w:instrText xml:space="preserve"> PAGEREF _Toc102208290 \h </w:instrText>
             </w:r>
             <w:r>
               <w:rPr>
@@ -2951,7 +2961,7 @@
               <w:szCs w:val="22"/>
             </w:rPr>
           </w:pPr>
-          <w:hyperlink w:anchor="_Toc94355958" w:history="1">
+          <w:hyperlink w:anchor="_Toc102208291" w:history="1">
             <w:r>
               <w:rPr>
                 <w:rStyle w:val="Hyperlink"/>
@@ -2978,7 +2988,7 @@
                 <w:noProof/>
                 <w:webHidden/>
               </w:rPr>
-              <w:instrText xml:space="preserve"> PAGEREF _Toc94355958 \h </w:instrText>
+              <w:instrText xml:space="preserve"> PAGEREF _Toc102208291 \h </w:instrText>
             </w:r>
             <w:r>
               <w:rPr>
@@ -3022,7 +3032,7 @@
               <w:szCs w:val="22"/>
             </w:rPr>
           </w:pPr>
-          <w:hyperlink w:anchor="_Toc94355959" w:history="1">
+          <w:hyperlink w:anchor="_Toc102208292" w:history="1">
             <w:r>
               <w:rPr>
                 <w:rStyle w:val="Hyperlink"/>
@@ -3049,7 +3059,7 @@
                 <w:noProof/>
                 <w:webHidden/>
               </w:rPr>
-              <w:instrText xml:space="preserve"> PAGEREF _Toc94355959 \h </w:instrText>
+              <w:instrText xml:space="preserve"> PAGEREF _Toc102208292 \h </w:instrText>
             </w:r>
             <w:r>
               <w:rPr>
@@ -3093,7 +3103,7 @@
               <w:szCs w:val="22"/>
             </w:rPr>
           </w:pPr>
-          <w:hyperlink w:anchor="_Toc94355960" w:history="1">
+          <w:hyperlink w:anchor="_Toc102208293" w:history="1">
             <w:r>
               <w:rPr>
                 <w:rStyle w:val="Hyperlink"/>
@@ -3120,7 +3130,7 @@
                 <w:noProof/>
                 <w:webHidden/>
               </w:rPr>
-              <w:instrText xml:space="preserve"> PAGEREF _Toc94355960 \h </w:instrText>
+              <w:instrText xml:space="preserve"> PAGEREF _Toc102208293 \h </w:instrText>
             </w:r>
             <w:r>
               <w:rPr>
@@ -3164,7 +3174,7 @@
               <w:szCs w:val="22"/>
             </w:rPr>
           </w:pPr>
-          <w:hyperlink w:anchor="_Toc94355961" w:history="1">
+          <w:hyperlink w:anchor="_Toc102208294" w:history="1">
             <w:r>
               <w:rPr>
                 <w:rStyle w:val="Hyperlink"/>
@@ -3191,7 +3201,7 @@
                 <w:noProof/>
                 <w:webHidden/>
               </w:rPr>
-              <w:instrText xml:space="preserve"> PAGEREF _Toc94355961 \h </w:instrText>
+              <w:instrText xml:space="preserve"> PAGEREF _Toc102208294 \h </w:instrText>
             </w:r>
             <w:r>
               <w:rPr>
@@ -3235,7 +3245,7 @@
               <w:szCs w:val="22"/>
             </w:rPr>
           </w:pPr>
-          <w:hyperlink w:anchor="_Toc94355962" w:history="1">
+          <w:hyperlink w:anchor="_Toc102208295" w:history="1">
             <w:r>
               <w:rPr>
                 <w:rStyle w:val="Hyperlink"/>
@@ -3262,7 +3272,7 @@
                 <w:noProof/>
                 <w:webHidden/>
               </w:rPr>
-              <w:instrText xml:space="preserve"> PAGEREF _Toc94355962 \h </w:instrText>
+              <w:instrText xml:space="preserve"> PAGEREF _Toc102208295 \h </w:instrText>
             </w:r>
             <w:r>
               <w:rPr>
@@ -3306,7 +3316,7 @@
               <w:szCs w:val="22"/>
             </w:rPr>
           </w:pPr>
-          <w:hyperlink w:anchor="_Toc94355963" w:history="1">
+          <w:hyperlink w:anchor="_Toc102208296" w:history="1">
             <w:r>
               <w:rPr>
                 <w:rStyle w:val="Hyperlink"/>
@@ -3333,7 +3343,7 @@
                 <w:noProof/>
                 <w:webHidden/>
               </w:rPr>
-              <w:instrText xml:space="preserve"> PAGEREF _Toc94355963 \h </w:instrText>
+              <w:instrText xml:space="preserve"> PAGEREF _Toc102208296 \h </w:instrText>
             </w:r>
             <w:r>
               <w:rPr>
@@ -3377,7 +3387,7 @@
               <w:szCs w:val="22"/>
             </w:rPr>
           </w:pPr>
-          <w:hyperlink w:anchor="_Toc94355964" w:history="1">
+          <w:hyperlink w:anchor="_Toc102208297" w:history="1">
             <w:r>
               <w:rPr>
                 <w:rStyle w:val="Hyperlink"/>
@@ -3404,7 +3414,7 @@
                 <w:noProof/>
                 <w:webHidden/>
               </w:rPr>
-              <w:instrText xml:space="preserve"> PAGEREF _Toc94355964 \h </w:instrText>
+              <w:instrText xml:space="preserve"> PAGEREF _Toc102208297 \h </w:instrText>
             </w:r>
             <w:r>
               <w:rPr>
@@ -3448,7 +3458,7 @@
               <w:szCs w:val="22"/>
             </w:rPr>
           </w:pPr>
-          <w:hyperlink w:anchor="_Toc94355965" w:history="1">
+          <w:hyperlink w:anchor="_Toc102208298" w:history="1">
             <w:r>
               <w:rPr>
                 <w:rStyle w:val="Hyperlink"/>
@@ -3475,7 +3485,7 @@
                 <w:noProof/>
                 <w:webHidden/>
               </w:rPr>
-              <w:instrText xml:space="preserve"> PAGEREF _Toc94355965 \h </w:instrText>
+              <w:instrText xml:space="preserve"> PAGEREF _Toc102208298 \h </w:instrText>
             </w:r>
             <w:r>
               <w:rPr>
@@ -3519,7 +3529,7 @@
               <w:szCs w:val="22"/>
             </w:rPr>
           </w:pPr>
-          <w:hyperlink w:anchor="_Toc94355966" w:history="1">
+          <w:hyperlink w:anchor="_Toc102208299" w:history="1">
             <w:r>
               <w:rPr>
                 <w:rStyle w:val="Hyperlink"/>
@@ -3546,7 +3556,7 @@
                 <w:noProof/>
                 <w:webHidden/>
               </w:rPr>
-              <w:instrText xml:space="preserve"> PAGEREF _Toc94355966 \h </w:instrText>
+              <w:instrText xml:space="preserve"> PAGEREF _Toc102208299 \h </w:instrText>
             </w:r>
             <w:r>
               <w:rPr>
@@ -3590,7 +3600,7 @@
               <w:szCs w:val="22"/>
             </w:rPr>
           </w:pPr>
-          <w:hyperlink w:anchor="_Toc94355967" w:history="1">
+          <w:hyperlink w:anchor="_Toc102208300" w:history="1">
             <w:r>
               <w:rPr>
                 <w:rStyle w:val="Hyperlink"/>
@@ -3617,7 +3627,7 @@
                 <w:noProof/>
                 <w:webHidden/>
               </w:rPr>
-              <w:instrText xml:space="preserve"> PAGEREF _Toc94355967 \h </w:instrText>
+              <w:instrText xml:space="preserve"> PAGEREF _Toc102208300 \h </w:instrText>
             </w:r>
             <w:r>
               <w:rPr>
@@ -3661,7 +3671,7 @@
               <w:szCs w:val="22"/>
             </w:rPr>
           </w:pPr>
-          <w:hyperlink w:anchor="_Toc94355968" w:history="1">
+          <w:hyperlink w:anchor="_Toc102208301" w:history="1">
             <w:r>
               <w:rPr>
                 <w:rStyle w:val="Hyperlink"/>
@@ -3688,7 +3698,7 @@
                 <w:noProof/>
                 <w:webHidden/>
               </w:rPr>
-              <w:instrText xml:space="preserve"> PAGEREF _Toc94355968 \h </w:instrText>
+              <w:instrText xml:space="preserve"> PAGEREF _Toc102208301 \h </w:instrText>
             </w:r>
             <w:r>
               <w:rPr>
@@ -3732,7 +3742,7 @@
               <w:szCs w:val="22"/>
             </w:rPr>
           </w:pPr>
-          <w:hyperlink w:anchor="_Toc94355969" w:history="1">
+          <w:hyperlink w:anchor="_Toc102208302" w:history="1">
             <w:r>
               <w:rPr>
                 <w:rStyle w:val="Hyperlink"/>
@@ -3759,7 +3769,7 @@
                 <w:noProof/>
                 <w:webHidden/>
               </w:rPr>
-              <w:instrText xml:space="preserve"> PAGEREF _Toc94355969 \h </w:instrText>
+              <w:instrText xml:space="preserve"> PAGEREF _Toc102208302 \h </w:instrText>
             </w:r>
             <w:r>
               <w:rPr>
@@ -3803,7 +3813,7 @@
               <w:szCs w:val="22"/>
             </w:rPr>
           </w:pPr>
-          <w:hyperlink w:anchor="_Toc94355970" w:history="1">
+          <w:hyperlink w:anchor="_Toc102208303" w:history="1">
             <w:r>
               <w:rPr>
                 <w:rStyle w:val="Hyperlink"/>
@@ -3830,7 +3840,7 @@
                 <w:noProof/>
                 <w:webHidden/>
               </w:rPr>
-              <w:instrText xml:space="preserve"> PAGEREF _Toc94355970 \h </w:instrText>
+              <w:instrText xml:space="preserve"> PAGEREF _Toc102208303 \h </w:instrText>
             </w:r>
             <w:r>
               <w:rPr>
@@ -3874,7 +3884,7 @@
               <w:szCs w:val="22"/>
             </w:rPr>
           </w:pPr>
-          <w:hyperlink w:anchor="_Toc94355971" w:history="1">
+          <w:hyperlink w:anchor="_Toc102208304" w:history="1">
             <w:r>
               <w:rPr>
                 <w:rStyle w:val="Hyperlink"/>
@@ -3901,7 +3911,7 @@
                 <w:noProof/>
                 <w:webHidden/>
               </w:rPr>
-              <w:instrText xml:space="preserve"> PAGEREF _Toc94355971 \h </w:instrText>
+              <w:instrText xml:space="preserve"> PAGEREF _Toc102208304 \h </w:instrText>
             </w:r>
             <w:r>
               <w:rPr>
@@ -3945,7 +3955,7 @@
               <w:szCs w:val="22"/>
             </w:rPr>
           </w:pPr>
-          <w:hyperlink w:anchor="_Toc94355972" w:history="1">
+          <w:hyperlink w:anchor="_Toc102208305" w:history="1">
             <w:r>
               <w:rPr>
                 <w:rStyle w:val="Hyperlink"/>
@@ -3972,7 +3982,7 @@
                 <w:noProof/>
                 <w:webHidden/>
               </w:rPr>
-              <w:instrText xml:space="preserve"> PAGEREF _Toc94355972 \h </w:instrText>
+              <w:instrText xml:space="preserve"> PAGEREF _Toc102208305 \h </w:instrText>
             </w:r>
             <w:r>
               <w:rPr>
@@ -4016,7 +4026,7 @@
               <w:szCs w:val="22"/>
             </w:rPr>
           </w:pPr>
-          <w:hyperlink w:anchor="_Toc94355973" w:history="1">
+          <w:hyperlink w:anchor="_Toc102208306" w:history="1">
             <w:r>
               <w:rPr>
                 <w:rStyle w:val="Hyperlink"/>
@@ -4043,7 +4053,7 @@
                 <w:noProof/>
                 <w:webHidden/>
               </w:rPr>
-              <w:instrText xml:space="preserve"> PAGEREF _Toc94355973 \h </w:instrText>
+              <w:instrText xml:space="preserve"> PAGEREF _Toc102208306 \h </w:instrText>
             </w:r>
             <w:r>
               <w:rPr>
@@ -4087,7 +4097,7 @@
               <w:szCs w:val="22"/>
             </w:rPr>
           </w:pPr>
-          <w:hyperlink w:anchor="_Toc94355974" w:history="1">
+          <w:hyperlink w:anchor="_Toc102208307" w:history="1">
             <w:r>
               <w:rPr>
                 <w:rStyle w:val="Hyperlink"/>
@@ -4114,7 +4124,7 @@
                 <w:noProof/>
                 <w:webHidden/>
               </w:rPr>
-              <w:instrText xml:space="preserve"> PAGEREF _Toc94355974 \h </w:instrText>
+              <w:instrText xml:space="preserve"> PAGEREF _Toc102208307 \h </w:instrText>
             </w:r>
             <w:r>
               <w:rPr>
@@ -4158,7 +4168,7 @@
               <w:szCs w:val="22"/>
             </w:rPr>
           </w:pPr>
-          <w:hyperlink w:anchor="_Toc94355975" w:history="1">
+          <w:hyperlink w:anchor="_Toc102208308" w:history="1">
             <w:r>
               <w:rPr>
                 <w:rStyle w:val="Hyperlink"/>
@@ -4185,7 +4195,7 @@
                 <w:noProof/>
                 <w:webHidden/>
               </w:rPr>
-              <w:instrText xml:space="preserve"> PAGEREF _Toc94355975 \h </w:instrText>
+              <w:instrText xml:space="preserve"> PAGEREF _Toc102208308 \h </w:instrText>
             </w:r>
             <w:r>
               <w:rPr>
@@ -4229,7 +4239,7 @@
               <w:szCs w:val="22"/>
             </w:rPr>
           </w:pPr>
-          <w:hyperlink w:anchor="_Toc94355976" w:history="1">
+          <w:hyperlink w:anchor="_Toc102208309" w:history="1">
             <w:r>
               <w:rPr>
                 <w:rStyle w:val="Hyperlink"/>
@@ -4256,7 +4266,7 @@
                 <w:noProof/>
                 <w:webHidden/>
               </w:rPr>
-              <w:instrText xml:space="preserve"> PAGEREF _Toc94355976 \h </w:instrText>
+              <w:instrText xml:space="preserve"> PAGEREF _Toc102208309 \h </w:instrText>
             </w:r>
             <w:r>
               <w:rPr>
@@ -4300,7 +4310,7 @@
               <w:szCs w:val="22"/>
             </w:rPr>
           </w:pPr>
-          <w:hyperlink w:anchor="_Toc94355977" w:history="1">
+          <w:hyperlink w:anchor="_Toc102208310" w:history="1">
             <w:r>
               <w:rPr>
                 <w:rStyle w:val="Hyperlink"/>
@@ -4327,7 +4337,7 @@
                 <w:noProof/>
                 <w:webHidden/>
               </w:rPr>
-              <w:instrText xml:space="preserve"> PAGEREF _Toc94355977 \h </w:instrText>
+              <w:instrText xml:space="preserve"> PAGEREF _Toc102208310 \h </w:instrText>
             </w:r>
             <w:r>
               <w:rPr>
@@ -4371,7 +4381,7 @@
               <w:szCs w:val="22"/>
             </w:rPr>
           </w:pPr>
-          <w:hyperlink w:anchor="_Toc94355978" w:history="1">
+          <w:hyperlink w:anchor="_Toc102208311" w:history="1">
             <w:r>
               <w:rPr>
                 <w:rStyle w:val="Hyperlink"/>
@@ -4398,7 +4408,7 @@
                 <w:noProof/>
                 <w:webHidden/>
               </w:rPr>
-              <w:instrText xml:space="preserve"> PAGEREF _Toc94355978 \h </w:instrText>
+              <w:instrText xml:space="preserve"> PAGEREF _Toc102208311 \h </w:instrText>
             </w:r>
             <w:r>
               <w:rPr>
@@ -4442,7 +4452,7 @@
               <w:szCs w:val="22"/>
             </w:rPr>
           </w:pPr>
-          <w:hyperlink w:anchor="_Toc94355979" w:history="1">
+          <w:hyperlink w:anchor="_Toc102208312" w:history="1">
             <w:r>
               <w:rPr>
                 <w:rStyle w:val="Hyperlink"/>
@@ -4469,7 +4479,7 @@
                 <w:noProof/>
                 <w:webHidden/>
               </w:rPr>
-              <w:instrText xml:space="preserve"> PAGEREF _Toc94355979 \h </w:instrText>
+              <w:instrText xml:space="preserve"> PAGEREF _Toc102208312 \h </w:instrText>
             </w:r>
             <w:r>
               <w:rPr>
@@ -4513,7 +4523,7 @@
               <w:szCs w:val="22"/>
             </w:rPr>
           </w:pPr>
-          <w:hyperlink w:anchor="_Toc94355980" w:history="1">
+          <w:hyperlink w:anchor="_Toc102208313" w:history="1">
             <w:r>
               <w:rPr>
                 <w:rStyle w:val="Hyperlink"/>
@@ -4540,7 +4550,7 @@
                 <w:noProof/>
                 <w:webHidden/>
               </w:rPr>
-              <w:instrText xml:space="preserve"> PAGEREF _Toc94355980 \h </w:instrText>
+              <w:instrText xml:space="preserve"> PAGEREF _Toc102208313 \h </w:instrText>
             </w:r>
             <w:r>
               <w:rPr>
@@ -4584,7 +4594,7 @@
               <w:szCs w:val="22"/>
             </w:rPr>
           </w:pPr>
-          <w:hyperlink w:anchor="_Toc94355981" w:history="1">
+          <w:hyperlink w:anchor="_Toc102208314" w:history="1">
             <w:r>
               <w:rPr>
                 <w:rStyle w:val="Hyperlink"/>
@@ -4611,7 +4621,7 @@
                 <w:noProof/>
                 <w:webHidden/>
               </w:rPr>
-              <w:instrText xml:space="preserve"> PAGEREF _Toc94355981 \h </w:instrText>
+              <w:instrText xml:space="preserve"> PAGEREF _Toc102208314 \h </w:instrText>
             </w:r>
             <w:r>
               <w:rPr>
@@ -4655,7 +4665,7 @@
               <w:szCs w:val="22"/>
             </w:rPr>
           </w:pPr>
-          <w:hyperlink w:anchor="_Toc94355982" w:history="1">
+          <w:hyperlink w:anchor="_Toc102208315" w:history="1">
             <w:r>
               <w:rPr>
                 <w:rStyle w:val="Hyperlink"/>
@@ -4682,7 +4692,7 @@
                 <w:noProof/>
                 <w:webHidden/>
               </w:rPr>
-              <w:instrText xml:space="preserve"> PAGEREF _Toc94355982 \h </w:instrText>
+              <w:instrText xml:space="preserve"> PAGEREF _Toc102208315 \h </w:instrText>
             </w:r>
             <w:r>
               <w:rPr>
@@ -4726,7 +4736,7 @@
               <w:szCs w:val="22"/>
             </w:rPr>
           </w:pPr>
-          <w:hyperlink w:anchor="_Toc94355983" w:history="1">
+          <w:hyperlink w:anchor="_Toc102208316" w:history="1">
             <w:r>
               <w:rPr>
                 <w:rStyle w:val="Hyperlink"/>
@@ -4753,7 +4763,7 @@
                 <w:noProof/>
                 <w:webHidden/>
               </w:rPr>
-              <w:instrText xml:space="preserve"> PAGEREF _Toc94355983 \h </w:instrText>
+              <w:instrText xml:space="preserve"> PAGEREF _Toc102208316 \h </w:instrText>
             </w:r>
             <w:r>
               <w:rPr>
@@ -4797,7 +4807,7 @@
               <w:szCs w:val="22"/>
             </w:rPr>
           </w:pPr>
-          <w:hyperlink w:anchor="_Toc94355984" w:history="1">
+          <w:hyperlink w:anchor="_Toc102208317" w:history="1">
             <w:r>
               <w:rPr>
                 <w:rStyle w:val="Hyperlink"/>
@@ -4824,7 +4834,7 @@
                 <w:noProof/>
                 <w:webHidden/>
               </w:rPr>
-              <w:instrText xml:space="preserve"> PAGEREF _Toc94355984 \h </w:instrText>
+              <w:instrText xml:space="preserve"> PAGEREF _Toc102208317 \h </w:instrText>
             </w:r>
             <w:r>
               <w:rPr>
@@ -4868,7 +4878,7 @@
               <w:szCs w:val="22"/>
             </w:rPr>
           </w:pPr>
-          <w:hyperlink w:anchor="_Toc94355985" w:history="1">
+          <w:hyperlink w:anchor="_Toc102208318" w:history="1">
             <w:r>
               <w:rPr>
                 <w:rStyle w:val="Hyperlink"/>
@@ -4895,7 +4905,7 @@
                 <w:noProof/>
                 <w:webHidden/>
               </w:rPr>
-              <w:instrText xml:space="preserve"> PAGEREF _Toc94355985 \h </w:instrText>
+              <w:instrText xml:space="preserve"> PAGEREF _Toc102208318 \h </w:instrText>
             </w:r>
             <w:r>
               <w:rPr>
@@ -4939,7 +4949,7 @@
               <w:szCs w:val="22"/>
             </w:rPr>
           </w:pPr>
-          <w:hyperlink w:anchor="_Toc94355986" w:history="1">
+          <w:hyperlink w:anchor="_Toc102208319" w:history="1">
             <w:r>
               <w:rPr>
                 <w:rStyle w:val="Hyperlink"/>
@@ -4966,7 +4976,7 @@
                 <w:noProof/>
                 <w:webHidden/>
               </w:rPr>
-              <w:instrText xml:space="preserve"> PAGEREF _Toc94355986 \h </w:instrText>
+              <w:instrText xml:space="preserve"> PAGEREF _Toc102208319 \h </w:instrText>
             </w:r>
             <w:r>
               <w:rPr>
@@ -5010,7 +5020,7 @@
               <w:szCs w:val="22"/>
             </w:rPr>
           </w:pPr>
-          <w:hyperlink w:anchor="_Toc94355987" w:history="1">
+          <w:hyperlink w:anchor="_Toc102208320" w:history="1">
             <w:r>
               <w:rPr>
                 <w:rStyle w:val="Hyperlink"/>
@@ -5037,7 +5047,7 @@
                 <w:noProof/>
                 <w:webHidden/>
               </w:rPr>
-              <w:instrText xml:space="preserve"> PAGEREF _Toc94355987 \h </w:instrText>
+              <w:instrText xml:space="preserve"> PAGEREF _Toc102208320 \h </w:instrText>
             </w:r>
             <w:r>
               <w:rPr>
@@ -5081,7 +5091,7 @@
               <w:szCs w:val="22"/>
             </w:rPr>
           </w:pPr>
-          <w:hyperlink w:anchor="_Toc94355988" w:history="1">
+          <w:hyperlink w:anchor="_Toc102208321" w:history="1">
             <w:r>
               <w:rPr>
                 <w:rStyle w:val="Hyperlink"/>
@@ -5108,7 +5118,7 @@
                 <w:noProof/>
                 <w:webHidden/>
               </w:rPr>
-              <w:instrText xml:space="preserve"> PAGEREF _Toc94355988 \h </w:instrText>
+              <w:instrText xml:space="preserve"> PAGEREF _Toc102208321 \h </w:instrText>
             </w:r>
             <w:r>
               <w:rPr>
@@ -5152,7 +5162,7 @@
               <w:szCs w:val="22"/>
             </w:rPr>
           </w:pPr>
-          <w:hyperlink w:anchor="_Toc94355989" w:history="1">
+          <w:hyperlink w:anchor="_Toc102208322" w:history="1">
             <w:r>
               <w:rPr>
                 <w:rStyle w:val="Hyperlink"/>
@@ -5179,7 +5189,7 @@
                 <w:noProof/>
                 <w:webHidden/>
               </w:rPr>
-              <w:instrText xml:space="preserve"> PAGEREF _Toc94355989 \h </w:instrText>
+              <w:instrText xml:space="preserve"> PAGEREF _Toc102208322 \h </w:instrText>
             </w:r>
             <w:r>
               <w:rPr>
@@ -5223,7 +5233,7 @@
               <w:szCs w:val="22"/>
             </w:rPr>
           </w:pPr>
-          <w:hyperlink w:anchor="_Toc94355990" w:history="1">
+          <w:hyperlink w:anchor="_Toc102208323" w:history="1">
             <w:r>
               <w:rPr>
                 <w:rStyle w:val="Hyperlink"/>
@@ -5250,7 +5260,7 @@
                 <w:noProof/>
                 <w:webHidden/>
               </w:rPr>
-              <w:instrText xml:space="preserve"> PAGEREF _Toc94355990 \h </w:instrText>
+              <w:instrText xml:space="preserve"> PAGEREF _Toc102208323 \h </w:instrText>
             </w:r>
             <w:r>
               <w:rPr>
@@ -5294,7 +5304,7 @@
               <w:szCs w:val="22"/>
             </w:rPr>
           </w:pPr>
-          <w:hyperlink w:anchor="_Toc94355991" w:history="1">
+          <w:hyperlink w:anchor="_Toc102208324" w:history="1">
             <w:r>
               <w:rPr>
                 <w:rStyle w:val="Hyperlink"/>
@@ -5321,7 +5331,7 @@
                 <w:noProof/>
                 <w:webHidden/>
               </w:rPr>
-              <w:instrText xml:space="preserve"> PAGEREF _Toc94355991 \h </w:instrText>
+              <w:instrText xml:space="preserve"> PAGEREF _Toc102208324 \h </w:instrText>
             </w:r>
             <w:r>
               <w:rPr>
@@ -5365,7 +5375,7 @@
               <w:szCs w:val="22"/>
             </w:rPr>
           </w:pPr>
-          <w:hyperlink w:anchor="_Toc94355992" w:history="1">
+          <w:hyperlink w:anchor="_Toc102208325" w:history="1">
             <w:r>
               <w:rPr>
                 <w:rStyle w:val="Hyperlink"/>
@@ -5392,7 +5402,7 @@
                 <w:noProof/>
                 <w:webHidden/>
               </w:rPr>
-              <w:instrText xml:space="preserve"> PAGEREF _Toc94355992 \h </w:instrText>
+              <w:instrText xml:space="preserve"> PAGEREF _Toc102208325 \h </w:instrText>
             </w:r>
             <w:r>
               <w:rPr>
@@ -5436,7 +5446,7 @@
               <w:szCs w:val="22"/>
             </w:rPr>
           </w:pPr>
-          <w:hyperlink w:anchor="_Toc94355993" w:history="1">
+          <w:hyperlink w:anchor="_Toc102208326" w:history="1">
             <w:r>
               <w:rPr>
                 <w:rStyle w:val="Hyperlink"/>
@@ -5463,7 +5473,7 @@
                 <w:noProof/>
                 <w:webHidden/>
               </w:rPr>
-              <w:instrText xml:space="preserve"> PAGEREF _Toc94355993 \h </w:instrText>
+              <w:instrText xml:space="preserve"> PAGEREF _Toc102208326 \h </w:instrText>
             </w:r>
             <w:r>
               <w:rPr>
@@ -5507,7 +5517,7 @@
               <w:szCs w:val="22"/>
             </w:rPr>
           </w:pPr>
-          <w:hyperlink w:anchor="_Toc94355994" w:history="1">
+          <w:hyperlink w:anchor="_Toc102208327" w:history="1">
             <w:r>
               <w:rPr>
                 <w:rStyle w:val="Hyperlink"/>
@@ -5534,7 +5544,7 @@
                 <w:noProof/>
                 <w:webHidden/>
               </w:rPr>
-              <w:instrText xml:space="preserve"> PAGEREF _Toc94355994 \h </w:instrText>
+              <w:instrText xml:space="preserve"> PAGEREF _Toc102208327 \h </w:instrText>
             </w:r>
             <w:r>
               <w:rPr>
@@ -5578,7 +5588,7 @@
               <w:szCs w:val="22"/>
             </w:rPr>
           </w:pPr>
-          <w:hyperlink w:anchor="_Toc94355995" w:history="1">
+          <w:hyperlink w:anchor="_Toc102208328" w:history="1">
             <w:r>
               <w:rPr>
                 <w:rStyle w:val="Hyperlink"/>
@@ -5605,7 +5615,7 @@
                 <w:noProof/>
                 <w:webHidden/>
               </w:rPr>
-              <w:instrText xml:space="preserve"> PAGEREF _Toc94355995 \h </w:instrText>
+              <w:instrText xml:space="preserve"> PAGEREF _Toc102208328 \h </w:instrText>
             </w:r>
             <w:r>
               <w:rPr>
@@ -5649,7 +5659,7 @@
               <w:szCs w:val="22"/>
             </w:rPr>
           </w:pPr>
-          <w:hyperlink w:anchor="_Toc94355996" w:history="1">
+          <w:hyperlink w:anchor="_Toc102208329" w:history="1">
             <w:r>
               <w:rPr>
                 <w:rStyle w:val="Hyperlink"/>
@@ -5676,7 +5686,7 @@
                 <w:noProof/>
                 <w:webHidden/>
               </w:rPr>
-              <w:instrText xml:space="preserve"> PAGEREF _Toc94355996 \h </w:instrText>
+              <w:instrText xml:space="preserve"> PAGEREF _Toc102208329 \h </w:instrText>
             </w:r>
             <w:r>
               <w:rPr>
@@ -5720,7 +5730,7 @@
               <w:szCs w:val="22"/>
             </w:rPr>
           </w:pPr>
-          <w:hyperlink w:anchor="_Toc94355997" w:history="1">
+          <w:hyperlink w:anchor="_Toc102208330" w:history="1">
             <w:r>
               <w:rPr>
                 <w:rStyle w:val="Hyperlink"/>
@@ -5747,7 +5757,7 @@
                 <w:noProof/>
                 <w:webHidden/>
               </w:rPr>
-              <w:instrText xml:space="preserve"> PAGEREF _Toc94355997 \h </w:instrText>
+              <w:instrText xml:space="preserve"> PAGEREF _Toc102208330 \h </w:instrText>
             </w:r>
             <w:r>
               <w:rPr>
@@ -5791,7 +5801,7 @@
               <w:szCs w:val="22"/>
             </w:rPr>
           </w:pPr>
-          <w:hyperlink w:anchor="_Toc94355998" w:history="1">
+          <w:hyperlink w:anchor="_Toc102208331" w:history="1">
             <w:r>
               <w:rPr>
                 <w:rStyle w:val="Hyperlink"/>
@@ -5818,7 +5828,7 @@
                 <w:noProof/>
                 <w:webHidden/>
               </w:rPr>
-              <w:instrText xml:space="preserve"> PAGEREF _Toc94355998 \h </w:instrText>
+              <w:instrText xml:space="preserve"> PAGEREF _Toc102208331 \h </w:instrText>
             </w:r>
             <w:r>
               <w:rPr>
@@ -5862,7 +5872,7 @@
               <w:szCs w:val="22"/>
             </w:rPr>
           </w:pPr>
-          <w:hyperlink w:anchor="_Toc94355999" w:history="1">
+          <w:hyperlink w:anchor="_Toc102208332" w:history="1">
             <w:r>
               <w:rPr>
                 <w:rStyle w:val="Hyperlink"/>
@@ -5889,7 +5899,7 @@
                 <w:noProof/>
                 <w:webHidden/>
               </w:rPr>
-              <w:instrText xml:space="preserve"> PAGEREF _Toc94355999 \h </w:instrText>
+              <w:instrText xml:space="preserve"> PAGEREF _Toc102208332 \h </w:instrText>
             </w:r>
             <w:r>
               <w:rPr>
@@ -5933,7 +5943,7 @@
               <w:szCs w:val="22"/>
             </w:rPr>
           </w:pPr>
-          <w:hyperlink w:anchor="_Toc94356000" w:history="1">
+          <w:hyperlink w:anchor="_Toc102208333" w:history="1">
             <w:r>
               <w:rPr>
                 <w:rStyle w:val="Hyperlink"/>
@@ -5960,7 +5970,7 @@
                 <w:noProof/>
                 <w:webHidden/>
               </w:rPr>
-              <w:instrText xml:space="preserve"> PAGEREF _Toc94356000 \h </w:instrText>
+              <w:instrText xml:space="preserve"> PAGEREF _Toc102208333 \h </w:instrText>
             </w:r>
             <w:r>
               <w:rPr>
@@ -6004,7 +6014,7 @@
               <w:szCs w:val="22"/>
             </w:rPr>
           </w:pPr>
-          <w:hyperlink w:anchor="_Toc94356001" w:history="1">
+          <w:hyperlink w:anchor="_Toc102208334" w:history="1">
             <w:r>
               <w:rPr>
                 <w:rStyle w:val="Hyperlink"/>
@@ -6031,7 +6041,7 @@
                 <w:noProof/>
                 <w:webHidden/>
               </w:rPr>
-              <w:instrText xml:space="preserve"> PAGEREF _Toc94356001 \h </w:instrText>
+              <w:instrText xml:space="preserve"> PAGEREF _Toc102208334 \h </w:instrText>
             </w:r>
             <w:r>
               <w:rPr>
@@ -6075,7 +6085,7 @@
               <w:szCs w:val="22"/>
             </w:rPr>
           </w:pPr>
-          <w:hyperlink w:anchor="_Toc94356002" w:history="1">
+          <w:hyperlink w:anchor="_Toc102208335" w:history="1">
             <w:r>
               <w:rPr>
                 <w:rStyle w:val="Hyperlink"/>
@@ -6102,7 +6112,7 @@
                 <w:noProof/>
                 <w:webHidden/>
               </w:rPr>
-              <w:instrText xml:space="preserve"> PAGEREF _Toc94356002 \h </w:instrText>
+              <w:instrText xml:space="preserve"> PAGEREF _Toc102208335 \h </w:instrText>
             </w:r>
             <w:r>
               <w:rPr>
@@ -6146,7 +6156,7 @@
               <w:szCs w:val="22"/>
             </w:rPr>
           </w:pPr>
-          <w:hyperlink w:anchor="_Toc94356003" w:history="1">
+          <w:hyperlink w:anchor="_Toc102208336" w:history="1">
             <w:r>
               <w:rPr>
                 <w:rStyle w:val="Hyperlink"/>
@@ -6173,7 +6183,7 @@
                 <w:noProof/>
                 <w:webHidden/>
               </w:rPr>
-              <w:instrText xml:space="preserve"> PAGEREF _Toc94356003 \h </w:instrText>
+              <w:instrText xml:space="preserve"> PAGEREF _Toc102208336 \h </w:instrText>
             </w:r>
             <w:r>
               <w:rPr>
@@ -6217,7 +6227,7 @@
               <w:szCs w:val="22"/>
             </w:rPr>
           </w:pPr>
-          <w:hyperlink w:anchor="_Toc94356004" w:history="1">
+          <w:hyperlink w:anchor="_Toc102208337" w:history="1">
             <w:r>
               <w:rPr>
                 <w:rStyle w:val="Hyperlink"/>
@@ -6244,7 +6254,7 @@
                 <w:noProof/>
                 <w:webHidden/>
               </w:rPr>
-              <w:instrText xml:space="preserve"> PAGEREF _Toc94356004 \h </w:instrText>
+              <w:instrText xml:space="preserve"> PAGEREF _Toc102208337 \h </w:instrText>
             </w:r>
             <w:r>
               <w:rPr>
@@ -6288,7 +6298,7 @@
               <w:szCs w:val="22"/>
             </w:rPr>
           </w:pPr>
-          <w:hyperlink w:anchor="_Toc94356005" w:history="1">
+          <w:hyperlink w:anchor="_Toc102208338" w:history="1">
             <w:r>
               <w:rPr>
                 <w:rStyle w:val="Hyperlink"/>
@@ -6315,7 +6325,7 @@
                 <w:noProof/>
                 <w:webHidden/>
               </w:rPr>
-              <w:instrText xml:space="preserve"> PAGEREF _Toc94356005 \h </w:instrText>
+              <w:instrText xml:space="preserve"> PAGEREF _Toc102208338 \h </w:instrText>
             </w:r>
             <w:r>
               <w:rPr>
@@ -6359,7 +6369,7 @@
               <w:szCs w:val="22"/>
             </w:rPr>
           </w:pPr>
-          <w:hyperlink w:anchor="_Toc94356006" w:history="1">
+          <w:hyperlink w:anchor="_Toc102208339" w:history="1">
             <w:r>
               <w:rPr>
                 <w:rStyle w:val="Hyperlink"/>
@@ -6386,7 +6396,7 @@
                 <w:noProof/>
                 <w:webHidden/>
               </w:rPr>
-              <w:instrText xml:space="preserve"> PAGEREF _Toc94356006 \h </w:instrText>
+              <w:instrText xml:space="preserve"> PAGEREF _Toc102208339 \h </w:instrText>
             </w:r>
             <w:r>
               <w:rPr>
@@ -6430,7 +6440,7 @@
               <w:szCs w:val="22"/>
             </w:rPr>
           </w:pPr>
-          <w:hyperlink w:anchor="_Toc94356007" w:history="1">
+          <w:hyperlink w:anchor="_Toc102208340" w:history="1">
             <w:r>
               <w:rPr>
                 <w:rStyle w:val="Hyperlink"/>
@@ -6457,7 +6467,7 @@
                 <w:noProof/>
                 <w:webHidden/>
               </w:rPr>
-              <w:instrText xml:space="preserve"> PAGEREF _Toc94356007 \h </w:instrText>
+              <w:instrText xml:space="preserve"> PAGEREF _Toc102208340 \h </w:instrText>
             </w:r>
             <w:r>
               <w:rPr>
@@ -6501,7 +6511,7 @@
               <w:szCs w:val="22"/>
             </w:rPr>
           </w:pPr>
-          <w:hyperlink w:anchor="_Toc94356008" w:history="1">
+          <w:hyperlink w:anchor="_Toc102208341" w:history="1">
             <w:r>
               <w:rPr>
                 <w:rStyle w:val="Hyperlink"/>
@@ -6528,7 +6538,7 @@
                 <w:noProof/>
                 <w:webHidden/>
               </w:rPr>
-              <w:instrText xml:space="preserve"> PAGEREF _Toc94356008 \h </w:instrText>
+              <w:instrText xml:space="preserve"> PAGEREF _Toc102208341 \h </w:instrText>
             </w:r>
             <w:r>
               <w:rPr>
@@ -6572,7 +6582,7 @@
               <w:szCs w:val="22"/>
             </w:rPr>
           </w:pPr>
-          <w:hyperlink w:anchor="_Toc94356009" w:history="1">
+          <w:hyperlink w:anchor="_Toc102208342" w:history="1">
             <w:r>
               <w:rPr>
                 <w:rStyle w:val="Hyperlink"/>
@@ -6599,7 +6609,7 @@
                 <w:noProof/>
                 <w:webHidden/>
               </w:rPr>
-              <w:instrText xml:space="preserve"> PAGEREF _Toc94356009 \h </w:instrText>
+              <w:instrText xml:space="preserve"> PAGEREF _Toc102208342 \h </w:instrText>
             </w:r>
             <w:r>
               <w:rPr>
@@ -6643,7 +6653,7 @@
               <w:szCs w:val="22"/>
             </w:rPr>
           </w:pPr>
-          <w:hyperlink w:anchor="_Toc94356010" w:history="1">
+          <w:hyperlink w:anchor="_Toc102208343" w:history="1">
             <w:r>
               <w:rPr>
                 <w:rStyle w:val="Hyperlink"/>
@@ -6670,7 +6680,7 @@
                 <w:noProof/>
                 <w:webHidden/>
               </w:rPr>
-              <w:instrText xml:space="preserve"> PAGEREF _Toc94356010 \h </w:instrText>
+              <w:instrText xml:space="preserve"> PAGEREF _Toc102208343 \h </w:instrText>
             </w:r>
             <w:r>
               <w:rPr>
@@ -6714,7 +6724,7 @@
               <w:szCs w:val="22"/>
             </w:rPr>
           </w:pPr>
-          <w:hyperlink w:anchor="_Toc94356011" w:history="1">
+          <w:hyperlink w:anchor="_Toc102208344" w:history="1">
             <w:r>
               <w:rPr>
                 <w:rStyle w:val="Hyperlink"/>
@@ -6741,7 +6751,7 @@
                 <w:noProof/>
                 <w:webHidden/>
               </w:rPr>
-              <w:instrText xml:space="preserve"> PAGEREF _Toc94356011 \h </w:instrText>
+              <w:instrText xml:space="preserve"> PAGEREF _Toc102208344 \h </w:instrText>
             </w:r>
             <w:r>
               <w:rPr>
@@ -6785,7 +6795,7 @@
               <w:szCs w:val="22"/>
             </w:rPr>
           </w:pPr>
-          <w:hyperlink w:anchor="_Toc94356012" w:history="1">
+          <w:hyperlink w:anchor="_Toc102208345" w:history="1">
             <w:r>
               <w:rPr>
                 <w:rStyle w:val="Hyperlink"/>
@@ -6812,7 +6822,7 @@
                 <w:noProof/>
                 <w:webHidden/>
               </w:rPr>
-              <w:instrText xml:space="preserve"> PAGEREF _Toc94356012 \h </w:instrText>
+              <w:instrText xml:space="preserve"> PAGEREF _Toc102208345 \h </w:instrText>
             </w:r>
             <w:r>
               <w:rPr>
@@ -6856,7 +6866,7 @@
               <w:szCs w:val="22"/>
             </w:rPr>
           </w:pPr>
-          <w:hyperlink w:anchor="_Toc94356013" w:history="1">
+          <w:hyperlink w:anchor="_Toc102208346" w:history="1">
             <w:r>
               <w:rPr>
                 <w:rStyle w:val="Hyperlink"/>
@@ -6883,7 +6893,7 @@
                 <w:noProof/>
                 <w:webHidden/>
               </w:rPr>
-              <w:instrText xml:space="preserve"> PAGEREF _Toc94356013 \h </w:instrText>
+              <w:instrText xml:space="preserve"> PAGEREF _Toc102208346 \h </w:instrText>
             </w:r>
             <w:r>
               <w:rPr>
@@ -6927,7 +6937,7 @@
               <w:szCs w:val="22"/>
             </w:rPr>
           </w:pPr>
-          <w:hyperlink w:anchor="_Toc94356014" w:history="1">
+          <w:hyperlink w:anchor="_Toc102208347" w:history="1">
             <w:r>
               <w:rPr>
                 <w:rStyle w:val="Hyperlink"/>
@@ -6954,7 +6964,7 @@
                 <w:noProof/>
                 <w:webHidden/>
               </w:rPr>
-              <w:instrText xml:space="preserve"> PAGEREF _Toc94356014 \h </w:instrText>
+              <w:instrText xml:space="preserve"> PAGEREF _Toc102208347 \h </w:instrText>
             </w:r>
             <w:r>
               <w:rPr>
@@ -6998,7 +7008,7 @@
               <w:szCs w:val="22"/>
             </w:rPr>
           </w:pPr>
-          <w:hyperlink w:anchor="_Toc94356015" w:history="1">
+          <w:hyperlink w:anchor="_Toc102208348" w:history="1">
             <w:r>
               <w:rPr>
                 <w:rStyle w:val="Hyperlink"/>
@@ -7025,7 +7035,7 @@
                 <w:noProof/>
                 <w:webHidden/>
               </w:rPr>
-              <w:instrText xml:space="preserve"> PAGEREF _Toc94356015 \h </w:instrText>
+              <w:instrText xml:space="preserve"> PAGEREF _Toc102208348 \h </w:instrText>
             </w:r>
             <w:r>
               <w:rPr>
@@ -7069,7 +7079,7 @@
               <w:szCs w:val="22"/>
             </w:rPr>
           </w:pPr>
-          <w:hyperlink w:anchor="_Toc94356016" w:history="1">
+          <w:hyperlink w:anchor="_Toc102208349" w:history="1">
             <w:r>
               <w:rPr>
                 <w:rStyle w:val="Hyperlink"/>
@@ -7096,7 +7106,7 @@
                 <w:noProof/>
                 <w:webHidden/>
               </w:rPr>
-              <w:instrText xml:space="preserve"> PAGEREF _Toc94356016 \h </w:instrText>
+              <w:instrText xml:space="preserve"> PAGEREF _Toc102208349 \h </w:instrText>
             </w:r>
             <w:r>
               <w:rPr>
@@ -7140,7 +7150,7 @@
               <w:szCs w:val="22"/>
             </w:rPr>
           </w:pPr>
-          <w:hyperlink w:anchor="_Toc94356017" w:history="1">
+          <w:hyperlink w:anchor="_Toc102208350" w:history="1">
             <w:r>
               <w:rPr>
                 <w:rStyle w:val="Hyperlink"/>
@@ -7167,7 +7177,7 @@
                 <w:noProof/>
                 <w:webHidden/>
               </w:rPr>
-              <w:instrText xml:space="preserve"> PAGEREF _Toc94356017 \h </w:instrText>
+              <w:instrText xml:space="preserve"> PAGEREF _Toc102208350 \h </w:instrText>
             </w:r>
             <w:r>
               <w:rPr>
@@ -7211,7 +7221,7 @@
               <w:szCs w:val="22"/>
             </w:rPr>
           </w:pPr>
-          <w:hyperlink w:anchor="_Toc94356018" w:history="1">
+          <w:hyperlink w:anchor="_Toc102208351" w:history="1">
             <w:r>
               <w:rPr>
                 <w:rStyle w:val="Hyperlink"/>
@@ -7238,7 +7248,7 @@
                 <w:noProof/>
                 <w:webHidden/>
               </w:rPr>
-              <w:instrText xml:space="preserve"> PAGEREF _Toc94356018 \h </w:instrText>
+              <w:instrText xml:space="preserve"> PAGEREF _Toc102208351 \h </w:instrText>
             </w:r>
             <w:r>
               <w:rPr>
@@ -7282,7 +7292,7 @@
               <w:szCs w:val="22"/>
             </w:rPr>
           </w:pPr>
-          <w:hyperlink w:anchor="_Toc94356019" w:history="1">
+          <w:hyperlink w:anchor="_Toc102208352" w:history="1">
             <w:r>
               <w:rPr>
                 <w:rStyle w:val="Hyperlink"/>
@@ -7309,7 +7319,7 @@
                 <w:noProof/>
                 <w:webHidden/>
               </w:rPr>
-              <w:instrText xml:space="preserve"> PAGEREF _Toc94356019 \h </w:instrText>
+              <w:instrText xml:space="preserve"> PAGEREF _Toc102208352 \h </w:instrText>
             </w:r>
             <w:r>
               <w:rPr>
@@ -7353,7 +7363,7 @@
               <w:szCs w:val="22"/>
             </w:rPr>
           </w:pPr>
-          <w:hyperlink w:anchor="_Toc94356020" w:history="1">
+          <w:hyperlink w:anchor="_Toc102208353" w:history="1">
             <w:r>
               <w:rPr>
                 <w:rStyle w:val="Hyperlink"/>
@@ -7380,7 +7390,7 @@
                 <w:noProof/>
                 <w:webHidden/>
               </w:rPr>
-              <w:instrText xml:space="preserve"> PAGEREF _Toc94356020 \h </w:instrText>
+              <w:instrText xml:space="preserve"> PAGEREF _Toc102208353 \h </w:instrText>
             </w:r>
             <w:r>
               <w:rPr>
@@ -7424,7 +7434,7 @@
               <w:szCs w:val="22"/>
             </w:rPr>
           </w:pPr>
-          <w:hyperlink w:anchor="_Toc94356021" w:history="1">
+          <w:hyperlink w:anchor="_Toc102208354" w:history="1">
             <w:r>
               <w:rPr>
                 <w:rStyle w:val="Hyperlink"/>
@@ -7451,7 +7461,7 @@
                 <w:noProof/>
                 <w:webHidden/>
               </w:rPr>
-              <w:instrText xml:space="preserve"> PAGEREF _Toc94356021 \h </w:instrText>
+              <w:instrText xml:space="preserve"> PAGEREF _Toc102208354 \h </w:instrText>
             </w:r>
             <w:r>
               <w:rPr>
@@ -7495,7 +7505,7 @@
               <w:szCs w:val="22"/>
             </w:rPr>
           </w:pPr>
-          <w:hyperlink w:anchor="_Toc94356022" w:history="1">
+          <w:hyperlink w:anchor="_Toc102208355" w:history="1">
             <w:r>
               <w:rPr>
                 <w:rStyle w:val="Hyperlink"/>
@@ -7522,7 +7532,7 @@
                 <w:noProof/>
                 <w:webHidden/>
               </w:rPr>
-              <w:instrText xml:space="preserve"> PAGEREF _Toc94356022 \h </w:instrText>
+              <w:instrText xml:space="preserve"> PAGEREF _Toc102208355 \h </w:instrText>
             </w:r>
             <w:r>
               <w:rPr>
@@ -7566,7 +7576,7 @@
               <w:szCs w:val="22"/>
             </w:rPr>
           </w:pPr>
-          <w:hyperlink w:anchor="_Toc94356023" w:history="1">
+          <w:hyperlink w:anchor="_Toc102208356" w:history="1">
             <w:r>
               <w:rPr>
                 <w:rStyle w:val="Hyperlink"/>
@@ -7593,7 +7603,7 @@
                 <w:noProof/>
                 <w:webHidden/>
               </w:rPr>
-              <w:instrText xml:space="preserve"> PAGEREF _Toc94356023 \h </w:instrText>
+              <w:instrText xml:space="preserve"> PAGEREF _Toc102208356 \h </w:instrText>
             </w:r>
             <w:r>
               <w:rPr>
@@ -7637,7 +7647,7 @@
               <w:szCs w:val="22"/>
             </w:rPr>
           </w:pPr>
-          <w:hyperlink w:anchor="_Toc94356024" w:history="1">
+          <w:hyperlink w:anchor="_Toc102208357" w:history="1">
             <w:r>
               <w:rPr>
                 <w:rStyle w:val="Hyperlink"/>
@@ -7664,7 +7674,7 @@
                 <w:noProof/>
                 <w:webHidden/>
               </w:rPr>
-              <w:instrText xml:space="preserve"> PAGEREF _Toc94356024 \h </w:instrText>
+              <w:instrText xml:space="preserve"> PAGEREF _Toc102208357 \h </w:instrText>
             </w:r>
             <w:r>
               <w:rPr>
@@ -7708,7 +7718,7 @@
               <w:szCs w:val="22"/>
             </w:rPr>
           </w:pPr>
-          <w:hyperlink w:anchor="_Toc94356025" w:history="1">
+          <w:hyperlink w:anchor="_Toc102208358" w:history="1">
             <w:r>
               <w:rPr>
                 <w:rStyle w:val="Hyperlink"/>
@@ -7735,7 +7745,7 @@
                 <w:noProof/>
                 <w:webHidden/>
               </w:rPr>
-              <w:instrText xml:space="preserve"> PAGEREF _Toc94356025 \h </w:instrText>
+              <w:instrText xml:space="preserve"> PAGEREF _Toc102208358 \h </w:instrText>
             </w:r>
             <w:r>
               <w:rPr>
@@ -7779,7 +7789,7 @@
               <w:szCs w:val="22"/>
             </w:rPr>
           </w:pPr>
-          <w:hyperlink w:anchor="_Toc94356026" w:history="1">
+          <w:hyperlink w:anchor="_Toc102208359" w:history="1">
             <w:r>
               <w:rPr>
                 <w:rStyle w:val="Hyperlink"/>
@@ -7806,7 +7816,7 @@
                 <w:noProof/>
                 <w:webHidden/>
               </w:rPr>
-              <w:instrText xml:space="preserve"> PAGEREF _Toc94356026 \h </w:instrText>
+              <w:instrText xml:space="preserve"> PAGEREF _Toc102208359 \h </w:instrText>
             </w:r>
             <w:r>
               <w:rPr>
@@ -7849,7 +7859,7 @@
         <w:pStyle w:val="Heading1"/>
       </w:pPr>
       <w:bookmarkStart w:id="1" w:name="X381cef1413e9424c240d49fb1785879cd3789f6"/>
-      <w:bookmarkStart w:id="2" w:name="_Toc94355918"/>
+      <w:bookmarkStart w:id="2" w:name="_Toc102208251"/>
       <w:r>
         <w:t>Declaration And Covenants, Conditions, Restrictions, Easements And Reservations For Shadows At Swan Lake</w:t>
       </w:r>
@@ -7871,7 +7881,7 @@
         <w:pStyle w:val="Heading1"/>
       </w:pPr>
       <w:bookmarkStart w:id="3" w:name="recitals"/>
-      <w:bookmarkStart w:id="4" w:name="_Toc94355919"/>
+      <w:bookmarkStart w:id="4" w:name="_Toc102208252"/>
       <w:bookmarkEnd w:id="1"/>
       <w:r>
         <w:t>Recitals</w:t>
@@ -7928,7 +7938,7 @@
         <w:pStyle w:val="Heading1"/>
       </w:pPr>
       <w:bookmarkStart w:id="5" w:name="article-1.-definitions"/>
-      <w:bookmarkStart w:id="6" w:name="_Toc94355920"/>
+      <w:bookmarkStart w:id="6" w:name="_Toc102208253"/>
       <w:bookmarkEnd w:id="3"/>
       <w:r>
         <w:t>Article 1. Definitions</w:t>
@@ -7940,7 +7950,7 @@
         <w:pStyle w:val="Heading2"/>
       </w:pPr>
       <w:bookmarkStart w:id="7" w:name="section-1.1-words-defined."/>
-      <w:bookmarkStart w:id="8" w:name="_Toc94355921"/>
+      <w:bookmarkStart w:id="8" w:name="_Toc102208254"/>
       <w:r>
         <w:t>Section 1.1 Words Defined.</w:t>
       </w:r>
@@ -7962,7 +7972,7 @@
         <w:pStyle w:val="Heading3"/>
       </w:pPr>
       <w:bookmarkStart w:id="9" w:name="association"/>
-      <w:bookmarkStart w:id="10" w:name="_Toc94355922"/>
+      <w:bookmarkStart w:id="10" w:name="_Toc102208255"/>
       <w:r>
         <w:t>1.1.1 “Association”</w:t>
       </w:r>
@@ -7984,7 +7994,7 @@
         <w:pStyle w:val="Heading3"/>
       </w:pPr>
       <w:bookmarkStart w:id="11" w:name="board"/>
-      <w:bookmarkStart w:id="12" w:name="_Toc94355923"/>
+      <w:bookmarkStart w:id="12" w:name="_Toc102208256"/>
       <w:bookmarkEnd w:id="9"/>
       <w:r>
         <w:t>1.1.2 “Board”</w:t>
@@ -8004,7 +8014,7 @@
         <w:pStyle w:val="Heading3"/>
       </w:pPr>
       <w:bookmarkStart w:id="13" w:name="construction-and-constructed"/>
-      <w:bookmarkStart w:id="14" w:name="_Toc94355924"/>
+      <w:bookmarkStart w:id="14" w:name="_Toc102208257"/>
       <w:bookmarkEnd w:id="11"/>
       <w:r>
         <w:t>1.1.3 “Construction” and “Constructed”</w:t>
@@ -8027,7 +8037,7 @@
         <w:pStyle w:val="Heading3"/>
       </w:pPr>
       <w:bookmarkStart w:id="15" w:name="declarant"/>
-      <w:bookmarkStart w:id="16" w:name="_Toc94355925"/>
+      <w:bookmarkStart w:id="16" w:name="_Toc102208258"/>
       <w:bookmarkEnd w:id="13"/>
       <w:r>
         <w:t>1.1.4 “Declarant”</w:t>
@@ -8047,7 +8057,7 @@
         <w:pStyle w:val="Heading3"/>
       </w:pPr>
       <w:bookmarkStart w:id="17" w:name="declaration"/>
-      <w:bookmarkStart w:id="18" w:name="_Toc94355926"/>
+      <w:bookmarkStart w:id="18" w:name="_Toc102208259"/>
       <w:bookmarkEnd w:id="15"/>
       <w:r>
         <w:lastRenderedPageBreak/>
@@ -8071,7 +8081,7 @@
         <w:pStyle w:val="Heading3"/>
       </w:pPr>
       <w:bookmarkStart w:id="19" w:name="first-mortgage-and-first-mortgagee"/>
-      <w:bookmarkStart w:id="20" w:name="_Toc94355927"/>
+      <w:bookmarkStart w:id="20" w:name="_Toc102208260"/>
       <w:bookmarkEnd w:id="17"/>
       <w:r>
         <w:t>1.1.6 “First Mortgage” and “First Mortgagee”</w:t>
@@ -8094,7 +8104,7 @@
         <w:pStyle w:val="Heading3"/>
       </w:pPr>
       <w:bookmarkStart w:id="21" w:name="lot"/>
-      <w:bookmarkStart w:id="22" w:name="_Toc94355928"/>
+      <w:bookmarkStart w:id="22" w:name="_Toc102208261"/>
       <w:bookmarkEnd w:id="19"/>
       <w:r>
         <w:t>1.1.7 “Lot”</w:t>
@@ -8114,7 +8124,7 @@
         <w:pStyle w:val="Heading3"/>
       </w:pPr>
       <w:bookmarkStart w:id="23" w:name="mortgage"/>
-      <w:bookmarkStart w:id="24" w:name="_Toc94355929"/>
+      <w:bookmarkStart w:id="24" w:name="_Toc102208262"/>
       <w:bookmarkEnd w:id="21"/>
       <w:r>
         <w:t>1.1.8 “Mortgage”</w:t>
@@ -8137,7 +8147,7 @@
         <w:pStyle w:val="Heading3"/>
       </w:pPr>
       <w:bookmarkStart w:id="25" w:name="mortgagee"/>
-      <w:bookmarkStart w:id="26" w:name="_Toc94355930"/>
+      <w:bookmarkStart w:id="26" w:name="_Toc102208263"/>
       <w:bookmarkEnd w:id="23"/>
       <w:r>
         <w:t>1.1.9 “Mortgagee”</w:t>
@@ -8157,7 +8167,7 @@
         <w:pStyle w:val="Heading3"/>
       </w:pPr>
       <w:bookmarkStart w:id="27" w:name="owner"/>
-      <w:bookmarkStart w:id="28" w:name="_Toc94355931"/>
+      <w:bookmarkStart w:id="28" w:name="_Toc102208264"/>
       <w:bookmarkEnd w:id="25"/>
       <w:r>
         <w:t>1.1.10</w:t>
@@ -8180,7 +8190,7 @@
         <w:pStyle w:val="Heading3"/>
       </w:pPr>
       <w:bookmarkStart w:id="29" w:name="participating-builder"/>
-      <w:bookmarkStart w:id="30" w:name="_Toc94355932"/>
+      <w:bookmarkStart w:id="30" w:name="_Toc102208265"/>
       <w:bookmarkEnd w:id="27"/>
       <w:r>
         <w:t>1.1.11 “Participating Builder”</w:t>
@@ -8203,7 +8213,7 @@
         <w:pStyle w:val="Heading3"/>
       </w:pPr>
       <w:bookmarkStart w:id="31" w:name="person"/>
-      <w:bookmarkStart w:id="32" w:name="_Toc94355933"/>
+      <w:bookmarkStart w:id="32" w:name="_Toc102208266"/>
       <w:bookmarkEnd w:id="29"/>
       <w:r>
         <w:t>1.1.12 “Person”</w:t>
@@ -8223,7 +8233,7 @@
         <w:pStyle w:val="Heading3"/>
       </w:pPr>
       <w:bookmarkStart w:id="33" w:name="plat"/>
-      <w:bookmarkStart w:id="34" w:name="_Toc94355934"/>
+      <w:bookmarkStart w:id="34" w:name="_Toc102208267"/>
       <w:bookmarkEnd w:id="31"/>
       <w:r>
         <w:t>1.1.13 “Plat”</w:t>
@@ -8246,7 +8256,7 @@
         <w:pStyle w:val="Heading3"/>
       </w:pPr>
       <w:bookmarkStart w:id="35" w:name="property"/>
-      <w:bookmarkStart w:id="36" w:name="_Toc94355935"/>
+      <w:bookmarkStart w:id="36" w:name="_Toc102208268"/>
       <w:bookmarkEnd w:id="33"/>
       <w:r>
         <w:lastRenderedPageBreak/>
@@ -8270,7 +8280,7 @@
         <w:pStyle w:val="Heading3"/>
       </w:pPr>
       <w:bookmarkStart w:id="37" w:name="restrictive-areas"/>
-      <w:bookmarkStart w:id="38" w:name="_Toc94355936"/>
+      <w:bookmarkStart w:id="38" w:name="_Toc102208269"/>
       <w:bookmarkEnd w:id="35"/>
       <w:r>
         <w:t>1.1.15 “Restrictive Areas”</w:t>
@@ -8290,7 +8300,7 @@
         <w:pStyle w:val="Heading3"/>
       </w:pPr>
       <w:bookmarkStart w:id="39" w:name="structure"/>
-      <w:bookmarkStart w:id="40" w:name="_Toc94355937"/>
+      <w:bookmarkStart w:id="40" w:name="_Toc102208270"/>
       <w:bookmarkEnd w:id="37"/>
       <w:r>
         <w:t>1.1.16. “Structure”</w:t>
@@ -8310,7 +8320,7 @@
         <w:pStyle w:val="Heading3"/>
       </w:pPr>
       <w:bookmarkStart w:id="41" w:name="transition-date"/>
-      <w:bookmarkStart w:id="42" w:name="_Toc94355938"/>
+      <w:bookmarkStart w:id="42" w:name="_Toc102208271"/>
       <w:bookmarkEnd w:id="39"/>
       <w:r>
         <w:t>1.1.17 “Transition Date”</w:t>
@@ -8330,7 +8340,7 @@
         <w:pStyle w:val="Heading2"/>
       </w:pPr>
       <w:bookmarkStart w:id="43" w:name="section-1.2-form-of-words."/>
-      <w:bookmarkStart w:id="44" w:name="_Toc94355939"/>
+      <w:bookmarkStart w:id="44" w:name="_Toc102208272"/>
       <w:bookmarkEnd w:id="7"/>
       <w:bookmarkEnd w:id="41"/>
       <w:r>
@@ -8354,7 +8364,7 @@
         <w:pStyle w:val="Heading2"/>
       </w:pPr>
       <w:bookmarkStart w:id="45" w:name="section-1.3-exhibits."/>
-      <w:bookmarkStart w:id="46" w:name="_Toc94355940"/>
+      <w:bookmarkStart w:id="46" w:name="_Toc102208273"/>
       <w:bookmarkEnd w:id="43"/>
       <w:r>
         <w:t>Section 1.3 Exhibits.</w:t>
@@ -8385,7 +8395,7 @@
         <w:pStyle w:val="Heading1"/>
       </w:pPr>
       <w:bookmarkStart w:id="47" w:name="article-2.-easements."/>
-      <w:bookmarkStart w:id="48" w:name="_Toc94355941"/>
+      <w:bookmarkStart w:id="48" w:name="_Toc102208274"/>
       <w:bookmarkEnd w:id="5"/>
       <w:bookmarkEnd w:id="45"/>
       <w:r>
@@ -8398,7 +8408,7 @@
         <w:pStyle w:val="Heading2"/>
       </w:pPr>
       <w:bookmarkStart w:id="49" w:name="section-2.1-easements-for-utilities."/>
-      <w:bookmarkStart w:id="50" w:name="_Toc94355942"/>
+      <w:bookmarkStart w:id="50" w:name="_Toc102208275"/>
       <w:r>
         <w:t>Section 2.1 Easements for Utilities.</w:t>
       </w:r>
@@ -8426,7 +8436,7 @@
         <w:pStyle w:val="Heading2"/>
       </w:pPr>
       <w:bookmarkStart w:id="51" w:name="section-2.2-storm-detention."/>
-      <w:bookmarkStart w:id="52" w:name="_Toc94355943"/>
+      <w:bookmarkStart w:id="52" w:name="_Toc102208276"/>
       <w:bookmarkEnd w:id="49"/>
       <w:r>
         <w:lastRenderedPageBreak/>
@@ -8450,7 +8460,7 @@
         <w:pStyle w:val="Heading2"/>
       </w:pPr>
       <w:bookmarkStart w:id="53" w:name="section-2.3-monuments-and-landscaping."/>
-      <w:bookmarkStart w:id="54" w:name="_Toc94355944"/>
+      <w:bookmarkStart w:id="54" w:name="_Toc102208277"/>
       <w:bookmarkEnd w:id="51"/>
       <w:r>
         <w:t>Section 2.3 Monuments and Landscaping.</w:t>
@@ -8473,7 +8483,7 @@
         <w:pStyle w:val="Heading2"/>
       </w:pPr>
       <w:bookmarkStart w:id="55" w:name="section-2.4-restrictive-areas."/>
-      <w:bookmarkStart w:id="56" w:name="_Toc94355945"/>
+      <w:bookmarkStart w:id="56" w:name="_Toc102208278"/>
       <w:bookmarkEnd w:id="53"/>
       <w:r>
         <w:t>Section 2.4 Restrictive Areas.</w:t>
@@ -8499,7 +8509,7 @@
         <w:pStyle w:val="Heading2"/>
       </w:pPr>
       <w:bookmarkStart w:id="57" w:name="section-2.5-limited-access."/>
-      <w:bookmarkStart w:id="58" w:name="_Toc94355946"/>
+      <w:bookmarkStart w:id="58" w:name="_Toc102208279"/>
       <w:bookmarkEnd w:id="55"/>
       <w:r>
         <w:t>Section 2.5 Limited Access.</w:t>
@@ -8519,7 +8529,7 @@
         <w:pStyle w:val="Heading2"/>
       </w:pPr>
       <w:bookmarkStart w:id="59" w:name="X0d2121326834d589ae4b08d6acb4fbfcc079871"/>
-      <w:bookmarkStart w:id="60" w:name="_Toc94355947"/>
+      <w:bookmarkStart w:id="60" w:name="_Toc102208280"/>
       <w:bookmarkEnd w:id="57"/>
       <w:r>
         <w:t>Section 2.6 Private Storm D</w:t>
@@ -8542,7 +8552,7 @@
         <w:pStyle w:val="Heading2"/>
       </w:pPr>
       <w:bookmarkStart w:id="61" w:name="section-2.7-common-driveway."/>
-      <w:bookmarkStart w:id="62" w:name="_Toc94355948"/>
+      <w:bookmarkStart w:id="62" w:name="_Toc102208281"/>
       <w:bookmarkEnd w:id="59"/>
       <w:r>
         <w:t>Section 2.7 Common Driveway.</w:t>
@@ -8568,7 +8578,7 @@
         <w:pStyle w:val="Heading2"/>
       </w:pPr>
       <w:bookmarkStart w:id="63" w:name="section-2.8-public-roadway-easement."/>
-      <w:bookmarkStart w:id="64" w:name="_Toc94355949"/>
+      <w:bookmarkStart w:id="64" w:name="_Toc102208282"/>
       <w:bookmarkEnd w:id="61"/>
       <w:r>
         <w:lastRenderedPageBreak/>
@@ -8592,7 +8602,7 @@
         <w:pStyle w:val="Heading2"/>
       </w:pPr>
       <w:bookmarkStart w:id="65" w:name="X075e5d2561c20669716bcd5747a7c75246b8b1f"/>
-      <w:bookmarkStart w:id="66" w:name="_Toc94355950"/>
+      <w:bookmarkStart w:id="66" w:name="_Toc102208283"/>
       <w:bookmarkEnd w:id="63"/>
       <w:r>
         <w:t>Section 2.9 Temporary Turnaround Easement.</w:t>
@@ -8615,7 +8625,7 @@
         <w:pStyle w:val="Heading2"/>
       </w:pPr>
       <w:bookmarkStart w:id="67" w:name="Xed27cfc9b1300dacfad6a1c4d824ffee5627352"/>
-      <w:bookmarkStart w:id="68" w:name="_Toc94355951"/>
+      <w:bookmarkStart w:id="68" w:name="_Toc102208284"/>
       <w:bookmarkEnd w:id="65"/>
       <w:r>
         <w:t>Section 2.10 King County Easements - Cuts and Fills.</w:t>
@@ -8630,7 +8640,7 @@
         <w:t>Lots 1 and 11 are subject to easements in favor of King Count</w:t>
       </w:r>
       <w:r>
-        <w:t>y for the purpose of permitting slopes for cuts and fills along 238th Avenue S.E. which easements were recorded under King County Auditor’s File Nos. 2916722, 4812911 and 4812932.</w:t>
+        <w:t>y for the purpose of permitting slopes for cuts and fills along 238th Avenue N.E. which easements were recorded under King County Auditor’s File Nos. 2916722, 4812911 and 4812932.</w:t>
       </w:r>
     </w:p>
     <w:p>
@@ -8638,7 +8648,7 @@
         <w:pStyle w:val="Heading2"/>
       </w:pPr>
       <w:bookmarkStart w:id="69" w:name="Xa3218e1840ae11db4045cc35385f5f69959efc0"/>
-      <w:bookmarkStart w:id="70" w:name="_Toc94355952"/>
+      <w:bookmarkStart w:id="70" w:name="_Toc102208285"/>
       <w:bookmarkEnd w:id="67"/>
       <w:r>
         <w:t>Section 2.11 Conditions for Grant of Easements.</w:t>
@@ -8667,7 +8677,7 @@
         <w:pStyle w:val="Heading1"/>
       </w:pPr>
       <w:bookmarkStart w:id="71" w:name="X7ee63a49e9be62ad364b37f7153a0223f896ae2"/>
-      <w:bookmarkStart w:id="72" w:name="_Toc94355953"/>
+      <w:bookmarkStart w:id="72" w:name="_Toc102208286"/>
       <w:bookmarkEnd w:id="47"/>
       <w:bookmarkEnd w:id="69"/>
       <w:r>
@@ -8680,7 +8690,7 @@
         <w:pStyle w:val="Heading2"/>
       </w:pPr>
       <w:bookmarkStart w:id="73" w:name="X30fa2f753af47aca56507fd9353dcf47b6cb458"/>
-      <w:bookmarkStart w:id="74" w:name="_Toc94355954"/>
+      <w:bookmarkStart w:id="74" w:name="_Toc102208287"/>
       <w:r>
         <w:t>Section 3.1 Uniformity of Use and Appearance.</w:t>
       </w:r>
@@ -8708,7 +8718,7 @@
         <w:pStyle w:val="Heading2"/>
       </w:pPr>
       <w:bookmarkStart w:id="75" w:name="Xc36b13642eb91781dd2da327348fa2e1cfb814a"/>
-      <w:bookmarkStart w:id="76" w:name="_Toc94355955"/>
+      <w:bookmarkStart w:id="76" w:name="_Toc102208288"/>
       <w:bookmarkEnd w:id="73"/>
       <w:r>
         <w:lastRenderedPageBreak/>
@@ -8721,7 +8731,7 @@
         <w:pStyle w:val="Heading3"/>
       </w:pPr>
       <w:bookmarkStart w:id="77" w:name="construction."/>
-      <w:bookmarkStart w:id="78" w:name="_Toc94355956"/>
+      <w:bookmarkStart w:id="78" w:name="_Toc102208289"/>
       <w:r>
         <w:t>3.2.1 Construction.</w:t>
       </w:r>
@@ -8749,7 +8759,7 @@
         <w:pStyle w:val="Heading3"/>
       </w:pPr>
       <w:bookmarkStart w:id="79" w:name="submission."/>
-      <w:bookmarkStart w:id="80" w:name="_Toc94355957"/>
+      <w:bookmarkStart w:id="80" w:name="_Toc102208290"/>
       <w:bookmarkEnd w:id="77"/>
       <w:r>
         <w:t>3.2.2 Submission.</w:t>
@@ -8775,7 +8785,7 @@
         <w:pStyle w:val="Heading3"/>
       </w:pPr>
       <w:bookmarkStart w:id="81" w:name="approval."/>
-      <w:bookmarkStart w:id="82" w:name="_Toc94355958"/>
+      <w:bookmarkStart w:id="82" w:name="_Toc102208291"/>
       <w:bookmarkEnd w:id="79"/>
       <w:r>
         <w:t>3.2.3 Approval.</w:t>
@@ -8804,7 +8814,7 @@
         <w:pStyle w:val="Heading2"/>
       </w:pPr>
       <w:bookmarkStart w:id="83" w:name="section-3.3-size-and-height."/>
-      <w:bookmarkStart w:id="84" w:name="_Toc94355959"/>
+      <w:bookmarkStart w:id="84" w:name="_Toc102208292"/>
       <w:bookmarkEnd w:id="75"/>
       <w:bookmarkEnd w:id="81"/>
       <w:r>
@@ -8817,7 +8827,7 @@
         <w:pStyle w:val="Heading3"/>
       </w:pPr>
       <w:bookmarkStart w:id="85" w:name="floor-area."/>
-      <w:bookmarkStart w:id="86" w:name="_Toc94355960"/>
+      <w:bookmarkStart w:id="86" w:name="_Toc102208293"/>
       <w:r>
         <w:t>3.3.1 Floor Area.</w:t>
       </w:r>
@@ -8836,7 +8846,7 @@
         <w:pStyle w:val="Heading3"/>
       </w:pPr>
       <w:bookmarkStart w:id="87" w:name="lot-size."/>
-      <w:bookmarkStart w:id="88" w:name="_Toc94355961"/>
+      <w:bookmarkStart w:id="88" w:name="_Toc102208294"/>
       <w:bookmarkEnd w:id="85"/>
       <w:r>
         <w:lastRenderedPageBreak/>
@@ -8860,7 +8870,7 @@
         <w:pStyle w:val="Heading3"/>
       </w:pPr>
       <w:bookmarkStart w:id="89" w:name="local-codes."/>
-      <w:bookmarkStart w:id="90" w:name="_Toc94355962"/>
+      <w:bookmarkStart w:id="90" w:name="_Toc102208295"/>
       <w:bookmarkEnd w:id="87"/>
       <w:r>
         <w:t>3.3.3 Local</w:t>
@@ -8883,7 +8893,7 @@
         <w:pStyle w:val="Heading2"/>
       </w:pPr>
       <w:bookmarkStart w:id="91" w:name="section-3.4-appearance."/>
-      <w:bookmarkStart w:id="92" w:name="_Toc94355963"/>
+      <w:bookmarkStart w:id="92" w:name="_Toc102208296"/>
       <w:bookmarkEnd w:id="83"/>
       <w:bookmarkEnd w:id="89"/>
       <w:r>
@@ -8904,7 +8914,7 @@
         <w:pStyle w:val="Heading3"/>
       </w:pPr>
       <w:bookmarkStart w:id="93" w:name="roofing."/>
-      <w:bookmarkStart w:id="94" w:name="_Toc94355964"/>
+      <w:bookmarkStart w:id="94" w:name="_Toc102208297"/>
       <w:r>
         <w:t>3.4.1 Roofing.</w:t>
       </w:r>
@@ -9164,7 +9174,7 @@
         <w:pStyle w:val="Heading3"/>
       </w:pPr>
       <w:bookmarkStart w:id="95" w:name="siding."/>
-      <w:bookmarkStart w:id="96" w:name="_Toc94355965"/>
+      <w:bookmarkStart w:id="96" w:name="_Toc102208298"/>
       <w:bookmarkEnd w:id="93"/>
       <w:r>
         <w:lastRenderedPageBreak/>
@@ -9188,7 +9198,7 @@
         <w:pStyle w:val="Heading3"/>
       </w:pPr>
       <w:bookmarkStart w:id="97" w:name="entry-porches-walks-and-decks."/>
-      <w:bookmarkStart w:id="98" w:name="_Toc94355966"/>
+      <w:bookmarkStart w:id="98" w:name="_Toc102208299"/>
       <w:bookmarkEnd w:id="95"/>
       <w:r>
         <w:t>3.4.3 Entry Porches Walks, and Decks.</w:t>
@@ -9211,7 +9221,7 @@
         <w:pStyle w:val="Heading3"/>
       </w:pPr>
       <w:bookmarkStart w:id="99" w:name="driveways."/>
-      <w:bookmarkStart w:id="100" w:name="_Toc94355967"/>
+      <w:bookmarkStart w:id="100" w:name="_Toc102208300"/>
       <w:bookmarkEnd w:id="97"/>
       <w:r>
         <w:t>3.4.4 Driveways.</w:t>
@@ -9231,7 +9241,7 @@
         <w:pStyle w:val="Heading3"/>
       </w:pPr>
       <w:bookmarkStart w:id="101" w:name="window-coverings."/>
-      <w:bookmarkStart w:id="102" w:name="_Toc94355968"/>
+      <w:bookmarkStart w:id="102" w:name="_Toc102208301"/>
       <w:bookmarkEnd w:id="99"/>
       <w:r>
         <w:t>3.4.5 Window Coverings.</w:t>
@@ -9254,7 +9264,7 @@
         <w:pStyle w:val="Heading2"/>
       </w:pPr>
       <w:bookmarkStart w:id="103" w:name="section-3.5-use-restrictions."/>
-      <w:bookmarkStart w:id="104" w:name="_Toc94355969"/>
+      <w:bookmarkStart w:id="104" w:name="_Toc102208302"/>
       <w:bookmarkEnd w:id="91"/>
       <w:bookmarkEnd w:id="101"/>
       <w:r>
@@ -9267,7 +9277,7 @@
         <w:pStyle w:val="Heading3"/>
       </w:pPr>
       <w:bookmarkStart w:id="105" w:name="residential-use."/>
-      <w:bookmarkStart w:id="106" w:name="_Toc94355970"/>
+      <w:bookmarkStart w:id="106" w:name="_Toc102208303"/>
       <w:r>
         <w:t>3.5.1 Residential Use.</w:t>
       </w:r>
@@ -9286,7 +9296,7 @@
         <w:pStyle w:val="Heading3"/>
       </w:pPr>
       <w:bookmarkStart w:id="107" w:name="maintenance-of-buildings-and-lots."/>
-      <w:bookmarkStart w:id="108" w:name="_Toc94355971"/>
+      <w:bookmarkStart w:id="108" w:name="_Toc102208304"/>
       <w:bookmarkEnd w:id="105"/>
       <w:r>
         <w:t>3.5.2 Maintenance of Buildings and Lots.</w:t>
@@ -9312,7 +9322,7 @@
         <w:pStyle w:val="Heading3"/>
       </w:pPr>
       <w:bookmarkStart w:id="109" w:name="maintenance-of-landscaping."/>
-      <w:bookmarkStart w:id="110" w:name="_Toc94355972"/>
+      <w:bookmarkStart w:id="110" w:name="_Toc102208305"/>
       <w:bookmarkEnd w:id="107"/>
       <w:r>
         <w:t>3.5.3 Maintenance of Landscaping.</w:t>
@@ -9345,7 +9355,7 @@
         <w:pStyle w:val="Heading3"/>
       </w:pPr>
       <w:bookmarkStart w:id="111" w:name="completion-of-construction."/>
-      <w:bookmarkStart w:id="112" w:name="_Toc94355973"/>
+      <w:bookmarkStart w:id="112" w:name="_Toc102208306"/>
       <w:bookmarkEnd w:id="109"/>
       <w:r>
         <w:t>3.5.4 Completion of Construction.</w:t>
@@ -9374,7 +9384,7 @@
         <w:pStyle w:val="Heading3"/>
       </w:pPr>
       <w:bookmarkStart w:id="113" w:name="parking."/>
-      <w:bookmarkStart w:id="114" w:name="_Toc94355974"/>
+      <w:bookmarkStart w:id="114" w:name="_Toc102208307"/>
       <w:bookmarkEnd w:id="111"/>
       <w:r>
         <w:t>3.5.5 Parking.</w:t>
@@ -9400,7 +9410,7 @@
         <w:pStyle w:val="Heading3"/>
       </w:pPr>
       <w:bookmarkStart w:id="115" w:name="signs."/>
-      <w:bookmarkStart w:id="116" w:name="_Toc94355975"/>
+      <w:bookmarkStart w:id="116" w:name="_Toc102208308"/>
       <w:bookmarkEnd w:id="113"/>
       <w:r>
         <w:t>3.5.6 Signs.</w:t>
@@ -9423,7 +9433,7 @@
         <w:pStyle w:val="Heading3"/>
       </w:pPr>
       <w:bookmarkStart w:id="117" w:name="animals."/>
-      <w:bookmarkStart w:id="118" w:name="_Toc94355976"/>
+      <w:bookmarkStart w:id="118" w:name="_Toc102208309"/>
       <w:bookmarkEnd w:id="115"/>
       <w:r>
         <w:t>3.5.7 Animals.</w:t>
@@ -9449,7 +9459,7 @@
         <w:pStyle w:val="Heading3"/>
       </w:pPr>
       <w:bookmarkStart w:id="119" w:name="temporary-structures."/>
-      <w:bookmarkStart w:id="120" w:name="_Toc94355977"/>
+      <w:bookmarkStart w:id="120" w:name="_Toc102208310"/>
       <w:bookmarkEnd w:id="117"/>
       <w:r>
         <w:t>3.5.8 Temporary Structures.</w:t>
@@ -9472,7 +9482,7 @@
         <w:pStyle w:val="Heading3"/>
       </w:pPr>
       <w:bookmarkStart w:id="121" w:name="clothes-lines."/>
-      <w:bookmarkStart w:id="122" w:name="_Toc94355978"/>
+      <w:bookmarkStart w:id="122" w:name="_Toc102208311"/>
       <w:bookmarkEnd w:id="119"/>
       <w:r>
         <w:lastRenderedPageBreak/>
@@ -9493,7 +9503,7 @@
         <w:pStyle w:val="Heading3"/>
       </w:pPr>
       <w:bookmarkStart w:id="123" w:name="woodpiles."/>
-      <w:bookmarkStart w:id="124" w:name="_Toc94355979"/>
+      <w:bookmarkStart w:id="124" w:name="_Toc102208312"/>
       <w:bookmarkEnd w:id="121"/>
       <w:r>
         <w:t>3.5.10 Woodpiles.</w:t>
@@ -9516,7 +9526,7 @@
         <w:pStyle w:val="Heading3"/>
       </w:pPr>
       <w:bookmarkStart w:id="125" w:name="X0d3a99aba91c99b0fa20bbe23ab72fa53f471e1"/>
-      <w:bookmarkStart w:id="126" w:name="_Toc94355980"/>
+      <w:bookmarkStart w:id="126" w:name="_Toc102208313"/>
       <w:bookmarkEnd w:id="123"/>
       <w:r>
         <w:t>3.5.11 Radio and Television Aerials and Satellite Dishes.</w:t>
@@ -9539,7 +9549,7 @@
         <w:pStyle w:val="Heading3"/>
       </w:pPr>
       <w:bookmarkStart w:id="127" w:name="trash-containers-and-debris."/>
-      <w:bookmarkStart w:id="128" w:name="_Toc94355981"/>
+      <w:bookmarkStart w:id="128" w:name="_Toc102208314"/>
       <w:bookmarkEnd w:id="125"/>
       <w:r>
         <w:t>3.5.12 Trash Containers and Debris.</w:t>
@@ -9568,7 +9578,7 @@
         <w:pStyle w:val="Heading3"/>
       </w:pPr>
       <w:bookmarkStart w:id="129" w:name="offensive-activity."/>
-      <w:bookmarkStart w:id="130" w:name="_Toc94355982"/>
+      <w:bookmarkStart w:id="130" w:name="_Toc102208315"/>
       <w:bookmarkEnd w:id="127"/>
       <w:r>
         <w:t>3.5.13 Offensive Activity.</w:t>
@@ -9597,7 +9607,7 @@
         <w:pStyle w:val="Heading3"/>
       </w:pPr>
       <w:bookmarkStart w:id="131" w:name="use-of-homes."/>
-      <w:bookmarkStart w:id="132" w:name="_Toc94355983"/>
+      <w:bookmarkStart w:id="132" w:name="_Toc102208316"/>
       <w:bookmarkEnd w:id="129"/>
       <w:r>
         <w:lastRenderedPageBreak/>
@@ -9621,7 +9631,7 @@
         <w:pStyle w:val="Heading3"/>
       </w:pPr>
       <w:bookmarkStart w:id="133" w:name="underground-utilities."/>
-      <w:bookmarkStart w:id="134" w:name="_Toc94355984"/>
+      <w:bookmarkStart w:id="134" w:name="_Toc102208317"/>
       <w:bookmarkEnd w:id="131"/>
       <w:r>
         <w:t>3.5.15 Underground Utilities.</w:t>
@@ -9644,7 +9654,7 @@
         <w:pStyle w:val="Heading3"/>
       </w:pPr>
       <w:bookmarkStart w:id="135" w:name="water-supplysewage-disposal."/>
-      <w:bookmarkStart w:id="136" w:name="_Toc94355985"/>
+      <w:bookmarkStart w:id="136" w:name="_Toc102208318"/>
       <w:bookmarkEnd w:id="133"/>
       <w:r>
         <w:t>3.5.16 Water Supply/Sewage Disposal.</w:t>
@@ -9664,7 +9674,7 @@
         <w:pStyle w:val="Heading3"/>
       </w:pPr>
       <w:bookmarkStart w:id="137" w:name="damage."/>
-      <w:bookmarkStart w:id="138" w:name="_Toc94355986"/>
+      <w:bookmarkStart w:id="138" w:name="_Toc102208319"/>
       <w:bookmarkEnd w:id="135"/>
       <w:r>
         <w:t>3.5.17 Damage.</w:t>
@@ -9687,7 +9697,7 @@
         <w:pStyle w:val="Heading3"/>
       </w:pPr>
       <w:bookmarkStart w:id="139" w:name="fences."/>
-      <w:bookmarkStart w:id="140" w:name="_Toc94355987"/>
+      <w:bookmarkStart w:id="140" w:name="_Toc102208320"/>
       <w:bookmarkEnd w:id="137"/>
       <w:r>
         <w:t>3.5.18 Fences.</w:t>
@@ -9713,7 +9723,7 @@
         <w:pStyle w:val="Heading1"/>
       </w:pPr>
       <w:bookmarkStart w:id="141" w:name="X92512f401444b3f6c4e8e88dee56d4b2f05a2d3"/>
-      <w:bookmarkStart w:id="142" w:name="_Toc94355988"/>
+      <w:bookmarkStart w:id="142" w:name="_Toc102208321"/>
       <w:bookmarkEnd w:id="71"/>
       <w:bookmarkEnd w:id="103"/>
       <w:bookmarkEnd w:id="139"/>
@@ -9730,7 +9740,7 @@
         <w:pStyle w:val="Heading2"/>
       </w:pPr>
       <w:bookmarkStart w:id="143" w:name="section-4.1-form-of-association."/>
-      <w:bookmarkStart w:id="144" w:name="_Toc94355989"/>
+      <w:bookmarkStart w:id="144" w:name="_Toc102208322"/>
       <w:r>
         <w:t>Section 4.1 Form of Association.</w:t>
       </w:r>
@@ -9752,7 +9762,7 @@
         <w:pStyle w:val="Heading2"/>
       </w:pPr>
       <w:bookmarkStart w:id="145" w:name="section-4.2-board-of-directors."/>
-      <w:bookmarkStart w:id="146" w:name="_Toc94355990"/>
+      <w:bookmarkStart w:id="146" w:name="_Toc102208323"/>
       <w:bookmarkEnd w:id="143"/>
       <w:r>
         <w:lastRenderedPageBreak/>
@@ -9799,7 +9809,7 @@
         <w:pStyle w:val="Heading2"/>
       </w:pPr>
       <w:bookmarkStart w:id="147" w:name="X87cef285f489d7499386e846ba10f244417a3bd"/>
-      <w:bookmarkStart w:id="148" w:name="_Toc94355991"/>
+      <w:bookmarkStart w:id="148" w:name="_Toc102208324"/>
       <w:bookmarkEnd w:id="145"/>
       <w:r>
         <w:t>Section 4.3 Qualification for Membership.</w:t>
@@ -9825,7 +9835,7 @@
         <w:pStyle w:val="Heading2"/>
       </w:pPr>
       <w:bookmarkStart w:id="149" w:name="section-4.4-transfer-of-membership."/>
-      <w:bookmarkStart w:id="150" w:name="_Toc94355992"/>
+      <w:bookmarkStart w:id="150" w:name="_Toc102208325"/>
       <w:bookmarkEnd w:id="147"/>
       <w:r>
         <w:t>Section 4.4 Transfer of Membership.</w:t>
@@ -9854,7 +9864,7 @@
         <w:pStyle w:val="Heading2"/>
       </w:pPr>
       <w:bookmarkStart w:id="151" w:name="section-4.5-number-of-votes."/>
-      <w:bookmarkStart w:id="152" w:name="_Toc94355993"/>
+      <w:bookmarkStart w:id="152" w:name="_Toc102208326"/>
       <w:bookmarkEnd w:id="149"/>
       <w:r>
         <w:lastRenderedPageBreak/>
@@ -9878,7 +9888,7 @@
         <w:pStyle w:val="Heading2"/>
       </w:pPr>
       <w:bookmarkStart w:id="153" w:name="section-4.6-voting."/>
-      <w:bookmarkStart w:id="154" w:name="_Toc94355994"/>
+      <w:bookmarkStart w:id="154" w:name="_Toc102208327"/>
       <w:bookmarkEnd w:id="151"/>
       <w:r>
         <w:t>Section 4.6 Voting.</w:t>
@@ -9913,7 +9923,7 @@
         <w:pStyle w:val="Heading2"/>
       </w:pPr>
       <w:bookmarkStart w:id="155" w:name="section-4.7-pledged-votes."/>
-      <w:bookmarkStart w:id="156" w:name="_Toc94355995"/>
+      <w:bookmarkStart w:id="156" w:name="_Toc102208328"/>
       <w:bookmarkEnd w:id="153"/>
       <w:r>
         <w:t>Section 4.7 Pledged Votes.</w:t>
@@ -9939,7 +9949,7 @@
         <w:pStyle w:val="Heading2"/>
       </w:pPr>
       <w:bookmarkStart w:id="157" w:name="section-4.8-annual-and-special-meetings."/>
-      <w:bookmarkStart w:id="158" w:name="_Toc94355996"/>
+      <w:bookmarkStart w:id="158" w:name="_Toc102208329"/>
       <w:bookmarkEnd w:id="155"/>
       <w:r>
         <w:t>Section 4.8 Annual and Special Meetings.</w:t>
@@ -9978,7 +9988,7 @@
         <w:pStyle w:val="Heading2"/>
       </w:pPr>
       <w:bookmarkStart w:id="159" w:name="section-4.9-books-and-recordings."/>
-      <w:bookmarkStart w:id="160" w:name="_Toc94355997"/>
+      <w:bookmarkStart w:id="160" w:name="_Toc102208330"/>
       <w:bookmarkEnd w:id="157"/>
       <w:r>
         <w:t>Section 4.9 Books and Recordings.</w:t>
@@ -10004,7 +10014,7 @@
         <w:pStyle w:val="Heading2"/>
       </w:pPr>
       <w:bookmarkStart w:id="161" w:name="section-4.10-transition-date."/>
-      <w:bookmarkStart w:id="162" w:name="_Toc94355998"/>
+      <w:bookmarkStart w:id="162" w:name="_Toc102208331"/>
       <w:bookmarkEnd w:id="159"/>
       <w:r>
         <w:t>Section 4.10 Transition Date.</w:t>
@@ -10027,7 +10037,7 @@
         <w:pStyle w:val="Heading1"/>
       </w:pPr>
       <w:bookmarkStart w:id="163" w:name="article-5.-notices-for-all-purposes."/>
-      <w:bookmarkStart w:id="164" w:name="_Toc94355999"/>
+      <w:bookmarkStart w:id="164" w:name="_Toc102208332"/>
       <w:bookmarkEnd w:id="141"/>
       <w:bookmarkEnd w:id="161"/>
       <w:r>
@@ -10043,7 +10053,7 @@
         <w:t xml:space="preserve">All notices given to homeowners under the provisions of this Declaration or rules or regulations of the Association shall be in writing and may be delivered either personally or by mail or by e-mail. If delivery is made by mail, the notice shall be deemed </w:t>
       </w:r>
       <w:r>
-        <w:t>to have been delivered on the third day of regular mail delivery after a copy has been deposited in the United States mail, first class, postage prepaid, addressed to the Person entitled to such notice at the most recent address known to the Board. Notices</w:t>
+        <w:t>to have been delivered on the fifth day of regular mail delivery after a copy has been deposited in the United States mail, first class, postage prepaid, addressed to the Person entitled to such notice at the most recent address known to the Board. Notices</w:t>
       </w:r>
       <w:r>
         <w:t xml:space="preserve"> to the Board may be given by electronic email at swan-crest-board@googlegroups.com or mailed to the following address:</w:t>
@@ -10115,7 +10125,7 @@
         <w:pStyle w:val="Heading1"/>
       </w:pPr>
       <w:bookmarkStart w:id="165" w:name="article-6.-authority-of-the-board."/>
-      <w:bookmarkStart w:id="166" w:name="_Toc94356000"/>
+      <w:bookmarkStart w:id="166" w:name="_Toc102208333"/>
       <w:bookmarkEnd w:id="163"/>
       <w:r>
         <w:t>Article 6. Authority Of The Board.</w:t>
@@ -10127,7 +10137,7 @@
         <w:pStyle w:val="Heading2"/>
       </w:pPr>
       <w:bookmarkStart w:id="167" w:name="X3452fac612d17d6601ce491c75965268c30fcc3"/>
-      <w:bookmarkStart w:id="168" w:name="_Toc94356001"/>
+      <w:bookmarkStart w:id="168" w:name="_Toc102208334"/>
       <w:r>
         <w:t>Section 6.1 Adoption of Rules and Regulations.</w:t>
       </w:r>
@@ -10155,7 +10165,7 @@
         <w:pStyle w:val="Heading2"/>
       </w:pPr>
       <w:bookmarkStart w:id="169" w:name="X992bc3258a495519432519040837292aed9e811"/>
-      <w:bookmarkStart w:id="170" w:name="_Toc94356002"/>
+      <w:bookmarkStart w:id="170" w:name="_Toc102208335"/>
       <w:bookmarkEnd w:id="167"/>
       <w:r>
         <w:t>Section 6.2 Enforcement of Declaration, Etc.</w:t>
@@ -10184,7 +10194,7 @@
         <w:pStyle w:val="Heading1"/>
       </w:pPr>
       <w:bookmarkStart w:id="171" w:name="Xa9c4e42fff8edbd2c9efcb92c00d89a88b5bcec"/>
-      <w:bookmarkStart w:id="172" w:name="_Toc94356003"/>
+      <w:bookmarkStart w:id="172" w:name="_Toc102208336"/>
       <w:bookmarkEnd w:id="165"/>
       <w:bookmarkEnd w:id="169"/>
       <w:r>
@@ -10197,7 +10207,7 @@
         <w:pStyle w:val="Heading2"/>
       </w:pPr>
       <w:bookmarkStart w:id="173" w:name="Xfb5d85ae9c758089119c82b5c5dc4d8de013be9"/>
-      <w:bookmarkStart w:id="174" w:name="_Toc94356004"/>
+      <w:bookmarkStart w:id="174" w:name="_Toc102208337"/>
       <w:r>
         <w:t>Section 7.1 Fiscal Year; Preparation of Budget.</w:t>
       </w:r>
@@ -10232,7 +10242,7 @@
         <w:pStyle w:val="Heading2"/>
       </w:pPr>
       <w:bookmarkStart w:id="175" w:name="X03adf16adebf42c3dcdd7ff32ce4720de385650"/>
-      <w:bookmarkStart w:id="176" w:name="_Toc94356005"/>
+      <w:bookmarkStart w:id="176" w:name="_Toc102208338"/>
       <w:bookmarkEnd w:id="173"/>
       <w:r>
         <w:t>Section 7.2 Certificat</w:t>
@@ -10267,7 +10277,7 @@
         <w:pStyle w:val="Heading2"/>
       </w:pPr>
       <w:bookmarkStart w:id="177" w:name="section-7.3-annual-assessments."/>
-      <w:bookmarkStart w:id="178" w:name="_Toc94356006"/>
+      <w:bookmarkStart w:id="178" w:name="_Toc102208339"/>
       <w:bookmarkEnd w:id="175"/>
       <w:r>
         <w:t>Section 7.3 Annual Assessments.</w:t>
@@ -10298,7 +10308,7 @@
         <w:pStyle w:val="Heading2"/>
       </w:pPr>
       <w:bookmarkStart w:id="179" w:name="Xc47940fdc42483695e60dc831151177c1cd0dc6"/>
-      <w:bookmarkStart w:id="180" w:name="_Toc94356007"/>
+      <w:bookmarkStart w:id="180" w:name="_Toc102208340"/>
       <w:bookmarkEnd w:id="177"/>
       <w:r>
         <w:t>Section 7</w:t>
@@ -10327,7 +10337,7 @@
         <w:pStyle w:val="Heading1"/>
       </w:pPr>
       <w:bookmarkStart w:id="181" w:name="X2861194d1cc998cf69e8b01e165fc75f9b64900"/>
-      <w:bookmarkStart w:id="182" w:name="_Toc94356008"/>
+      <w:bookmarkStart w:id="182" w:name="_Toc102208341"/>
       <w:bookmarkEnd w:id="171"/>
       <w:bookmarkEnd w:id="179"/>
       <w:r>
@@ -10341,7 +10351,7 @@
         <w:pStyle w:val="Heading2"/>
       </w:pPr>
       <w:bookmarkStart w:id="183" w:name="X961aa7b1acfcbd9dd574b3bd9c367cbed7d748a"/>
-      <w:bookmarkStart w:id="184" w:name="_Toc94356009"/>
+      <w:bookmarkStart w:id="184" w:name="_Toc102208342"/>
       <w:r>
         <w:t>Section 8.1 Assessments Are a Lien; Priority.</w:t>
       </w:r>
@@ -10375,7 +10385,7 @@
         <w:pStyle w:val="Heading2"/>
       </w:pPr>
       <w:bookmarkStart w:id="185" w:name="section-8.2-lien-may-be-foreclosed."/>
-      <w:bookmarkStart w:id="186" w:name="_Toc94356010"/>
+      <w:bookmarkStart w:id="186" w:name="_Toc102208343"/>
       <w:bookmarkEnd w:id="183"/>
       <w:r>
         <w:t>Section 8.2 Lien May Be Foreclosed.</w:t>
@@ -10401,7 +10411,7 @@
         <w:pStyle w:val="Heading2"/>
       </w:pPr>
       <w:bookmarkStart w:id="187" w:name="X5a401b87ae2263031666e9bd0a72fd4fde7bf35"/>
-      <w:bookmarkStart w:id="188" w:name="_Toc94356011"/>
+      <w:bookmarkStart w:id="188" w:name="_Toc102208344"/>
       <w:bookmarkEnd w:id="185"/>
       <w:r>
         <w:t>Section 8.3 Assessments are Personal Obligations.</w:t>
@@ -10427,7 +10437,7 @@
         <w:pStyle w:val="Heading2"/>
       </w:pPr>
       <w:bookmarkStart w:id="189" w:name="X6831e69e76d4e59a5b34100ecbdba8ea9c36604"/>
-      <w:bookmarkStart w:id="190" w:name="_Toc94356012"/>
+      <w:bookmarkStart w:id="190" w:name="_Toc102208345"/>
       <w:bookmarkEnd w:id="187"/>
       <w:r>
         <w:t>Section 8.4 Late Charges and Interest on Delinquent Assessments.</w:t>
@@ -10457,7 +10467,7 @@
         <w:pStyle w:val="Heading2"/>
       </w:pPr>
       <w:bookmarkStart w:id="191" w:name="section-8.5-remedies-cumulative."/>
-      <w:bookmarkStart w:id="192" w:name="_Toc94356013"/>
+      <w:bookmarkStart w:id="192" w:name="_Toc102208346"/>
       <w:bookmarkEnd w:id="189"/>
       <w:r>
         <w:t>Section 8.5 Remedies Cumulative.</w:t>
@@ -10477,7 +10487,7 @@
         <w:pStyle w:val="Heading2"/>
       </w:pPr>
       <w:bookmarkStart w:id="193" w:name="section-8.6-no-avoidance-of-assessments."/>
-      <w:bookmarkStart w:id="194" w:name="_Toc94356014"/>
+      <w:bookmarkStart w:id="194" w:name="_Toc102208347"/>
       <w:bookmarkEnd w:id="191"/>
       <w:r>
         <w:t>Section 8.6 No Av</w:t>
@@ -10500,7 +10510,7 @@
         <w:pStyle w:val="Heading1"/>
       </w:pPr>
       <w:bookmarkStart w:id="195" w:name="X9a6f321f16c5fd8732a8d4fcbdb2bdf0cd28b36"/>
-      <w:bookmarkStart w:id="196" w:name="_Toc94356015"/>
+      <w:bookmarkStart w:id="196" w:name="_Toc102208348"/>
       <w:bookmarkEnd w:id="181"/>
       <w:bookmarkEnd w:id="193"/>
       <w:r>
@@ -10530,7 +10540,7 @@
         <w:pStyle w:val="Heading1"/>
       </w:pPr>
       <w:bookmarkStart w:id="197" w:name="article-10.-limitation-of-liability."/>
-      <w:bookmarkStart w:id="198" w:name="_Toc94356016"/>
+      <w:bookmarkStart w:id="198" w:name="_Toc102208349"/>
       <w:bookmarkEnd w:id="195"/>
       <w:r>
         <w:t>Article 10. Limitation Of Liability.</w:t>
@@ -10559,7 +10569,7 @@
         <w:pStyle w:val="Heading1"/>
       </w:pPr>
       <w:bookmarkStart w:id="199" w:name="article-11.-indemnification."/>
-      <w:bookmarkStart w:id="200" w:name="_Toc94356017"/>
+      <w:bookmarkStart w:id="200" w:name="_Toc102208350"/>
       <w:bookmarkEnd w:id="197"/>
       <w:r>
         <w:lastRenderedPageBreak/>
@@ -10589,7 +10599,7 @@
         <w:pStyle w:val="Heading1"/>
       </w:pPr>
       <w:bookmarkStart w:id="201" w:name="article-12.-insurance."/>
-      <w:bookmarkStart w:id="202" w:name="_Toc94356018"/>
+      <w:bookmarkStart w:id="202" w:name="_Toc102208351"/>
       <w:bookmarkEnd w:id="199"/>
       <w:r>
         <w:t>Article 12. Insurance.</w:t>
@@ -10618,7 +10628,7 @@
         <w:pStyle w:val="Heading1"/>
       </w:pPr>
       <w:bookmarkStart w:id="203" w:name="article-13.-amendments-of-declaration."/>
-      <w:bookmarkStart w:id="204" w:name="_Toc94356019"/>
+      <w:bookmarkStart w:id="204" w:name="_Toc102208352"/>
       <w:bookmarkEnd w:id="201"/>
       <w:r>
         <w:t>Article 13. Amendments Of Declaration.</w:t>
@@ -10657,7 +10667,7 @@
         <w:pStyle w:val="Heading1"/>
       </w:pPr>
       <w:bookmarkStart w:id="205" w:name="article-14.-annexation-and-subdivision."/>
-      <w:bookmarkStart w:id="206" w:name="_Toc94356020"/>
+      <w:bookmarkStart w:id="206" w:name="_Toc102208353"/>
       <w:bookmarkEnd w:id="203"/>
       <w:r>
         <w:t>Article 14. Annexation And Subdivision.</w:t>
@@ -10680,7 +10690,7 @@
         <w:pStyle w:val="Heading1"/>
       </w:pPr>
       <w:bookmarkStart w:id="207" w:name="article-15.-duration."/>
-      <w:bookmarkStart w:id="208" w:name="_Toc94356021"/>
+      <w:bookmarkStart w:id="208" w:name="_Toc102208354"/>
       <w:bookmarkEnd w:id="205"/>
       <w:r>
         <w:t>Article 15. Duration.</w:t>
@@ -10709,7 +10719,7 @@
         <w:pStyle w:val="Heading1"/>
       </w:pPr>
       <w:bookmarkStart w:id="209" w:name="article-16.-severability."/>
-      <w:bookmarkStart w:id="210" w:name="_Toc94356022"/>
+      <w:bookmarkStart w:id="210" w:name="_Toc102208355"/>
       <w:bookmarkEnd w:id="207"/>
       <w:r>
         <w:t>Article 16. Severability.</w:t>
@@ -10729,7 +10739,7 @@
         <w:pStyle w:val="Heading1"/>
       </w:pPr>
       <w:bookmarkStart w:id="211" w:name="article-17.-effective-date."/>
-      <w:bookmarkStart w:id="212" w:name="_Toc94356023"/>
+      <w:bookmarkStart w:id="212" w:name="_Toc102208356"/>
       <w:bookmarkEnd w:id="209"/>
       <w:r>
         <w:t>Article 17</w:t>
@@ -10752,7 +10762,7 @@
         <w:pStyle w:val="Heading1"/>
       </w:pPr>
       <w:bookmarkStart w:id="213" w:name="X9050206ef827b1b25dd5ae5bf3e5f56f3a1ac6e"/>
-      <w:bookmarkStart w:id="214" w:name="_Toc94356024"/>
+      <w:bookmarkStart w:id="214" w:name="_Toc102208357"/>
       <w:bookmarkEnd w:id="211"/>
       <w:r>
         <w:t>Exhibit A. Legal Description of the Property.</w:t>
@@ -10772,7 +10782,7 @@
         <w:pStyle w:val="Heading1"/>
       </w:pPr>
       <w:bookmarkStart w:id="215" w:name="Xbc743041a5373203ea769a9a4f9096b3157a616"/>
-      <w:bookmarkStart w:id="216" w:name="_Toc94356025"/>
+      <w:bookmarkStart w:id="216" w:name="_Toc102208358"/>
       <w:bookmarkEnd w:id="213"/>
       <w:r>
         <w:lastRenderedPageBreak/>
@@ -10790,7 +10800,7 @@
         </w:rPr>
         <w:lastRenderedPageBreak/>
         <w:drawing>
-          <wp:inline distT="0" distB="0" distL="0" distR="0" wp14:anchorId="4A8A99CD" wp14:editId="423B25D0">
+          <wp:inline distT="0" distB="0" distL="0" distR="0" wp14:anchorId="2AB01D7C" wp14:editId="4167F4D0">
             <wp:extent cx="5816600" cy="7527364"/>
             <wp:effectExtent l="0" t="0" r="0" b="0"/>
             <wp:docPr id="1" name="Picture" descr="Exhibit B-1"/>
@@ -10840,7 +10850,7 @@
         </w:rPr>
         <w:lastRenderedPageBreak/>
         <w:drawing>
-          <wp:inline distT="0" distB="0" distL="0" distR="0" wp14:anchorId="72267C51" wp14:editId="497C34DF">
+          <wp:inline distT="0" distB="0" distL="0" distR="0" wp14:anchorId="4C27B670" wp14:editId="2A8ECF97">
             <wp:extent cx="5816600" cy="7527364"/>
             <wp:effectExtent l="0" t="0" r="0" b="0"/>
             <wp:docPr id="2" name="Picture" descr="Exhibit B-2"/>
@@ -10890,7 +10900,7 @@
         </w:rPr>
         <w:lastRenderedPageBreak/>
         <w:drawing>
-          <wp:inline distT="0" distB="0" distL="0" distR="0" wp14:anchorId="3D053C2F" wp14:editId="0CE2A381">
+          <wp:inline distT="0" distB="0" distL="0" distR="0" wp14:anchorId="43BE92B8" wp14:editId="010F85E6">
             <wp:extent cx="5816600" cy="7527364"/>
             <wp:effectExtent l="0" t="0" r="0" b="0"/>
             <wp:docPr id="3" name="Picture" descr="Exhibit B-3"/>
@@ -10940,7 +10950,7 @@
         </w:rPr>
         <w:lastRenderedPageBreak/>
         <w:drawing>
-          <wp:inline distT="0" distB="0" distL="0" distR="0" wp14:anchorId="6DA749D4" wp14:editId="45C82C2C">
+          <wp:inline distT="0" distB="0" distL="0" distR="0" wp14:anchorId="4B906EFE" wp14:editId="7EFEE714">
             <wp:extent cx="5816600" cy="7527364"/>
             <wp:effectExtent l="0" t="0" r="0" b="0"/>
             <wp:docPr id="4" name="Picture" descr="Exhibit B-4"/>
@@ -10987,7 +10997,7 @@
         <w:pStyle w:val="Heading1"/>
       </w:pPr>
       <w:bookmarkStart w:id="217" w:name="exhibit-c.-fence-detail."/>
-      <w:bookmarkStart w:id="218" w:name="_Toc94356026"/>
+      <w:bookmarkStart w:id="218" w:name="_Toc102208359"/>
       <w:bookmarkEnd w:id="215"/>
       <w:r>
         <w:lastRenderedPageBreak/>
@@ -11005,7 +11015,7 @@
         </w:rPr>
         <w:lastRenderedPageBreak/>
         <w:drawing>
-          <wp:inline distT="0" distB="0" distL="0" distR="0" wp14:anchorId="2B536C07" wp14:editId="3A640C6E">
+          <wp:inline distT="0" distB="0" distL="0" distR="0" wp14:anchorId="13F3E9A6" wp14:editId="0F5730B1">
             <wp:extent cx="5816600" cy="7527364"/>
             <wp:effectExtent l="0" t="0" r="0" b="0"/>
             <wp:docPr id="5" name="Picture" descr="Exhibit C-1"/>
@@ -11097,7 +11107,7 @@
 <w:ftr xmlns:wpc="http://schemas.microsoft.com/office/word/2010/wordprocessingCanvas" xmlns:cx="http://schemas.microsoft.com/office/drawing/2014/chartex" xmlns:cx1="http://schemas.microsoft.com/office/drawing/2015/9/8/chartex" xmlns:cx2="http://schemas.microsoft.com/office/drawing/2015/10/21/chartex" xmlns:cx3="http://schemas.microsoft.com/office/drawing/2016/5/9/chartex" xmlns:cx4="http://schemas.microsoft.com/office/drawing/2016/5/10/chartex" xmlns:cx5="http://schemas.microsoft.com/office/drawing/2016/5/11/chartex" xmlns:cx6="http://schemas.microsoft.com/office/drawing/2016/5/12/chartex" xmlns:cx7="http://schemas.microsoft.com/office/drawing/2016/5/13/chartex" xmlns:cx8="http://schemas.microsoft.com/office/drawing/2016/5/14/chartex" xmlns:mc="http://schemas.openxmlformats.org/markup-compatibility/2006" xmlns:aink="http://schemas.microsoft.com/office/drawing/2016/ink" xmlns:am3d="http://schemas.microsoft.com/office/drawing/2017/model3d" xmlns:o="urn:schemas-microsoft-com:office:office" xmlns:r="http://schemas.openxmlformats.org/officeDocument/2006/relationships" xmlns:m="http://schemas.openxmlformats.org/officeDocument/2006/math" xmlns:v="urn:schemas-microsoft-com:vml" xmlns:wp14="http://schemas.microsoft.com/office/word/2010/wordprocessingDrawing" xmlns:wp="http://schemas.openxmlformats.org/drawingml/2006/wordprocessingDrawing" xmlns:w10="urn:schemas-microsoft-com:office:word" xmlns:w="http://schemas.openxmlformats.org/wordprocessingml/2006/main" xmlns:w14="http://schemas.microsoft.com/office/word/2010/wordml" xmlns:w15="http://schemas.microsoft.com/office/word/2012/wordml" xmlns:w16cex="http://schemas.microsoft.com/office/word/2018/wordml/cex" xmlns:w16cid="http://schemas.microsoft.com/office/word/2016/wordml/cid" xmlns:w16="http://schemas.microsoft.com/office/word/2018/wordml" xmlns:w16sdtdh="http://schemas.microsoft.com/office/word/2020/wordml/sdtdatahash" xmlns:w16se="http://schemas.microsoft.com/office/word/2015/wordml/symex" xmlns:wpg="http://schemas.microsoft.com/office/word/2010/wordprocessingGroup" xmlns:wpi="http://schemas.microsoft.com/office/word/2010/wordprocessingInk" xmlns:wne="http://schemas.microsoft.com/office/word/2006/wordml" xmlns:wps="http://schemas.microsoft.com/office/word/2010/wordprocessingShape" mc:Ignorable="w14 w15 w16se w16cid w16 w16cex w16sdtdh wp14">
   <w:sdt>
     <w:sdtPr>
-      <w:id w:val="1396543213"/>
+      <w:id w:val="1505014250"/>
       <w:docPartObj>
         <w:docPartGallery w:val="Page Numbers (Bottom of Page)"/>
         <w:docPartUnique/>
@@ -11244,10 +11254,10 @@
       </w:pPr>
     </w:lvl>
   </w:abstractNum>
-  <w:num w:numId="1">
+  <w:num w:numId="1" w16cid:durableId="358356618">
     <w:abstractNumId w:val="0"/>
   </w:num>
-  <w:num w:numId="2">
+  <w:num w:numId="2" w16cid:durableId="1418672029">
     <w:abstractNumId w:val="0"/>
   </w:num>
 </w:numbering>
@@ -12515,7 +12525,7 @@
     <w:basedOn w:val="Normal"/>
     <w:link w:val="HeaderChar"/>
     <w:unhideWhenUsed/>
-    <w:rsid w:val="00DF0837"/>
+    <w:rsid w:val="00773775"/>
     <w:pPr>
       <w:tabs>
         <w:tab w:val="center" w:pos="4680"/>
@@ -12528,7 +12538,7 @@
     <w:name w:val="Header Char"/>
     <w:basedOn w:val="DefaultParagraphFont"/>
     <w:link w:val="Header"/>
-    <w:rsid w:val="00DF0837"/>
+    <w:rsid w:val="00773775"/>
   </w:style>
   <w:style w:type="paragraph" w:styleId="Footer">
     <w:name w:val="footer"/>
@@ -12536,7 +12546,7 @@
     <w:link w:val="FooterChar"/>
     <w:uiPriority w:val="99"/>
     <w:unhideWhenUsed/>
-    <w:rsid w:val="00DF0837"/>
+    <w:rsid w:val="00773775"/>
     <w:pPr>
       <w:tabs>
         <w:tab w:val="center" w:pos="4680"/>
@@ -12550,7 +12560,7 @@
     <w:basedOn w:val="DefaultParagraphFont"/>
     <w:link w:val="Footer"/>
     <w:uiPriority w:val="99"/>
-    <w:rsid w:val="00DF0837"/>
+    <w:rsid w:val="00773775"/>
   </w:style>
 </w:styles>
 </file>

</xml_diff>

<commit_message>
Add suggestions from Glenn and Eric on board / officer election
</commit_message>
<xml_diff>
--- a/docs/CC&R.docx
+++ b/docs/CC&R.docx
@@ -1,6 +1,6 @@
 
 <file path=word/document.xml><?xml version="1.0" encoding="utf-8"?>
-<w:document xmlns:wpc="http://schemas.microsoft.com/office/word/2010/wordprocessingCanvas" xmlns:cx="http://schemas.microsoft.com/office/drawing/2014/chartex" xmlns:cx1="http://schemas.microsoft.com/office/drawing/2015/9/8/chartex" xmlns:cx2="http://schemas.microsoft.com/office/drawing/2015/10/21/chartex" xmlns:cx3="http://schemas.microsoft.com/office/drawing/2016/5/9/chartex" xmlns:cx4="http://schemas.microsoft.com/office/drawing/2016/5/10/chartex" xmlns:cx5="http://schemas.microsoft.com/office/drawing/2016/5/11/chartex" xmlns:cx6="http://schemas.microsoft.com/office/drawing/2016/5/12/chartex" xmlns:cx7="http://schemas.microsoft.com/office/drawing/2016/5/13/chartex" xmlns:cx8="http://schemas.microsoft.com/office/drawing/2016/5/14/chartex" xmlns:mc="http://schemas.openxmlformats.org/markup-compatibility/2006" xmlns:aink="http://schemas.microsoft.com/office/drawing/2016/ink" xmlns:am3d="http://schemas.microsoft.com/office/drawing/2017/model3d" xmlns:o="urn:schemas-microsoft-com:office:office" xmlns:r="http://schemas.openxmlformats.org/officeDocument/2006/relationships" xmlns:m="http://schemas.openxmlformats.org/officeDocument/2006/math" xmlns:v="urn:schemas-microsoft-com:vml" xmlns:wp14="http://schemas.microsoft.com/office/word/2010/wordprocessingDrawing" xmlns:wp="http://schemas.openxmlformats.org/drawingml/2006/wordprocessingDrawing" xmlns:w10="urn:schemas-microsoft-com:office:word" xmlns:w="http://schemas.openxmlformats.org/wordprocessingml/2006/main" xmlns:w14="http://schemas.microsoft.com/office/word/2010/wordml" xmlns:w15="http://schemas.microsoft.com/office/word/2012/wordml" xmlns:w16cex="http://schemas.microsoft.com/office/word/2018/wordml/cex" xmlns:w16cid="http://schemas.microsoft.com/office/word/2016/wordml/cid" xmlns:w16="http://schemas.microsoft.com/office/word/2018/wordml" xmlns:w16sdtdh="http://schemas.microsoft.com/office/word/2020/wordml/sdtdatahash" xmlns:w16se="http://schemas.microsoft.com/office/word/2015/wordml/symex" xmlns:wpg="http://schemas.microsoft.com/office/word/2010/wordprocessingGroup" xmlns:wpi="http://schemas.microsoft.com/office/word/2010/wordprocessingInk" xmlns:wne="http://schemas.microsoft.com/office/word/2006/wordml" xmlns:wps="http://schemas.microsoft.com/office/word/2010/wordprocessingShape" mc:Ignorable="w14 w15 w16se w16cid w16 w16cex w16sdtdh wp14">
+<w:document xmlns:wpc="http://schemas.microsoft.com/office/word/2010/wordprocessingCanvas" xmlns:cx="http://schemas.microsoft.com/office/drawing/2014/chartex" xmlns:cx1="http://schemas.microsoft.com/office/drawing/2015/9/8/chartex" xmlns:cx2="http://schemas.microsoft.com/office/drawing/2015/10/21/chartex" xmlns:cx3="http://schemas.microsoft.com/office/drawing/2016/5/9/chartex" xmlns:cx4="http://schemas.microsoft.com/office/drawing/2016/5/10/chartex" xmlns:cx5="http://schemas.microsoft.com/office/drawing/2016/5/11/chartex" xmlns:cx6="http://schemas.microsoft.com/office/drawing/2016/5/12/chartex" xmlns:cx7="http://schemas.microsoft.com/office/drawing/2016/5/13/chartex" xmlns:cx8="http://schemas.microsoft.com/office/drawing/2016/5/14/chartex" xmlns:mc="http://schemas.openxmlformats.org/markup-compatibility/2006" xmlns:aink="http://schemas.microsoft.com/office/drawing/2016/ink" xmlns:am3d="http://schemas.microsoft.com/office/drawing/2017/model3d" xmlns:o="urn:schemas-microsoft-com:office:office" xmlns:oel="http://schemas.microsoft.com/office/2019/extlst" xmlns:r="http://schemas.openxmlformats.org/officeDocument/2006/relationships" xmlns:m="http://schemas.openxmlformats.org/officeDocument/2006/math" xmlns:v="urn:schemas-microsoft-com:vml" xmlns:wp14="http://schemas.microsoft.com/office/word/2010/wordprocessingDrawing" xmlns:wp="http://schemas.openxmlformats.org/drawingml/2006/wordprocessingDrawing" xmlns:w10="urn:schemas-microsoft-com:office:word" xmlns:w="http://schemas.openxmlformats.org/wordprocessingml/2006/main" xmlns:w14="http://schemas.microsoft.com/office/word/2010/wordml" xmlns:w15="http://schemas.microsoft.com/office/word/2012/wordml" xmlns:w16cex="http://schemas.microsoft.com/office/word/2018/wordml/cex" xmlns:w16cid="http://schemas.microsoft.com/office/word/2016/wordml/cid" xmlns:w16="http://schemas.microsoft.com/office/word/2018/wordml" xmlns:w16sdtdh="http://schemas.microsoft.com/office/word/2020/wordml/sdtdatahash" xmlns:w16se="http://schemas.microsoft.com/office/word/2015/wordml/symex" xmlns:wpg="http://schemas.microsoft.com/office/word/2010/wordprocessingGroup" xmlns:wpi="http://schemas.microsoft.com/office/word/2010/wordprocessingInk" xmlns:wne="http://schemas.microsoft.com/office/word/2006/wordml" xmlns:wps="http://schemas.microsoft.com/office/word/2010/wordprocessingShape" mc:Ignorable="w14 w15 w16se w16cid w16 w16cex w16sdtdh wp14">
   <w:body>
     <w:p>
       <w:bookmarkStart w:id="0" w:name="_Hlk93826441"/>
@@ -61,17 +61,7 @@
       <w:bookmarkEnd w:id="0"/>
     </w:p>
     <w:p>
-      <w:pPr>
-        <w:rPr>
-          <w:sz w:val="40"/>
-          <w:szCs w:val="40"/>
-        </w:rPr>
-      </w:pPr>
-      <w:r>
-        <w:rPr>
-          <w:sz w:val="40"/>
-          <w:szCs w:val="40"/>
-        </w:rPr>
+      <w:r>
         <w:br w:type="page"/>
       </w:r>
     </w:p>
@@ -83,7 +73,7 @@
           <w:sz w:val="24"/>
           <w:szCs w:val="24"/>
         </w:rPr>
-        <w:id w:val="184869259"/>
+        <w:id w:val="-1955396114"/>
         <w:docPartObj>
           <w:docPartGallery w:val="Table of Contents"/>
           <w:docPartUnique/>
@@ -121,7 +111,7 @@
           <w:r>
             <w:fldChar w:fldCharType="separate"/>
           </w:r>
-          <w:hyperlink w:anchor="_Toc102208251" w:history="1">
+          <w:hyperlink w:anchor="_Toc106540801" w:history="1">
             <w:r>
               <w:rPr>
                 <w:rStyle w:val="Hyperlink"/>
@@ -148,7 +138,7 @@
                 <w:noProof/>
                 <w:webHidden/>
               </w:rPr>
-              <w:instrText xml:space="preserve"> PAGEREF _Toc102208251 \h </w:instrText>
+              <w:instrText xml:space="preserve"> PAGEREF _Toc106540801 \h </w:instrText>
             </w:r>
             <w:r>
               <w:rPr>
@@ -192,7 +182,7 @@
               <w:szCs w:val="22"/>
             </w:rPr>
           </w:pPr>
-          <w:hyperlink w:anchor="_Toc102208252" w:history="1">
+          <w:hyperlink w:anchor="_Toc106540802" w:history="1">
             <w:r>
               <w:rPr>
                 <w:rStyle w:val="Hyperlink"/>
@@ -219,7 +209,7 @@
                 <w:noProof/>
                 <w:webHidden/>
               </w:rPr>
-              <w:instrText xml:space="preserve"> PAGEREF _Toc102208252 \h </w:instrText>
+              <w:instrText xml:space="preserve"> PAGEREF _Toc106540802 \h </w:instrText>
             </w:r>
             <w:r>
               <w:rPr>
@@ -263,7 +253,7 @@
               <w:szCs w:val="22"/>
             </w:rPr>
           </w:pPr>
-          <w:hyperlink w:anchor="_Toc102208253" w:history="1">
+          <w:hyperlink w:anchor="_Toc106540803" w:history="1">
             <w:r>
               <w:rPr>
                 <w:rStyle w:val="Hyperlink"/>
@@ -290,7 +280,7 @@
                 <w:noProof/>
                 <w:webHidden/>
               </w:rPr>
-              <w:instrText xml:space="preserve"> PAGEREF _Toc102208253 \h </w:instrText>
+              <w:instrText xml:space="preserve"> PAGEREF _Toc106540803 \h </w:instrText>
             </w:r>
             <w:r>
               <w:rPr>
@@ -334,7 +324,7 @@
               <w:szCs w:val="22"/>
             </w:rPr>
           </w:pPr>
-          <w:hyperlink w:anchor="_Toc102208254" w:history="1">
+          <w:hyperlink w:anchor="_Toc106540804" w:history="1">
             <w:r>
               <w:rPr>
                 <w:rStyle w:val="Hyperlink"/>
@@ -361,7 +351,7 @@
                 <w:noProof/>
                 <w:webHidden/>
               </w:rPr>
-              <w:instrText xml:space="preserve"> PAGEREF _Toc102208254 \h </w:instrText>
+              <w:instrText xml:space="preserve"> PAGEREF _Toc106540804 \h </w:instrText>
             </w:r>
             <w:r>
               <w:rPr>
@@ -405,7 +395,7 @@
               <w:szCs w:val="22"/>
             </w:rPr>
           </w:pPr>
-          <w:hyperlink w:anchor="_Toc102208255" w:history="1">
+          <w:hyperlink w:anchor="_Toc106540805" w:history="1">
             <w:r>
               <w:rPr>
                 <w:rStyle w:val="Hyperlink"/>
@@ -432,7 +422,7 @@
                 <w:noProof/>
                 <w:webHidden/>
               </w:rPr>
-              <w:instrText xml:space="preserve"> PAGEREF _Toc102208255 \h </w:instrText>
+              <w:instrText xml:space="preserve"> PAGEREF _Toc106540805 \h </w:instrText>
             </w:r>
             <w:r>
               <w:rPr>
@@ -476,7 +466,7 @@
               <w:szCs w:val="22"/>
             </w:rPr>
           </w:pPr>
-          <w:hyperlink w:anchor="_Toc102208256" w:history="1">
+          <w:hyperlink w:anchor="_Toc106540806" w:history="1">
             <w:r>
               <w:rPr>
                 <w:rStyle w:val="Hyperlink"/>
@@ -503,7 +493,7 @@
                 <w:noProof/>
                 <w:webHidden/>
               </w:rPr>
-              <w:instrText xml:space="preserve"> PAGEREF _Toc102208256 \h </w:instrText>
+              <w:instrText xml:space="preserve"> PAGEREF _Toc106540806 \h </w:instrText>
             </w:r>
             <w:r>
               <w:rPr>
@@ -547,7 +537,7 @@
               <w:szCs w:val="22"/>
             </w:rPr>
           </w:pPr>
-          <w:hyperlink w:anchor="_Toc102208257" w:history="1">
+          <w:hyperlink w:anchor="_Toc106540807" w:history="1">
             <w:r>
               <w:rPr>
                 <w:rStyle w:val="Hyperlink"/>
@@ -574,7 +564,7 @@
                 <w:noProof/>
                 <w:webHidden/>
               </w:rPr>
-              <w:instrText xml:space="preserve"> PAGEREF _Toc102208257 \h </w:instrText>
+              <w:instrText xml:space="preserve"> PAGEREF _Toc106540807 \h </w:instrText>
             </w:r>
             <w:r>
               <w:rPr>
@@ -618,7 +608,7 @@
               <w:szCs w:val="22"/>
             </w:rPr>
           </w:pPr>
-          <w:hyperlink w:anchor="_Toc102208258" w:history="1">
+          <w:hyperlink w:anchor="_Toc106540808" w:history="1">
             <w:r>
               <w:rPr>
                 <w:rStyle w:val="Hyperlink"/>
@@ -645,7 +635,7 @@
                 <w:noProof/>
                 <w:webHidden/>
               </w:rPr>
-              <w:instrText xml:space="preserve"> PAGEREF _Toc102208258 \h </w:instrText>
+              <w:instrText xml:space="preserve"> PAGEREF _Toc106540808 \h </w:instrText>
             </w:r>
             <w:r>
               <w:rPr>
@@ -689,7 +679,7 @@
               <w:szCs w:val="22"/>
             </w:rPr>
           </w:pPr>
-          <w:hyperlink w:anchor="_Toc102208259" w:history="1">
+          <w:hyperlink w:anchor="_Toc106540809" w:history="1">
             <w:r>
               <w:rPr>
                 <w:rStyle w:val="Hyperlink"/>
@@ -716,7 +706,7 @@
                 <w:noProof/>
                 <w:webHidden/>
               </w:rPr>
-              <w:instrText xml:space="preserve"> PAGEREF _Toc102208259 \h </w:instrText>
+              <w:instrText xml:space="preserve"> PAGEREF _Toc106540809 \h </w:instrText>
             </w:r>
             <w:r>
               <w:rPr>
@@ -760,7 +750,7 @@
               <w:szCs w:val="22"/>
             </w:rPr>
           </w:pPr>
-          <w:hyperlink w:anchor="_Toc102208260" w:history="1">
+          <w:hyperlink w:anchor="_Toc106540810" w:history="1">
             <w:r>
               <w:rPr>
                 <w:rStyle w:val="Hyperlink"/>
@@ -787,7 +777,7 @@
                 <w:noProof/>
                 <w:webHidden/>
               </w:rPr>
-              <w:instrText xml:space="preserve"> PAGEREF _Toc102208260 \h </w:instrText>
+              <w:instrText xml:space="preserve"> PAGEREF _Toc106540810 \h </w:instrText>
             </w:r>
             <w:r>
               <w:rPr>
@@ -831,7 +821,7 @@
               <w:szCs w:val="22"/>
             </w:rPr>
           </w:pPr>
-          <w:hyperlink w:anchor="_Toc102208261" w:history="1">
+          <w:hyperlink w:anchor="_Toc106540811" w:history="1">
             <w:r>
               <w:rPr>
                 <w:rStyle w:val="Hyperlink"/>
@@ -858,7 +848,7 @@
                 <w:noProof/>
                 <w:webHidden/>
               </w:rPr>
-              <w:instrText xml:space="preserve"> PAGEREF _Toc102208261 \h </w:instrText>
+              <w:instrText xml:space="preserve"> PAGEREF _Toc106540811 \h </w:instrText>
             </w:r>
             <w:r>
               <w:rPr>
@@ -902,7 +892,7 @@
               <w:szCs w:val="22"/>
             </w:rPr>
           </w:pPr>
-          <w:hyperlink w:anchor="_Toc102208262" w:history="1">
+          <w:hyperlink w:anchor="_Toc106540812" w:history="1">
             <w:r>
               <w:rPr>
                 <w:rStyle w:val="Hyperlink"/>
@@ -929,7 +919,7 @@
                 <w:noProof/>
                 <w:webHidden/>
               </w:rPr>
-              <w:instrText xml:space="preserve"> PAGEREF _Toc102208262 \h </w:instrText>
+              <w:instrText xml:space="preserve"> PAGEREF _Toc106540812 \h </w:instrText>
             </w:r>
             <w:r>
               <w:rPr>
@@ -973,7 +963,7 @@
               <w:szCs w:val="22"/>
             </w:rPr>
           </w:pPr>
-          <w:hyperlink w:anchor="_Toc102208263" w:history="1">
+          <w:hyperlink w:anchor="_Toc106540813" w:history="1">
             <w:r>
               <w:rPr>
                 <w:rStyle w:val="Hyperlink"/>
@@ -1000,7 +990,7 @@
                 <w:noProof/>
                 <w:webHidden/>
               </w:rPr>
-              <w:instrText xml:space="preserve"> PAGEREF _Toc102208263 \h </w:instrText>
+              <w:instrText xml:space="preserve"> PAGEREF _Toc106540813 \h </w:instrText>
             </w:r>
             <w:r>
               <w:rPr>
@@ -1044,7 +1034,7 @@
               <w:szCs w:val="22"/>
             </w:rPr>
           </w:pPr>
-          <w:hyperlink w:anchor="_Toc102208264" w:history="1">
+          <w:hyperlink w:anchor="_Toc106540814" w:history="1">
             <w:r>
               <w:rPr>
                 <w:rStyle w:val="Hyperlink"/>
@@ -1071,7 +1061,7 @@
                 <w:noProof/>
                 <w:webHidden/>
               </w:rPr>
-              <w:instrText xml:space="preserve"> PAGEREF _Toc102208264 \h </w:instrText>
+              <w:instrText xml:space="preserve"> PAGEREF _Toc106540814 \h </w:instrText>
             </w:r>
             <w:r>
               <w:rPr>
@@ -1115,7 +1105,7 @@
               <w:szCs w:val="22"/>
             </w:rPr>
           </w:pPr>
-          <w:hyperlink w:anchor="_Toc102208265" w:history="1">
+          <w:hyperlink w:anchor="_Toc106540815" w:history="1">
             <w:r>
               <w:rPr>
                 <w:rStyle w:val="Hyperlink"/>
@@ -1142,7 +1132,7 @@
                 <w:noProof/>
                 <w:webHidden/>
               </w:rPr>
-              <w:instrText xml:space="preserve"> PAGEREF _Toc102208265 \h </w:instrText>
+              <w:instrText xml:space="preserve"> PAGEREF _Toc106540815 \h </w:instrText>
             </w:r>
             <w:r>
               <w:rPr>
@@ -1186,7 +1176,7 @@
               <w:szCs w:val="22"/>
             </w:rPr>
           </w:pPr>
-          <w:hyperlink w:anchor="_Toc102208266" w:history="1">
+          <w:hyperlink w:anchor="_Toc106540816" w:history="1">
             <w:r>
               <w:rPr>
                 <w:rStyle w:val="Hyperlink"/>
@@ -1213,7 +1203,7 @@
                 <w:noProof/>
                 <w:webHidden/>
               </w:rPr>
-              <w:instrText xml:space="preserve"> PAGEREF _Toc102208266 \h </w:instrText>
+              <w:instrText xml:space="preserve"> PAGEREF _Toc106540816 \h </w:instrText>
             </w:r>
             <w:r>
               <w:rPr>
@@ -1257,7 +1247,7 @@
               <w:szCs w:val="22"/>
             </w:rPr>
           </w:pPr>
-          <w:hyperlink w:anchor="_Toc102208267" w:history="1">
+          <w:hyperlink w:anchor="_Toc106540817" w:history="1">
             <w:r>
               <w:rPr>
                 <w:rStyle w:val="Hyperlink"/>
@@ -1284,7 +1274,7 @@
                 <w:noProof/>
                 <w:webHidden/>
               </w:rPr>
-              <w:instrText xml:space="preserve"> PAGEREF _Toc102208267 \h </w:instrText>
+              <w:instrText xml:space="preserve"> PAGEREF _Toc106540817 \h </w:instrText>
             </w:r>
             <w:r>
               <w:rPr>
@@ -1328,7 +1318,7 @@
               <w:szCs w:val="22"/>
             </w:rPr>
           </w:pPr>
-          <w:hyperlink w:anchor="_Toc102208268" w:history="1">
+          <w:hyperlink w:anchor="_Toc106540818" w:history="1">
             <w:r>
               <w:rPr>
                 <w:rStyle w:val="Hyperlink"/>
@@ -1355,7 +1345,7 @@
                 <w:noProof/>
                 <w:webHidden/>
               </w:rPr>
-              <w:instrText xml:space="preserve"> PAGEREF _Toc102208268 \h </w:instrText>
+              <w:instrText xml:space="preserve"> PAGEREF _Toc106540818 \h </w:instrText>
             </w:r>
             <w:r>
               <w:rPr>
@@ -1399,7 +1389,7 @@
               <w:szCs w:val="22"/>
             </w:rPr>
           </w:pPr>
-          <w:hyperlink w:anchor="_Toc102208269" w:history="1">
+          <w:hyperlink w:anchor="_Toc106540819" w:history="1">
             <w:r>
               <w:rPr>
                 <w:rStyle w:val="Hyperlink"/>
@@ -1426,7 +1416,7 @@
                 <w:noProof/>
                 <w:webHidden/>
               </w:rPr>
-              <w:instrText xml:space="preserve"> PAGEREF _Toc102208269 \h </w:instrText>
+              <w:instrText xml:space="preserve"> PAGEREF _Toc106540819 \h </w:instrText>
             </w:r>
             <w:r>
               <w:rPr>
@@ -1470,7 +1460,7 @@
               <w:szCs w:val="22"/>
             </w:rPr>
           </w:pPr>
-          <w:hyperlink w:anchor="_Toc102208270" w:history="1">
+          <w:hyperlink w:anchor="_Toc106540820" w:history="1">
             <w:r>
               <w:rPr>
                 <w:rStyle w:val="Hyperlink"/>
@@ -1497,7 +1487,7 @@
                 <w:noProof/>
                 <w:webHidden/>
               </w:rPr>
-              <w:instrText xml:space="preserve"> PAGEREF _Toc102208270 \h </w:instrText>
+              <w:instrText xml:space="preserve"> PAGEREF _Toc106540820 \h </w:instrText>
             </w:r>
             <w:r>
               <w:rPr>
@@ -1541,7 +1531,7 @@
               <w:szCs w:val="22"/>
             </w:rPr>
           </w:pPr>
-          <w:hyperlink w:anchor="_Toc102208271" w:history="1">
+          <w:hyperlink w:anchor="_Toc106540821" w:history="1">
             <w:r>
               <w:rPr>
                 <w:rStyle w:val="Hyperlink"/>
@@ -1568,7 +1558,7 @@
                 <w:noProof/>
                 <w:webHidden/>
               </w:rPr>
-              <w:instrText xml:space="preserve"> PAGEREF _Toc102208271 \h </w:instrText>
+              <w:instrText xml:space="preserve"> PAGEREF _Toc106540821 \h </w:instrText>
             </w:r>
             <w:r>
               <w:rPr>
@@ -1612,7 +1602,7 @@
               <w:szCs w:val="22"/>
             </w:rPr>
           </w:pPr>
-          <w:hyperlink w:anchor="_Toc102208272" w:history="1">
+          <w:hyperlink w:anchor="_Toc106540822" w:history="1">
             <w:r>
               <w:rPr>
                 <w:rStyle w:val="Hyperlink"/>
@@ -1639,7 +1629,7 @@
                 <w:noProof/>
                 <w:webHidden/>
               </w:rPr>
-              <w:instrText xml:space="preserve"> PAGEREF _Toc102208272 \h </w:instrText>
+              <w:instrText xml:space="preserve"> PAGEREF _Toc106540822 \h </w:instrText>
             </w:r>
             <w:r>
               <w:rPr>
@@ -1683,7 +1673,7 @@
               <w:szCs w:val="22"/>
             </w:rPr>
           </w:pPr>
-          <w:hyperlink w:anchor="_Toc102208273" w:history="1">
+          <w:hyperlink w:anchor="_Toc106540823" w:history="1">
             <w:r>
               <w:rPr>
                 <w:rStyle w:val="Hyperlink"/>
@@ -1710,7 +1700,7 @@
                 <w:noProof/>
                 <w:webHidden/>
               </w:rPr>
-              <w:instrText xml:space="preserve"> PAGEREF _Toc102208273 \h </w:instrText>
+              <w:instrText xml:space="preserve"> PAGEREF _Toc106540823 \h </w:instrText>
             </w:r>
             <w:r>
               <w:rPr>
@@ -1754,7 +1744,7 @@
               <w:szCs w:val="22"/>
             </w:rPr>
           </w:pPr>
-          <w:hyperlink w:anchor="_Toc102208274" w:history="1">
+          <w:hyperlink w:anchor="_Toc106540824" w:history="1">
             <w:r>
               <w:rPr>
                 <w:rStyle w:val="Hyperlink"/>
@@ -1781,7 +1771,7 @@
                 <w:noProof/>
                 <w:webHidden/>
               </w:rPr>
-              <w:instrText xml:space="preserve"> PAGEREF _Toc102208274 \h </w:instrText>
+              <w:instrText xml:space="preserve"> PAGEREF _Toc106540824 \h </w:instrText>
             </w:r>
             <w:r>
               <w:rPr>
@@ -1825,7 +1815,7 @@
               <w:szCs w:val="22"/>
             </w:rPr>
           </w:pPr>
-          <w:hyperlink w:anchor="_Toc102208275" w:history="1">
+          <w:hyperlink w:anchor="_Toc106540825" w:history="1">
             <w:r>
               <w:rPr>
                 <w:rStyle w:val="Hyperlink"/>
@@ -1852,7 +1842,7 @@
                 <w:noProof/>
                 <w:webHidden/>
               </w:rPr>
-              <w:instrText xml:space="preserve"> PAGEREF _Toc102208275 \h </w:instrText>
+              <w:instrText xml:space="preserve"> PAGEREF _Toc106540825 \h </w:instrText>
             </w:r>
             <w:r>
               <w:rPr>
@@ -1896,7 +1886,7 @@
               <w:szCs w:val="22"/>
             </w:rPr>
           </w:pPr>
-          <w:hyperlink w:anchor="_Toc102208276" w:history="1">
+          <w:hyperlink w:anchor="_Toc106540826" w:history="1">
             <w:r>
               <w:rPr>
                 <w:rStyle w:val="Hyperlink"/>
@@ -1923,7 +1913,7 @@
                 <w:noProof/>
                 <w:webHidden/>
               </w:rPr>
-              <w:instrText xml:space="preserve"> PAGEREF _Toc102208276 \h </w:instrText>
+              <w:instrText xml:space="preserve"> PAGEREF _Toc106540826 \h </w:instrText>
             </w:r>
             <w:r>
               <w:rPr>
@@ -1967,7 +1957,7 @@
               <w:szCs w:val="22"/>
             </w:rPr>
           </w:pPr>
-          <w:hyperlink w:anchor="_Toc102208277" w:history="1">
+          <w:hyperlink w:anchor="_Toc106540827" w:history="1">
             <w:r>
               <w:rPr>
                 <w:rStyle w:val="Hyperlink"/>
@@ -1994,7 +1984,7 @@
                 <w:noProof/>
                 <w:webHidden/>
               </w:rPr>
-              <w:instrText xml:space="preserve"> PAGEREF _Toc102208277 \h </w:instrText>
+              <w:instrText xml:space="preserve"> PAGEREF _Toc106540827 \h </w:instrText>
             </w:r>
             <w:r>
               <w:rPr>
@@ -2038,7 +2028,7 @@
               <w:szCs w:val="22"/>
             </w:rPr>
           </w:pPr>
-          <w:hyperlink w:anchor="_Toc102208278" w:history="1">
+          <w:hyperlink w:anchor="_Toc106540828" w:history="1">
             <w:r>
               <w:rPr>
                 <w:rStyle w:val="Hyperlink"/>
@@ -2065,7 +2055,7 @@
                 <w:noProof/>
                 <w:webHidden/>
               </w:rPr>
-              <w:instrText xml:space="preserve"> PAGEREF _Toc102208278 \h </w:instrText>
+              <w:instrText xml:space="preserve"> PAGEREF _Toc106540828 \h </w:instrText>
             </w:r>
             <w:r>
               <w:rPr>
@@ -2109,7 +2099,7 @@
               <w:szCs w:val="22"/>
             </w:rPr>
           </w:pPr>
-          <w:hyperlink w:anchor="_Toc102208279" w:history="1">
+          <w:hyperlink w:anchor="_Toc106540829" w:history="1">
             <w:r>
               <w:rPr>
                 <w:rStyle w:val="Hyperlink"/>
@@ -2136,7 +2126,7 @@
                 <w:noProof/>
                 <w:webHidden/>
               </w:rPr>
-              <w:instrText xml:space="preserve"> PAGEREF _Toc102208279 \h </w:instrText>
+              <w:instrText xml:space="preserve"> PAGEREF _Toc106540829 \h </w:instrText>
             </w:r>
             <w:r>
               <w:rPr>
@@ -2180,7 +2170,7 @@
               <w:szCs w:val="22"/>
             </w:rPr>
           </w:pPr>
-          <w:hyperlink w:anchor="_Toc102208280" w:history="1">
+          <w:hyperlink w:anchor="_Toc106540830" w:history="1">
             <w:r>
               <w:rPr>
                 <w:rStyle w:val="Hyperlink"/>
@@ -2207,7 +2197,7 @@
                 <w:noProof/>
                 <w:webHidden/>
               </w:rPr>
-              <w:instrText xml:space="preserve"> PAGEREF _Toc102208280 \h </w:instrText>
+              <w:instrText xml:space="preserve"> PAGEREF _Toc106540830 \h </w:instrText>
             </w:r>
             <w:r>
               <w:rPr>
@@ -2251,7 +2241,7 @@
               <w:szCs w:val="22"/>
             </w:rPr>
           </w:pPr>
-          <w:hyperlink w:anchor="_Toc102208281" w:history="1">
+          <w:hyperlink w:anchor="_Toc106540831" w:history="1">
             <w:r>
               <w:rPr>
                 <w:rStyle w:val="Hyperlink"/>
@@ -2278,7 +2268,7 @@
                 <w:noProof/>
                 <w:webHidden/>
               </w:rPr>
-              <w:instrText xml:space="preserve"> PAGEREF _Toc102208281 \h </w:instrText>
+              <w:instrText xml:space="preserve"> PAGEREF _Toc106540831 \h </w:instrText>
             </w:r>
             <w:r>
               <w:rPr>
@@ -2322,7 +2312,7 @@
               <w:szCs w:val="22"/>
             </w:rPr>
           </w:pPr>
-          <w:hyperlink w:anchor="_Toc102208282" w:history="1">
+          <w:hyperlink w:anchor="_Toc106540832" w:history="1">
             <w:r>
               <w:rPr>
                 <w:rStyle w:val="Hyperlink"/>
@@ -2349,7 +2339,7 @@
                 <w:noProof/>
                 <w:webHidden/>
               </w:rPr>
-              <w:instrText xml:space="preserve"> PAGEREF _Toc102208282 \h </w:instrText>
+              <w:instrText xml:space="preserve"> PAGEREF _Toc106540832 \h </w:instrText>
             </w:r>
             <w:r>
               <w:rPr>
@@ -2393,7 +2383,7 @@
               <w:szCs w:val="22"/>
             </w:rPr>
           </w:pPr>
-          <w:hyperlink w:anchor="_Toc102208283" w:history="1">
+          <w:hyperlink w:anchor="_Toc106540833" w:history="1">
             <w:r>
               <w:rPr>
                 <w:rStyle w:val="Hyperlink"/>
@@ -2420,7 +2410,7 @@
                 <w:noProof/>
                 <w:webHidden/>
               </w:rPr>
-              <w:instrText xml:space="preserve"> PAGEREF _Toc102208283 \h </w:instrText>
+              <w:instrText xml:space="preserve"> PAGEREF _Toc106540833 \h </w:instrText>
             </w:r>
             <w:r>
               <w:rPr>
@@ -2464,7 +2454,7 @@
               <w:szCs w:val="22"/>
             </w:rPr>
           </w:pPr>
-          <w:hyperlink w:anchor="_Toc102208284" w:history="1">
+          <w:hyperlink w:anchor="_Toc106540834" w:history="1">
             <w:r>
               <w:rPr>
                 <w:rStyle w:val="Hyperlink"/>
@@ -2491,7 +2481,7 @@
                 <w:noProof/>
                 <w:webHidden/>
               </w:rPr>
-              <w:instrText xml:space="preserve"> PAGEREF _Toc102208284 \h </w:instrText>
+              <w:instrText xml:space="preserve"> PAGEREF _Toc106540834 \h </w:instrText>
             </w:r>
             <w:r>
               <w:rPr>
@@ -2535,7 +2525,7 @@
               <w:szCs w:val="22"/>
             </w:rPr>
           </w:pPr>
-          <w:hyperlink w:anchor="_Toc102208285" w:history="1">
+          <w:hyperlink w:anchor="_Toc106540835" w:history="1">
             <w:r>
               <w:rPr>
                 <w:rStyle w:val="Hyperlink"/>
@@ -2562,7 +2552,7 @@
                 <w:noProof/>
                 <w:webHidden/>
               </w:rPr>
-              <w:instrText xml:space="preserve"> PAGEREF _Toc102208285 \h </w:instrText>
+              <w:instrText xml:space="preserve"> PAGEREF _Toc106540835 \h </w:instrText>
             </w:r>
             <w:r>
               <w:rPr>
@@ -2606,7 +2596,7 @@
               <w:szCs w:val="22"/>
             </w:rPr>
           </w:pPr>
-          <w:hyperlink w:anchor="_Toc102208286" w:history="1">
+          <w:hyperlink w:anchor="_Toc106540836" w:history="1">
             <w:r>
               <w:rPr>
                 <w:rStyle w:val="Hyperlink"/>
@@ -2633,7 +2623,7 @@
                 <w:noProof/>
                 <w:webHidden/>
               </w:rPr>
-              <w:instrText xml:space="preserve"> PAGEREF _Toc102208286 \h </w:instrText>
+              <w:instrText xml:space="preserve"> PAGEREF _Toc106540836 \h </w:instrText>
             </w:r>
             <w:r>
               <w:rPr>
@@ -2677,7 +2667,7 @@
               <w:szCs w:val="22"/>
             </w:rPr>
           </w:pPr>
-          <w:hyperlink w:anchor="_Toc102208287" w:history="1">
+          <w:hyperlink w:anchor="_Toc106540837" w:history="1">
             <w:r>
               <w:rPr>
                 <w:rStyle w:val="Hyperlink"/>
@@ -2704,7 +2694,7 @@
                 <w:noProof/>
                 <w:webHidden/>
               </w:rPr>
-              <w:instrText xml:space="preserve"> PAGEREF _Toc102208287 \h </w:instrText>
+              <w:instrText xml:space="preserve"> PAGEREF _Toc106540837 \h </w:instrText>
             </w:r>
             <w:r>
               <w:rPr>
@@ -2748,7 +2738,7 @@
               <w:szCs w:val="22"/>
             </w:rPr>
           </w:pPr>
-          <w:hyperlink w:anchor="_Toc102208288" w:history="1">
+          <w:hyperlink w:anchor="_Toc106540838" w:history="1">
             <w:r>
               <w:rPr>
                 <w:rStyle w:val="Hyperlink"/>
@@ -2775,7 +2765,7 @@
                 <w:noProof/>
                 <w:webHidden/>
               </w:rPr>
-              <w:instrText xml:space="preserve"> PAGEREF _Toc102208288 \h </w:instrText>
+              <w:instrText xml:space="preserve"> PAGEREF _Toc106540838 \h </w:instrText>
             </w:r>
             <w:r>
               <w:rPr>
@@ -2819,7 +2809,7 @@
               <w:szCs w:val="22"/>
             </w:rPr>
           </w:pPr>
-          <w:hyperlink w:anchor="_Toc102208289" w:history="1">
+          <w:hyperlink w:anchor="_Toc106540839" w:history="1">
             <w:r>
               <w:rPr>
                 <w:rStyle w:val="Hyperlink"/>
@@ -2846,7 +2836,7 @@
                 <w:noProof/>
                 <w:webHidden/>
               </w:rPr>
-              <w:instrText xml:space="preserve"> PAGEREF _Toc102208289 \h </w:instrText>
+              <w:instrText xml:space="preserve"> PAGEREF _Toc106540839 \h </w:instrText>
             </w:r>
             <w:r>
               <w:rPr>
@@ -2890,7 +2880,7 @@
               <w:szCs w:val="22"/>
             </w:rPr>
           </w:pPr>
-          <w:hyperlink w:anchor="_Toc102208290" w:history="1">
+          <w:hyperlink w:anchor="_Toc106540840" w:history="1">
             <w:r>
               <w:rPr>
                 <w:rStyle w:val="Hyperlink"/>
@@ -2917,7 +2907,7 @@
                 <w:noProof/>
                 <w:webHidden/>
               </w:rPr>
-              <w:instrText xml:space="preserve"> PAGEREF _Toc102208290 \h </w:instrText>
+              <w:instrText xml:space="preserve"> PAGEREF _Toc106540840 \h </w:instrText>
             </w:r>
             <w:r>
               <w:rPr>
@@ -2961,7 +2951,7 @@
               <w:szCs w:val="22"/>
             </w:rPr>
           </w:pPr>
-          <w:hyperlink w:anchor="_Toc102208291" w:history="1">
+          <w:hyperlink w:anchor="_Toc106540841" w:history="1">
             <w:r>
               <w:rPr>
                 <w:rStyle w:val="Hyperlink"/>
@@ -2988,7 +2978,7 @@
                 <w:noProof/>
                 <w:webHidden/>
               </w:rPr>
-              <w:instrText xml:space="preserve"> PAGEREF _Toc102208291 \h </w:instrText>
+              <w:instrText xml:space="preserve"> PAGEREF _Toc106540841 \h </w:instrText>
             </w:r>
             <w:r>
               <w:rPr>
@@ -3032,7 +3022,7 @@
               <w:szCs w:val="22"/>
             </w:rPr>
           </w:pPr>
-          <w:hyperlink w:anchor="_Toc102208292" w:history="1">
+          <w:hyperlink w:anchor="_Toc106540842" w:history="1">
             <w:r>
               <w:rPr>
                 <w:rStyle w:val="Hyperlink"/>
@@ -3059,7 +3049,7 @@
                 <w:noProof/>
                 <w:webHidden/>
               </w:rPr>
-              <w:instrText xml:space="preserve"> PAGEREF _Toc102208292 \h </w:instrText>
+              <w:instrText xml:space="preserve"> PAGEREF _Toc106540842 \h </w:instrText>
             </w:r>
             <w:r>
               <w:rPr>
@@ -3103,7 +3093,7 @@
               <w:szCs w:val="22"/>
             </w:rPr>
           </w:pPr>
-          <w:hyperlink w:anchor="_Toc102208293" w:history="1">
+          <w:hyperlink w:anchor="_Toc106540843" w:history="1">
             <w:r>
               <w:rPr>
                 <w:rStyle w:val="Hyperlink"/>
@@ -3130,7 +3120,7 @@
                 <w:noProof/>
                 <w:webHidden/>
               </w:rPr>
-              <w:instrText xml:space="preserve"> PAGEREF _Toc102208293 \h </w:instrText>
+              <w:instrText xml:space="preserve"> PAGEREF _Toc106540843 \h </w:instrText>
             </w:r>
             <w:r>
               <w:rPr>
@@ -3174,7 +3164,7 @@
               <w:szCs w:val="22"/>
             </w:rPr>
           </w:pPr>
-          <w:hyperlink w:anchor="_Toc102208294" w:history="1">
+          <w:hyperlink w:anchor="_Toc106540844" w:history="1">
             <w:r>
               <w:rPr>
                 <w:rStyle w:val="Hyperlink"/>
@@ -3201,7 +3191,7 @@
                 <w:noProof/>
                 <w:webHidden/>
               </w:rPr>
-              <w:instrText xml:space="preserve"> PAGEREF _Toc102208294 \h </w:instrText>
+              <w:instrText xml:space="preserve"> PAGEREF _Toc106540844 \h </w:instrText>
             </w:r>
             <w:r>
               <w:rPr>
@@ -3245,7 +3235,7 @@
               <w:szCs w:val="22"/>
             </w:rPr>
           </w:pPr>
-          <w:hyperlink w:anchor="_Toc102208295" w:history="1">
+          <w:hyperlink w:anchor="_Toc106540845" w:history="1">
             <w:r>
               <w:rPr>
                 <w:rStyle w:val="Hyperlink"/>
@@ -3272,7 +3262,7 @@
                 <w:noProof/>
                 <w:webHidden/>
               </w:rPr>
-              <w:instrText xml:space="preserve"> PAGEREF _Toc102208295 \h </w:instrText>
+              <w:instrText xml:space="preserve"> PAGEREF _Toc106540845 \h </w:instrText>
             </w:r>
             <w:r>
               <w:rPr>
@@ -3316,7 +3306,7 @@
               <w:szCs w:val="22"/>
             </w:rPr>
           </w:pPr>
-          <w:hyperlink w:anchor="_Toc102208296" w:history="1">
+          <w:hyperlink w:anchor="_Toc106540846" w:history="1">
             <w:r>
               <w:rPr>
                 <w:rStyle w:val="Hyperlink"/>
@@ -3343,7 +3333,7 @@
                 <w:noProof/>
                 <w:webHidden/>
               </w:rPr>
-              <w:instrText xml:space="preserve"> PAGEREF _Toc102208296 \h </w:instrText>
+              <w:instrText xml:space="preserve"> PAGEREF _Toc106540846 \h </w:instrText>
             </w:r>
             <w:r>
               <w:rPr>
@@ -3387,7 +3377,7 @@
               <w:szCs w:val="22"/>
             </w:rPr>
           </w:pPr>
-          <w:hyperlink w:anchor="_Toc102208297" w:history="1">
+          <w:hyperlink w:anchor="_Toc106540847" w:history="1">
             <w:r>
               <w:rPr>
                 <w:rStyle w:val="Hyperlink"/>
@@ -3414,7 +3404,7 @@
                 <w:noProof/>
                 <w:webHidden/>
               </w:rPr>
-              <w:instrText xml:space="preserve"> PAGEREF _Toc102208297 \h </w:instrText>
+              <w:instrText xml:space="preserve"> PAGEREF _Toc106540847 \h </w:instrText>
             </w:r>
             <w:r>
               <w:rPr>
@@ -3458,7 +3448,7 @@
               <w:szCs w:val="22"/>
             </w:rPr>
           </w:pPr>
-          <w:hyperlink w:anchor="_Toc102208298" w:history="1">
+          <w:hyperlink w:anchor="_Toc106540848" w:history="1">
             <w:r>
               <w:rPr>
                 <w:rStyle w:val="Hyperlink"/>
@@ -3485,7 +3475,7 @@
                 <w:noProof/>
                 <w:webHidden/>
               </w:rPr>
-              <w:instrText xml:space="preserve"> PAGEREF _Toc102208298 \h </w:instrText>
+              <w:instrText xml:space="preserve"> PAGEREF _Toc106540848 \h </w:instrText>
             </w:r>
             <w:r>
               <w:rPr>
@@ -3529,7 +3519,7 @@
               <w:szCs w:val="22"/>
             </w:rPr>
           </w:pPr>
-          <w:hyperlink w:anchor="_Toc102208299" w:history="1">
+          <w:hyperlink w:anchor="_Toc106540849" w:history="1">
             <w:r>
               <w:rPr>
                 <w:rStyle w:val="Hyperlink"/>
@@ -3556,7 +3546,7 @@
                 <w:noProof/>
                 <w:webHidden/>
               </w:rPr>
-              <w:instrText xml:space="preserve"> PAGEREF _Toc102208299 \h </w:instrText>
+              <w:instrText xml:space="preserve"> PAGEREF _Toc106540849 \h </w:instrText>
             </w:r>
             <w:r>
               <w:rPr>
@@ -3600,7 +3590,7 @@
               <w:szCs w:val="22"/>
             </w:rPr>
           </w:pPr>
-          <w:hyperlink w:anchor="_Toc102208300" w:history="1">
+          <w:hyperlink w:anchor="_Toc106540850" w:history="1">
             <w:r>
               <w:rPr>
                 <w:rStyle w:val="Hyperlink"/>
@@ -3627,7 +3617,7 @@
                 <w:noProof/>
                 <w:webHidden/>
               </w:rPr>
-              <w:instrText xml:space="preserve"> PAGEREF _Toc102208300 \h </w:instrText>
+              <w:instrText xml:space="preserve"> PAGEREF _Toc106540850 \h </w:instrText>
             </w:r>
             <w:r>
               <w:rPr>
@@ -3671,7 +3661,7 @@
               <w:szCs w:val="22"/>
             </w:rPr>
           </w:pPr>
-          <w:hyperlink w:anchor="_Toc102208301" w:history="1">
+          <w:hyperlink w:anchor="_Toc106540851" w:history="1">
             <w:r>
               <w:rPr>
                 <w:rStyle w:val="Hyperlink"/>
@@ -3698,7 +3688,7 @@
                 <w:noProof/>
                 <w:webHidden/>
               </w:rPr>
-              <w:instrText xml:space="preserve"> PAGEREF _Toc102208301 \h </w:instrText>
+              <w:instrText xml:space="preserve"> PAGEREF _Toc106540851 \h </w:instrText>
             </w:r>
             <w:r>
               <w:rPr>
@@ -3742,7 +3732,7 @@
               <w:szCs w:val="22"/>
             </w:rPr>
           </w:pPr>
-          <w:hyperlink w:anchor="_Toc102208302" w:history="1">
+          <w:hyperlink w:anchor="_Toc106540852" w:history="1">
             <w:r>
               <w:rPr>
                 <w:rStyle w:val="Hyperlink"/>
@@ -3769,7 +3759,7 @@
                 <w:noProof/>
                 <w:webHidden/>
               </w:rPr>
-              <w:instrText xml:space="preserve"> PAGEREF _Toc102208302 \h </w:instrText>
+              <w:instrText xml:space="preserve"> PAGEREF _Toc106540852 \h </w:instrText>
             </w:r>
             <w:r>
               <w:rPr>
@@ -3813,7 +3803,7 @@
               <w:szCs w:val="22"/>
             </w:rPr>
           </w:pPr>
-          <w:hyperlink w:anchor="_Toc102208303" w:history="1">
+          <w:hyperlink w:anchor="_Toc106540853" w:history="1">
             <w:r>
               <w:rPr>
                 <w:rStyle w:val="Hyperlink"/>
@@ -3840,7 +3830,7 @@
                 <w:noProof/>
                 <w:webHidden/>
               </w:rPr>
-              <w:instrText xml:space="preserve"> PAGEREF _Toc102208303 \h </w:instrText>
+              <w:instrText xml:space="preserve"> PAGEREF _Toc106540853 \h </w:instrText>
             </w:r>
             <w:r>
               <w:rPr>
@@ -3884,7 +3874,7 @@
               <w:szCs w:val="22"/>
             </w:rPr>
           </w:pPr>
-          <w:hyperlink w:anchor="_Toc102208304" w:history="1">
+          <w:hyperlink w:anchor="_Toc106540854" w:history="1">
             <w:r>
               <w:rPr>
                 <w:rStyle w:val="Hyperlink"/>
@@ -3911,7 +3901,7 @@
                 <w:noProof/>
                 <w:webHidden/>
               </w:rPr>
-              <w:instrText xml:space="preserve"> PAGEREF _Toc102208304 \h </w:instrText>
+              <w:instrText xml:space="preserve"> PAGEREF _Toc106540854 \h </w:instrText>
             </w:r>
             <w:r>
               <w:rPr>
@@ -3955,7 +3945,7 @@
               <w:szCs w:val="22"/>
             </w:rPr>
           </w:pPr>
-          <w:hyperlink w:anchor="_Toc102208305" w:history="1">
+          <w:hyperlink w:anchor="_Toc106540855" w:history="1">
             <w:r>
               <w:rPr>
                 <w:rStyle w:val="Hyperlink"/>
@@ -3982,7 +3972,7 @@
                 <w:noProof/>
                 <w:webHidden/>
               </w:rPr>
-              <w:instrText xml:space="preserve"> PAGEREF _Toc102208305 \h </w:instrText>
+              <w:instrText xml:space="preserve"> PAGEREF _Toc106540855 \h </w:instrText>
             </w:r>
             <w:r>
               <w:rPr>
@@ -4026,7 +4016,7 @@
               <w:szCs w:val="22"/>
             </w:rPr>
           </w:pPr>
-          <w:hyperlink w:anchor="_Toc102208306" w:history="1">
+          <w:hyperlink w:anchor="_Toc106540856" w:history="1">
             <w:r>
               <w:rPr>
                 <w:rStyle w:val="Hyperlink"/>
@@ -4053,7 +4043,7 @@
                 <w:noProof/>
                 <w:webHidden/>
               </w:rPr>
-              <w:instrText xml:space="preserve"> PAGEREF _Toc102208306 \h </w:instrText>
+              <w:instrText xml:space="preserve"> PAGEREF _Toc106540856 \h </w:instrText>
             </w:r>
             <w:r>
               <w:rPr>
@@ -4097,7 +4087,7 @@
               <w:szCs w:val="22"/>
             </w:rPr>
           </w:pPr>
-          <w:hyperlink w:anchor="_Toc102208307" w:history="1">
+          <w:hyperlink w:anchor="_Toc106540857" w:history="1">
             <w:r>
               <w:rPr>
                 <w:rStyle w:val="Hyperlink"/>
@@ -4124,7 +4114,7 @@
                 <w:noProof/>
                 <w:webHidden/>
               </w:rPr>
-              <w:instrText xml:space="preserve"> PAGEREF _Toc102208307 \h </w:instrText>
+              <w:instrText xml:space="preserve"> PAGEREF _Toc106540857 \h </w:instrText>
             </w:r>
             <w:r>
               <w:rPr>
@@ -4168,7 +4158,7 @@
               <w:szCs w:val="22"/>
             </w:rPr>
           </w:pPr>
-          <w:hyperlink w:anchor="_Toc102208308" w:history="1">
+          <w:hyperlink w:anchor="_Toc106540858" w:history="1">
             <w:r>
               <w:rPr>
                 <w:rStyle w:val="Hyperlink"/>
@@ -4195,7 +4185,7 @@
                 <w:noProof/>
                 <w:webHidden/>
               </w:rPr>
-              <w:instrText xml:space="preserve"> PAGEREF _Toc102208308 \h </w:instrText>
+              <w:instrText xml:space="preserve"> PAGEREF _Toc106540858 \h </w:instrText>
             </w:r>
             <w:r>
               <w:rPr>
@@ -4239,7 +4229,7 @@
               <w:szCs w:val="22"/>
             </w:rPr>
           </w:pPr>
-          <w:hyperlink w:anchor="_Toc102208309" w:history="1">
+          <w:hyperlink w:anchor="_Toc106540859" w:history="1">
             <w:r>
               <w:rPr>
                 <w:rStyle w:val="Hyperlink"/>
@@ -4266,7 +4256,7 @@
                 <w:noProof/>
                 <w:webHidden/>
               </w:rPr>
-              <w:instrText xml:space="preserve"> PAGEREF _Toc102208309 \h </w:instrText>
+              <w:instrText xml:space="preserve"> PAGEREF _Toc106540859 \h </w:instrText>
             </w:r>
             <w:r>
               <w:rPr>
@@ -4310,7 +4300,7 @@
               <w:szCs w:val="22"/>
             </w:rPr>
           </w:pPr>
-          <w:hyperlink w:anchor="_Toc102208310" w:history="1">
+          <w:hyperlink w:anchor="_Toc106540860" w:history="1">
             <w:r>
               <w:rPr>
                 <w:rStyle w:val="Hyperlink"/>
@@ -4337,7 +4327,7 @@
                 <w:noProof/>
                 <w:webHidden/>
               </w:rPr>
-              <w:instrText xml:space="preserve"> PAGEREF _Toc102208310 \h </w:instrText>
+              <w:instrText xml:space="preserve"> PAGEREF _Toc106540860 \h </w:instrText>
             </w:r>
             <w:r>
               <w:rPr>
@@ -4381,7 +4371,7 @@
               <w:szCs w:val="22"/>
             </w:rPr>
           </w:pPr>
-          <w:hyperlink w:anchor="_Toc102208311" w:history="1">
+          <w:hyperlink w:anchor="_Toc106540861" w:history="1">
             <w:r>
               <w:rPr>
                 <w:rStyle w:val="Hyperlink"/>
@@ -4408,7 +4398,7 @@
                 <w:noProof/>
                 <w:webHidden/>
               </w:rPr>
-              <w:instrText xml:space="preserve"> PAGEREF _Toc102208311 \h </w:instrText>
+              <w:instrText xml:space="preserve"> PAGEREF _Toc106540861 \h </w:instrText>
             </w:r>
             <w:r>
               <w:rPr>
@@ -4452,7 +4442,7 @@
               <w:szCs w:val="22"/>
             </w:rPr>
           </w:pPr>
-          <w:hyperlink w:anchor="_Toc102208312" w:history="1">
+          <w:hyperlink w:anchor="_Toc106540862" w:history="1">
             <w:r>
               <w:rPr>
                 <w:rStyle w:val="Hyperlink"/>
@@ -4479,7 +4469,7 @@
                 <w:noProof/>
                 <w:webHidden/>
               </w:rPr>
-              <w:instrText xml:space="preserve"> PAGEREF _Toc102208312 \h </w:instrText>
+              <w:instrText xml:space="preserve"> PAGEREF _Toc106540862 \h </w:instrText>
             </w:r>
             <w:r>
               <w:rPr>
@@ -4523,7 +4513,7 @@
               <w:szCs w:val="22"/>
             </w:rPr>
           </w:pPr>
-          <w:hyperlink w:anchor="_Toc102208313" w:history="1">
+          <w:hyperlink w:anchor="_Toc106540863" w:history="1">
             <w:r>
               <w:rPr>
                 <w:rStyle w:val="Hyperlink"/>
@@ -4550,7 +4540,7 @@
                 <w:noProof/>
                 <w:webHidden/>
               </w:rPr>
-              <w:instrText xml:space="preserve"> PAGEREF _Toc102208313 \h </w:instrText>
+              <w:instrText xml:space="preserve"> PAGEREF _Toc106540863 \h </w:instrText>
             </w:r>
             <w:r>
               <w:rPr>
@@ -4594,7 +4584,7 @@
               <w:szCs w:val="22"/>
             </w:rPr>
           </w:pPr>
-          <w:hyperlink w:anchor="_Toc102208314" w:history="1">
+          <w:hyperlink w:anchor="_Toc106540864" w:history="1">
             <w:r>
               <w:rPr>
                 <w:rStyle w:val="Hyperlink"/>
@@ -4621,7 +4611,7 @@
                 <w:noProof/>
                 <w:webHidden/>
               </w:rPr>
-              <w:instrText xml:space="preserve"> PAGEREF _Toc102208314 \h </w:instrText>
+              <w:instrText xml:space="preserve"> PAGEREF _Toc106540864 \h </w:instrText>
             </w:r>
             <w:r>
               <w:rPr>
@@ -4665,7 +4655,7 @@
               <w:szCs w:val="22"/>
             </w:rPr>
           </w:pPr>
-          <w:hyperlink w:anchor="_Toc102208315" w:history="1">
+          <w:hyperlink w:anchor="_Toc106540865" w:history="1">
             <w:r>
               <w:rPr>
                 <w:rStyle w:val="Hyperlink"/>
@@ -4692,7 +4682,7 @@
                 <w:noProof/>
                 <w:webHidden/>
               </w:rPr>
-              <w:instrText xml:space="preserve"> PAGEREF _Toc102208315 \h </w:instrText>
+              <w:instrText xml:space="preserve"> PAGEREF _Toc106540865 \h </w:instrText>
             </w:r>
             <w:r>
               <w:rPr>
@@ -4736,7 +4726,7 @@
               <w:szCs w:val="22"/>
             </w:rPr>
           </w:pPr>
-          <w:hyperlink w:anchor="_Toc102208316" w:history="1">
+          <w:hyperlink w:anchor="_Toc106540866" w:history="1">
             <w:r>
               <w:rPr>
                 <w:rStyle w:val="Hyperlink"/>
@@ -4763,7 +4753,7 @@
                 <w:noProof/>
                 <w:webHidden/>
               </w:rPr>
-              <w:instrText xml:space="preserve"> PAGEREF _Toc102208316 \h </w:instrText>
+              <w:instrText xml:space="preserve"> PAGEREF _Toc106540866 \h </w:instrText>
             </w:r>
             <w:r>
               <w:rPr>
@@ -4807,7 +4797,7 @@
               <w:szCs w:val="22"/>
             </w:rPr>
           </w:pPr>
-          <w:hyperlink w:anchor="_Toc102208317" w:history="1">
+          <w:hyperlink w:anchor="_Toc106540867" w:history="1">
             <w:r>
               <w:rPr>
                 <w:rStyle w:val="Hyperlink"/>
@@ -4834,7 +4824,7 @@
                 <w:noProof/>
                 <w:webHidden/>
               </w:rPr>
-              <w:instrText xml:space="preserve"> PAGEREF _Toc102208317 \h </w:instrText>
+              <w:instrText xml:space="preserve"> PAGEREF _Toc106540867 \h </w:instrText>
             </w:r>
             <w:r>
               <w:rPr>
@@ -4878,7 +4868,7 @@
               <w:szCs w:val="22"/>
             </w:rPr>
           </w:pPr>
-          <w:hyperlink w:anchor="_Toc102208318" w:history="1">
+          <w:hyperlink w:anchor="_Toc106540868" w:history="1">
             <w:r>
               <w:rPr>
                 <w:rStyle w:val="Hyperlink"/>
@@ -4905,7 +4895,7 @@
                 <w:noProof/>
                 <w:webHidden/>
               </w:rPr>
-              <w:instrText xml:space="preserve"> PAGEREF _Toc102208318 \h </w:instrText>
+              <w:instrText xml:space="preserve"> PAGEREF _Toc106540868 \h </w:instrText>
             </w:r>
             <w:r>
               <w:rPr>
@@ -4949,7 +4939,7 @@
               <w:szCs w:val="22"/>
             </w:rPr>
           </w:pPr>
-          <w:hyperlink w:anchor="_Toc102208319" w:history="1">
+          <w:hyperlink w:anchor="_Toc106540869" w:history="1">
             <w:r>
               <w:rPr>
                 <w:rStyle w:val="Hyperlink"/>
@@ -4976,7 +4966,7 @@
                 <w:noProof/>
                 <w:webHidden/>
               </w:rPr>
-              <w:instrText xml:space="preserve"> PAGEREF _Toc102208319 \h </w:instrText>
+              <w:instrText xml:space="preserve"> PAGEREF _Toc106540869 \h </w:instrText>
             </w:r>
             <w:r>
               <w:rPr>
@@ -5020,7 +5010,7 @@
               <w:szCs w:val="22"/>
             </w:rPr>
           </w:pPr>
-          <w:hyperlink w:anchor="_Toc102208320" w:history="1">
+          <w:hyperlink w:anchor="_Toc106540870" w:history="1">
             <w:r>
               <w:rPr>
                 <w:rStyle w:val="Hyperlink"/>
@@ -5047,7 +5037,7 @@
                 <w:noProof/>
                 <w:webHidden/>
               </w:rPr>
-              <w:instrText xml:space="preserve"> PAGEREF _Toc102208320 \h </w:instrText>
+              <w:instrText xml:space="preserve"> PAGEREF _Toc106540870 \h </w:instrText>
             </w:r>
             <w:r>
               <w:rPr>
@@ -5091,7 +5081,7 @@
               <w:szCs w:val="22"/>
             </w:rPr>
           </w:pPr>
-          <w:hyperlink w:anchor="_Toc102208321" w:history="1">
+          <w:hyperlink w:anchor="_Toc106540871" w:history="1">
             <w:r>
               <w:rPr>
                 <w:rStyle w:val="Hyperlink"/>
@@ -5118,7 +5108,7 @@
                 <w:noProof/>
                 <w:webHidden/>
               </w:rPr>
-              <w:instrText xml:space="preserve"> PAGEREF _Toc102208321 \h </w:instrText>
+              <w:instrText xml:space="preserve"> PAGEREF _Toc106540871 \h </w:instrText>
             </w:r>
             <w:r>
               <w:rPr>
@@ -5162,7 +5152,7 @@
               <w:szCs w:val="22"/>
             </w:rPr>
           </w:pPr>
-          <w:hyperlink w:anchor="_Toc102208322" w:history="1">
+          <w:hyperlink w:anchor="_Toc106540872" w:history="1">
             <w:r>
               <w:rPr>
                 <w:rStyle w:val="Hyperlink"/>
@@ -5189,7 +5179,7 @@
                 <w:noProof/>
                 <w:webHidden/>
               </w:rPr>
-              <w:instrText xml:space="preserve"> PAGEREF _Toc102208322 \h </w:instrText>
+              <w:instrText xml:space="preserve"> PAGEREF _Toc106540872 \h </w:instrText>
             </w:r>
             <w:r>
               <w:rPr>
@@ -5233,7 +5223,7 @@
               <w:szCs w:val="22"/>
             </w:rPr>
           </w:pPr>
-          <w:hyperlink w:anchor="_Toc102208323" w:history="1">
+          <w:hyperlink w:anchor="_Toc106540873" w:history="1">
             <w:r>
               <w:rPr>
                 <w:rStyle w:val="Hyperlink"/>
@@ -5260,7 +5250,7 @@
                 <w:noProof/>
                 <w:webHidden/>
               </w:rPr>
-              <w:instrText xml:space="preserve"> PAGEREF _Toc102208323 \h </w:instrText>
+              <w:instrText xml:space="preserve"> PAGEREF _Toc106540873 \h </w:instrText>
             </w:r>
             <w:r>
               <w:rPr>
@@ -5304,7 +5294,7 @@
               <w:szCs w:val="22"/>
             </w:rPr>
           </w:pPr>
-          <w:hyperlink w:anchor="_Toc102208324" w:history="1">
+          <w:hyperlink w:anchor="_Toc106540874" w:history="1">
             <w:r>
               <w:rPr>
                 <w:rStyle w:val="Hyperlink"/>
@@ -5331,7 +5321,7 @@
                 <w:noProof/>
                 <w:webHidden/>
               </w:rPr>
-              <w:instrText xml:space="preserve"> PAGEREF _Toc102208324 \h </w:instrText>
+              <w:instrText xml:space="preserve"> PAGEREF _Toc106540874 \h </w:instrText>
             </w:r>
             <w:r>
               <w:rPr>
@@ -5375,7 +5365,7 @@
               <w:szCs w:val="22"/>
             </w:rPr>
           </w:pPr>
-          <w:hyperlink w:anchor="_Toc102208325" w:history="1">
+          <w:hyperlink w:anchor="_Toc106540875" w:history="1">
             <w:r>
               <w:rPr>
                 <w:rStyle w:val="Hyperlink"/>
@@ -5402,7 +5392,7 @@
                 <w:noProof/>
                 <w:webHidden/>
               </w:rPr>
-              <w:instrText xml:space="preserve"> PAGEREF _Toc102208325 \h </w:instrText>
+              <w:instrText xml:space="preserve"> PAGEREF _Toc106540875 \h </w:instrText>
             </w:r>
             <w:r>
               <w:rPr>
@@ -5446,7 +5436,7 @@
               <w:szCs w:val="22"/>
             </w:rPr>
           </w:pPr>
-          <w:hyperlink w:anchor="_Toc102208326" w:history="1">
+          <w:hyperlink w:anchor="_Toc106540876" w:history="1">
             <w:r>
               <w:rPr>
                 <w:rStyle w:val="Hyperlink"/>
@@ -5473,7 +5463,7 @@
                 <w:noProof/>
                 <w:webHidden/>
               </w:rPr>
-              <w:instrText xml:space="preserve"> PAGEREF _Toc102208326 \h </w:instrText>
+              <w:instrText xml:space="preserve"> PAGEREF _Toc106540876 \h </w:instrText>
             </w:r>
             <w:r>
               <w:rPr>
@@ -5493,7 +5483,7 @@
                 <w:noProof/>
                 <w:webHidden/>
               </w:rPr>
-              <w:t>18</w:t>
+              <w:t>17</w:t>
             </w:r>
             <w:r>
               <w:rPr>
@@ -5517,7 +5507,7 @@
               <w:szCs w:val="22"/>
             </w:rPr>
           </w:pPr>
-          <w:hyperlink w:anchor="_Toc102208327" w:history="1">
+          <w:hyperlink w:anchor="_Toc106540877" w:history="1">
             <w:r>
               <w:rPr>
                 <w:rStyle w:val="Hyperlink"/>
@@ -5544,7 +5534,7 @@
                 <w:noProof/>
                 <w:webHidden/>
               </w:rPr>
-              <w:instrText xml:space="preserve"> PAGEREF _Toc102208327 \h </w:instrText>
+              <w:instrText xml:space="preserve"> PAGEREF _Toc106540877 \h </w:instrText>
             </w:r>
             <w:r>
               <w:rPr>
@@ -5588,7 +5578,7 @@
               <w:szCs w:val="22"/>
             </w:rPr>
           </w:pPr>
-          <w:hyperlink w:anchor="_Toc102208328" w:history="1">
+          <w:hyperlink w:anchor="_Toc106540878" w:history="1">
             <w:r>
               <w:rPr>
                 <w:rStyle w:val="Hyperlink"/>
@@ -5615,7 +5605,7 @@
                 <w:noProof/>
                 <w:webHidden/>
               </w:rPr>
-              <w:instrText xml:space="preserve"> PAGEREF _Toc102208328 \h </w:instrText>
+              <w:instrText xml:space="preserve"> PAGEREF _Toc106540878 \h </w:instrText>
             </w:r>
             <w:r>
               <w:rPr>
@@ -5659,7 +5649,7 @@
               <w:szCs w:val="22"/>
             </w:rPr>
           </w:pPr>
-          <w:hyperlink w:anchor="_Toc102208329" w:history="1">
+          <w:hyperlink w:anchor="_Toc106540879" w:history="1">
             <w:r>
               <w:rPr>
                 <w:rStyle w:val="Hyperlink"/>
@@ -5686,7 +5676,7 @@
                 <w:noProof/>
                 <w:webHidden/>
               </w:rPr>
-              <w:instrText xml:space="preserve"> PAGEREF _Toc102208329 \h </w:instrText>
+              <w:instrText xml:space="preserve"> PAGEREF _Toc106540879 \h </w:instrText>
             </w:r>
             <w:r>
               <w:rPr>
@@ -5730,7 +5720,7 @@
               <w:szCs w:val="22"/>
             </w:rPr>
           </w:pPr>
-          <w:hyperlink w:anchor="_Toc102208330" w:history="1">
+          <w:hyperlink w:anchor="_Toc106540880" w:history="1">
             <w:r>
               <w:rPr>
                 <w:rStyle w:val="Hyperlink"/>
@@ -5757,7 +5747,7 @@
                 <w:noProof/>
                 <w:webHidden/>
               </w:rPr>
-              <w:instrText xml:space="preserve"> PAGEREF _Toc102208330 \h </w:instrText>
+              <w:instrText xml:space="preserve"> PAGEREF _Toc106540880 \h </w:instrText>
             </w:r>
             <w:r>
               <w:rPr>
@@ -5801,7 +5791,7 @@
               <w:szCs w:val="22"/>
             </w:rPr>
           </w:pPr>
-          <w:hyperlink w:anchor="_Toc102208331" w:history="1">
+          <w:hyperlink w:anchor="_Toc106540881" w:history="1">
             <w:r>
               <w:rPr>
                 <w:rStyle w:val="Hyperlink"/>
@@ -5828,7 +5818,7 @@
                 <w:noProof/>
                 <w:webHidden/>
               </w:rPr>
-              <w:instrText xml:space="preserve"> PAGEREF _Toc102208331 \h </w:instrText>
+              <w:instrText xml:space="preserve"> PAGEREF _Toc106540881 \h </w:instrText>
             </w:r>
             <w:r>
               <w:rPr>
@@ -5872,7 +5862,7 @@
               <w:szCs w:val="22"/>
             </w:rPr>
           </w:pPr>
-          <w:hyperlink w:anchor="_Toc102208332" w:history="1">
+          <w:hyperlink w:anchor="_Toc106540882" w:history="1">
             <w:r>
               <w:rPr>
                 <w:rStyle w:val="Hyperlink"/>
@@ -5899,7 +5889,7 @@
                 <w:noProof/>
                 <w:webHidden/>
               </w:rPr>
-              <w:instrText xml:space="preserve"> PAGEREF _Toc102208332 \h </w:instrText>
+              <w:instrText xml:space="preserve"> PAGEREF _Toc106540882 \h </w:instrText>
             </w:r>
             <w:r>
               <w:rPr>
@@ -5943,7 +5933,7 @@
               <w:szCs w:val="22"/>
             </w:rPr>
           </w:pPr>
-          <w:hyperlink w:anchor="_Toc102208333" w:history="1">
+          <w:hyperlink w:anchor="_Toc106540883" w:history="1">
             <w:r>
               <w:rPr>
                 <w:rStyle w:val="Hyperlink"/>
@@ -5970,7 +5960,7 @@
                 <w:noProof/>
                 <w:webHidden/>
               </w:rPr>
-              <w:instrText xml:space="preserve"> PAGEREF _Toc102208333 \h </w:instrText>
+              <w:instrText xml:space="preserve"> PAGEREF _Toc106540883 \h </w:instrText>
             </w:r>
             <w:r>
               <w:rPr>
@@ -6014,7 +6004,7 @@
               <w:szCs w:val="22"/>
             </w:rPr>
           </w:pPr>
-          <w:hyperlink w:anchor="_Toc102208334" w:history="1">
+          <w:hyperlink w:anchor="_Toc106540884" w:history="1">
             <w:r>
               <w:rPr>
                 <w:rStyle w:val="Hyperlink"/>
@@ -6041,7 +6031,7 @@
                 <w:noProof/>
                 <w:webHidden/>
               </w:rPr>
-              <w:instrText xml:space="preserve"> PAGEREF _Toc102208334 \h </w:instrText>
+              <w:instrText xml:space="preserve"> PAGEREF _Toc106540884 \h </w:instrText>
             </w:r>
             <w:r>
               <w:rPr>
@@ -6085,7 +6075,7 @@
               <w:szCs w:val="22"/>
             </w:rPr>
           </w:pPr>
-          <w:hyperlink w:anchor="_Toc102208335" w:history="1">
+          <w:hyperlink w:anchor="_Toc106540885" w:history="1">
             <w:r>
               <w:rPr>
                 <w:rStyle w:val="Hyperlink"/>
@@ -6112,7 +6102,7 @@
                 <w:noProof/>
                 <w:webHidden/>
               </w:rPr>
-              <w:instrText xml:space="preserve"> PAGEREF _Toc102208335 \h </w:instrText>
+              <w:instrText xml:space="preserve"> PAGEREF _Toc106540885 \h </w:instrText>
             </w:r>
             <w:r>
               <w:rPr>
@@ -6156,7 +6146,7 @@
               <w:szCs w:val="22"/>
             </w:rPr>
           </w:pPr>
-          <w:hyperlink w:anchor="_Toc102208336" w:history="1">
+          <w:hyperlink w:anchor="_Toc106540886" w:history="1">
             <w:r>
               <w:rPr>
                 <w:rStyle w:val="Hyperlink"/>
@@ -6183,7 +6173,7 @@
                 <w:noProof/>
                 <w:webHidden/>
               </w:rPr>
-              <w:instrText xml:space="preserve"> PAGEREF _Toc102208336 \h </w:instrText>
+              <w:instrText xml:space="preserve"> PAGEREF _Toc106540886 \h </w:instrText>
             </w:r>
             <w:r>
               <w:rPr>
@@ -6227,7 +6217,7 @@
               <w:szCs w:val="22"/>
             </w:rPr>
           </w:pPr>
-          <w:hyperlink w:anchor="_Toc102208337" w:history="1">
+          <w:hyperlink w:anchor="_Toc106540887" w:history="1">
             <w:r>
               <w:rPr>
                 <w:rStyle w:val="Hyperlink"/>
@@ -6254,7 +6244,7 @@
                 <w:noProof/>
                 <w:webHidden/>
               </w:rPr>
-              <w:instrText xml:space="preserve"> PAGEREF _Toc102208337 \h </w:instrText>
+              <w:instrText xml:space="preserve"> PAGEREF _Toc106540887 \h </w:instrText>
             </w:r>
             <w:r>
               <w:rPr>
@@ -6298,7 +6288,7 @@
               <w:szCs w:val="22"/>
             </w:rPr>
           </w:pPr>
-          <w:hyperlink w:anchor="_Toc102208338" w:history="1">
+          <w:hyperlink w:anchor="_Toc106540888" w:history="1">
             <w:r>
               <w:rPr>
                 <w:rStyle w:val="Hyperlink"/>
@@ -6325,7 +6315,7 @@
                 <w:noProof/>
                 <w:webHidden/>
               </w:rPr>
-              <w:instrText xml:space="preserve"> PAGEREF _Toc102208338 \h </w:instrText>
+              <w:instrText xml:space="preserve"> PAGEREF _Toc106540888 \h </w:instrText>
             </w:r>
             <w:r>
               <w:rPr>
@@ -6369,7 +6359,7 @@
               <w:szCs w:val="22"/>
             </w:rPr>
           </w:pPr>
-          <w:hyperlink w:anchor="_Toc102208339" w:history="1">
+          <w:hyperlink w:anchor="_Toc106540889" w:history="1">
             <w:r>
               <w:rPr>
                 <w:rStyle w:val="Hyperlink"/>
@@ -6396,7 +6386,7 @@
                 <w:noProof/>
                 <w:webHidden/>
               </w:rPr>
-              <w:instrText xml:space="preserve"> PAGEREF _Toc102208339 \h </w:instrText>
+              <w:instrText xml:space="preserve"> PAGEREF _Toc106540889 \h </w:instrText>
             </w:r>
             <w:r>
               <w:rPr>
@@ -6440,7 +6430,7 @@
               <w:szCs w:val="22"/>
             </w:rPr>
           </w:pPr>
-          <w:hyperlink w:anchor="_Toc102208340" w:history="1">
+          <w:hyperlink w:anchor="_Toc106540890" w:history="1">
             <w:r>
               <w:rPr>
                 <w:rStyle w:val="Hyperlink"/>
@@ -6467,7 +6457,7 @@
                 <w:noProof/>
                 <w:webHidden/>
               </w:rPr>
-              <w:instrText xml:space="preserve"> PAGEREF _Toc102208340 \h </w:instrText>
+              <w:instrText xml:space="preserve"> PAGEREF _Toc106540890 \h </w:instrText>
             </w:r>
             <w:r>
               <w:rPr>
@@ -6511,7 +6501,7 @@
               <w:szCs w:val="22"/>
             </w:rPr>
           </w:pPr>
-          <w:hyperlink w:anchor="_Toc102208341" w:history="1">
+          <w:hyperlink w:anchor="_Toc106540891" w:history="1">
             <w:r>
               <w:rPr>
                 <w:rStyle w:val="Hyperlink"/>
@@ -6538,7 +6528,7 @@
                 <w:noProof/>
                 <w:webHidden/>
               </w:rPr>
-              <w:instrText xml:space="preserve"> PAGEREF _Toc102208341 \h </w:instrText>
+              <w:instrText xml:space="preserve"> PAGEREF _Toc106540891 \h </w:instrText>
             </w:r>
             <w:r>
               <w:rPr>
@@ -6582,7 +6572,7 @@
               <w:szCs w:val="22"/>
             </w:rPr>
           </w:pPr>
-          <w:hyperlink w:anchor="_Toc102208342" w:history="1">
+          <w:hyperlink w:anchor="_Toc106540892" w:history="1">
             <w:r>
               <w:rPr>
                 <w:rStyle w:val="Hyperlink"/>
@@ -6609,7 +6599,7 @@
                 <w:noProof/>
                 <w:webHidden/>
               </w:rPr>
-              <w:instrText xml:space="preserve"> PAGEREF _Toc102208342 \h </w:instrText>
+              <w:instrText xml:space="preserve"> PAGEREF _Toc106540892 \h </w:instrText>
             </w:r>
             <w:r>
               <w:rPr>
@@ -6653,7 +6643,7 @@
               <w:szCs w:val="22"/>
             </w:rPr>
           </w:pPr>
-          <w:hyperlink w:anchor="_Toc102208343" w:history="1">
+          <w:hyperlink w:anchor="_Toc106540893" w:history="1">
             <w:r>
               <w:rPr>
                 <w:rStyle w:val="Hyperlink"/>
@@ -6680,7 +6670,7 @@
                 <w:noProof/>
                 <w:webHidden/>
               </w:rPr>
-              <w:instrText xml:space="preserve"> PAGEREF _Toc102208343 \h </w:instrText>
+              <w:instrText xml:space="preserve"> PAGEREF _Toc106540893 \h </w:instrText>
             </w:r>
             <w:r>
               <w:rPr>
@@ -6724,7 +6714,7 @@
               <w:szCs w:val="22"/>
             </w:rPr>
           </w:pPr>
-          <w:hyperlink w:anchor="_Toc102208344" w:history="1">
+          <w:hyperlink w:anchor="_Toc106540894" w:history="1">
             <w:r>
               <w:rPr>
                 <w:rStyle w:val="Hyperlink"/>
@@ -6751,7 +6741,7 @@
                 <w:noProof/>
                 <w:webHidden/>
               </w:rPr>
-              <w:instrText xml:space="preserve"> PAGEREF _Toc102208344 \h </w:instrText>
+              <w:instrText xml:space="preserve"> PAGEREF _Toc106540894 \h </w:instrText>
             </w:r>
             <w:r>
               <w:rPr>
@@ -6795,7 +6785,7 @@
               <w:szCs w:val="22"/>
             </w:rPr>
           </w:pPr>
-          <w:hyperlink w:anchor="_Toc102208345" w:history="1">
+          <w:hyperlink w:anchor="_Toc106540895" w:history="1">
             <w:r>
               <w:rPr>
                 <w:rStyle w:val="Hyperlink"/>
@@ -6822,7 +6812,7 @@
                 <w:noProof/>
                 <w:webHidden/>
               </w:rPr>
-              <w:instrText xml:space="preserve"> PAGEREF _Toc102208345 \h </w:instrText>
+              <w:instrText xml:space="preserve"> PAGEREF _Toc106540895 \h </w:instrText>
             </w:r>
             <w:r>
               <w:rPr>
@@ -6866,7 +6856,7 @@
               <w:szCs w:val="22"/>
             </w:rPr>
           </w:pPr>
-          <w:hyperlink w:anchor="_Toc102208346" w:history="1">
+          <w:hyperlink w:anchor="_Toc106540896" w:history="1">
             <w:r>
               <w:rPr>
                 <w:rStyle w:val="Hyperlink"/>
@@ -6893,7 +6883,7 @@
                 <w:noProof/>
                 <w:webHidden/>
               </w:rPr>
-              <w:instrText xml:space="preserve"> PAGEREF _Toc102208346 \h </w:instrText>
+              <w:instrText xml:space="preserve"> PAGEREF _Toc106540896 \h </w:instrText>
             </w:r>
             <w:r>
               <w:rPr>
@@ -6937,7 +6927,7 @@
               <w:szCs w:val="22"/>
             </w:rPr>
           </w:pPr>
-          <w:hyperlink w:anchor="_Toc102208347" w:history="1">
+          <w:hyperlink w:anchor="_Toc106540897" w:history="1">
             <w:r>
               <w:rPr>
                 <w:rStyle w:val="Hyperlink"/>
@@ -6964,7 +6954,7 @@
                 <w:noProof/>
                 <w:webHidden/>
               </w:rPr>
-              <w:instrText xml:space="preserve"> PAGEREF _Toc102208347 \h </w:instrText>
+              <w:instrText xml:space="preserve"> PAGEREF _Toc106540897 \h </w:instrText>
             </w:r>
             <w:r>
               <w:rPr>
@@ -7008,7 +6998,7 @@
               <w:szCs w:val="22"/>
             </w:rPr>
           </w:pPr>
-          <w:hyperlink w:anchor="_Toc102208348" w:history="1">
+          <w:hyperlink w:anchor="_Toc106540898" w:history="1">
             <w:r>
               <w:rPr>
                 <w:rStyle w:val="Hyperlink"/>
@@ -7035,7 +7025,7 @@
                 <w:noProof/>
                 <w:webHidden/>
               </w:rPr>
-              <w:instrText xml:space="preserve"> PAGEREF _Toc102208348 \h </w:instrText>
+              <w:instrText xml:space="preserve"> PAGEREF _Toc106540898 \h </w:instrText>
             </w:r>
             <w:r>
               <w:rPr>
@@ -7079,7 +7069,7 @@
               <w:szCs w:val="22"/>
             </w:rPr>
           </w:pPr>
-          <w:hyperlink w:anchor="_Toc102208349" w:history="1">
+          <w:hyperlink w:anchor="_Toc106540899" w:history="1">
             <w:r>
               <w:rPr>
                 <w:rStyle w:val="Hyperlink"/>
@@ -7106,7 +7096,7 @@
                 <w:noProof/>
                 <w:webHidden/>
               </w:rPr>
-              <w:instrText xml:space="preserve"> PAGEREF _Toc102208349 \h </w:instrText>
+              <w:instrText xml:space="preserve"> PAGEREF _Toc106540899 \h </w:instrText>
             </w:r>
             <w:r>
               <w:rPr>
@@ -7150,7 +7140,7 @@
               <w:szCs w:val="22"/>
             </w:rPr>
           </w:pPr>
-          <w:hyperlink w:anchor="_Toc102208350" w:history="1">
+          <w:hyperlink w:anchor="_Toc106540900" w:history="1">
             <w:r>
               <w:rPr>
                 <w:rStyle w:val="Hyperlink"/>
@@ -7177,7 +7167,7 @@
                 <w:noProof/>
                 <w:webHidden/>
               </w:rPr>
-              <w:instrText xml:space="preserve"> PAGEREF _Toc102208350 \h </w:instrText>
+              <w:instrText xml:space="preserve"> PAGEREF _Toc106540900 \h </w:instrText>
             </w:r>
             <w:r>
               <w:rPr>
@@ -7221,7 +7211,7 @@
               <w:szCs w:val="22"/>
             </w:rPr>
           </w:pPr>
-          <w:hyperlink w:anchor="_Toc102208351" w:history="1">
+          <w:hyperlink w:anchor="_Toc106540901" w:history="1">
             <w:r>
               <w:rPr>
                 <w:rStyle w:val="Hyperlink"/>
@@ -7248,7 +7238,7 @@
                 <w:noProof/>
                 <w:webHidden/>
               </w:rPr>
-              <w:instrText xml:space="preserve"> PAGEREF _Toc102208351 \h </w:instrText>
+              <w:instrText xml:space="preserve"> PAGEREF _Toc106540901 \h </w:instrText>
             </w:r>
             <w:r>
               <w:rPr>
@@ -7292,7 +7282,7 @@
               <w:szCs w:val="22"/>
             </w:rPr>
           </w:pPr>
-          <w:hyperlink w:anchor="_Toc102208352" w:history="1">
+          <w:hyperlink w:anchor="_Toc106540902" w:history="1">
             <w:r>
               <w:rPr>
                 <w:rStyle w:val="Hyperlink"/>
@@ -7319,7 +7309,7 @@
                 <w:noProof/>
                 <w:webHidden/>
               </w:rPr>
-              <w:instrText xml:space="preserve"> PAGEREF _Toc102208352 \h </w:instrText>
+              <w:instrText xml:space="preserve"> PAGEREF _Toc106540902 \h </w:instrText>
             </w:r>
             <w:r>
               <w:rPr>
@@ -7363,7 +7353,7 @@
               <w:szCs w:val="22"/>
             </w:rPr>
           </w:pPr>
-          <w:hyperlink w:anchor="_Toc102208353" w:history="1">
+          <w:hyperlink w:anchor="_Toc106540903" w:history="1">
             <w:r>
               <w:rPr>
                 <w:rStyle w:val="Hyperlink"/>
@@ -7390,7 +7380,7 @@
                 <w:noProof/>
                 <w:webHidden/>
               </w:rPr>
-              <w:instrText xml:space="preserve"> PAGEREF _Toc102208353 \h </w:instrText>
+              <w:instrText xml:space="preserve"> PAGEREF _Toc106540903 \h </w:instrText>
             </w:r>
             <w:r>
               <w:rPr>
@@ -7434,7 +7424,7 @@
               <w:szCs w:val="22"/>
             </w:rPr>
           </w:pPr>
-          <w:hyperlink w:anchor="_Toc102208354" w:history="1">
+          <w:hyperlink w:anchor="_Toc106540904" w:history="1">
             <w:r>
               <w:rPr>
                 <w:rStyle w:val="Hyperlink"/>
@@ -7461,7 +7451,7 @@
                 <w:noProof/>
                 <w:webHidden/>
               </w:rPr>
-              <w:instrText xml:space="preserve"> PAGEREF _Toc102208354 \h </w:instrText>
+              <w:instrText xml:space="preserve"> PAGEREF _Toc106540904 \h </w:instrText>
             </w:r>
             <w:r>
               <w:rPr>
@@ -7505,7 +7495,7 @@
               <w:szCs w:val="22"/>
             </w:rPr>
           </w:pPr>
-          <w:hyperlink w:anchor="_Toc102208355" w:history="1">
+          <w:hyperlink w:anchor="_Toc106540905" w:history="1">
             <w:r>
               <w:rPr>
                 <w:rStyle w:val="Hyperlink"/>
@@ -7532,7 +7522,7 @@
                 <w:noProof/>
                 <w:webHidden/>
               </w:rPr>
-              <w:instrText xml:space="preserve"> PAGEREF _Toc102208355 \h </w:instrText>
+              <w:instrText xml:space="preserve"> PAGEREF _Toc106540905 \h </w:instrText>
             </w:r>
             <w:r>
               <w:rPr>
@@ -7576,7 +7566,7 @@
               <w:szCs w:val="22"/>
             </w:rPr>
           </w:pPr>
-          <w:hyperlink w:anchor="_Toc102208356" w:history="1">
+          <w:hyperlink w:anchor="_Toc106540906" w:history="1">
             <w:r>
               <w:rPr>
                 <w:rStyle w:val="Hyperlink"/>
@@ -7603,7 +7593,7 @@
                 <w:noProof/>
                 <w:webHidden/>
               </w:rPr>
-              <w:instrText xml:space="preserve"> PAGEREF _Toc102208356 \h </w:instrText>
+              <w:instrText xml:space="preserve"> PAGEREF _Toc106540906 \h </w:instrText>
             </w:r>
             <w:r>
               <w:rPr>
@@ -7647,7 +7637,7 @@
               <w:szCs w:val="22"/>
             </w:rPr>
           </w:pPr>
-          <w:hyperlink w:anchor="_Toc102208357" w:history="1">
+          <w:hyperlink w:anchor="_Toc106540907" w:history="1">
             <w:r>
               <w:rPr>
                 <w:rStyle w:val="Hyperlink"/>
@@ -7674,7 +7664,7 @@
                 <w:noProof/>
                 <w:webHidden/>
               </w:rPr>
-              <w:instrText xml:space="preserve"> PAGEREF _Toc102208357 \h </w:instrText>
+              <w:instrText xml:space="preserve"> PAGEREF _Toc106540907 \h </w:instrText>
             </w:r>
             <w:r>
               <w:rPr>
@@ -7718,7 +7708,7 @@
               <w:szCs w:val="22"/>
             </w:rPr>
           </w:pPr>
-          <w:hyperlink w:anchor="_Toc102208358" w:history="1">
+          <w:hyperlink w:anchor="_Toc106540908" w:history="1">
             <w:r>
               <w:rPr>
                 <w:rStyle w:val="Hyperlink"/>
@@ -7745,7 +7735,7 @@
                 <w:noProof/>
                 <w:webHidden/>
               </w:rPr>
-              <w:instrText xml:space="preserve"> PAGEREF _Toc102208358 \h </w:instrText>
+              <w:instrText xml:space="preserve"> PAGEREF _Toc106540908 \h </w:instrText>
             </w:r>
             <w:r>
               <w:rPr>
@@ -7789,7 +7779,7 @@
               <w:szCs w:val="22"/>
             </w:rPr>
           </w:pPr>
-          <w:hyperlink w:anchor="_Toc102208359" w:history="1">
+          <w:hyperlink w:anchor="_Toc106540909" w:history="1">
             <w:r>
               <w:rPr>
                 <w:rStyle w:val="Hyperlink"/>
@@ -7816,7 +7806,7 @@
                 <w:noProof/>
                 <w:webHidden/>
               </w:rPr>
-              <w:instrText xml:space="preserve"> PAGEREF _Toc102208359 \h </w:instrText>
+              <w:instrText xml:space="preserve"> PAGEREF _Toc106540909 \h </w:instrText>
             </w:r>
             <w:r>
               <w:rPr>
@@ -7859,7 +7849,7 @@
         <w:pStyle w:val="Heading1"/>
       </w:pPr>
       <w:bookmarkStart w:id="1" w:name="X381cef1413e9424c240d49fb1785879cd3789f6"/>
-      <w:bookmarkStart w:id="2" w:name="_Toc102208251"/>
+      <w:bookmarkStart w:id="2" w:name="_Toc106540801"/>
       <w:r>
         <w:t>Declaration And Covenants, Conditions, Restrictions, Easements And Reservations For Shadows At Swan Lake</w:t>
       </w:r>
@@ -7881,7 +7871,7 @@
         <w:pStyle w:val="Heading1"/>
       </w:pPr>
       <w:bookmarkStart w:id="3" w:name="recitals"/>
-      <w:bookmarkStart w:id="4" w:name="_Toc102208252"/>
+      <w:bookmarkStart w:id="4" w:name="_Toc106540802"/>
       <w:bookmarkEnd w:id="1"/>
       <w:r>
         <w:t>Recitals</w:t>
@@ -7938,7 +7928,7 @@
         <w:pStyle w:val="Heading1"/>
       </w:pPr>
       <w:bookmarkStart w:id="5" w:name="article-1.-definitions"/>
-      <w:bookmarkStart w:id="6" w:name="_Toc102208253"/>
+      <w:bookmarkStart w:id="6" w:name="_Toc106540803"/>
       <w:bookmarkEnd w:id="3"/>
       <w:r>
         <w:t>Article 1. Definitions</w:t>
@@ -7950,7 +7940,7 @@
         <w:pStyle w:val="Heading2"/>
       </w:pPr>
       <w:bookmarkStart w:id="7" w:name="section-1.1-words-defined."/>
-      <w:bookmarkStart w:id="8" w:name="_Toc102208254"/>
+      <w:bookmarkStart w:id="8" w:name="_Toc106540804"/>
       <w:r>
         <w:t>Section 1.1 Words Defined.</w:t>
       </w:r>
@@ -7972,7 +7962,7 @@
         <w:pStyle w:val="Heading3"/>
       </w:pPr>
       <w:bookmarkStart w:id="9" w:name="association"/>
-      <w:bookmarkStart w:id="10" w:name="_Toc102208255"/>
+      <w:bookmarkStart w:id="10" w:name="_Toc106540805"/>
       <w:r>
         <w:t>1.1.1 “Association”</w:t>
       </w:r>
@@ -7994,7 +7984,7 @@
         <w:pStyle w:val="Heading3"/>
       </w:pPr>
       <w:bookmarkStart w:id="11" w:name="board"/>
-      <w:bookmarkStart w:id="12" w:name="_Toc102208256"/>
+      <w:bookmarkStart w:id="12" w:name="_Toc106540806"/>
       <w:bookmarkEnd w:id="9"/>
       <w:r>
         <w:t>1.1.2 “Board”</w:t>
@@ -8014,7 +8004,7 @@
         <w:pStyle w:val="Heading3"/>
       </w:pPr>
       <w:bookmarkStart w:id="13" w:name="construction-and-constructed"/>
-      <w:bookmarkStart w:id="14" w:name="_Toc102208257"/>
+      <w:bookmarkStart w:id="14" w:name="_Toc106540807"/>
       <w:bookmarkEnd w:id="11"/>
       <w:r>
         <w:t>1.1.3 “Construction” and “Constructed”</w:t>
@@ -8037,7 +8027,7 @@
         <w:pStyle w:val="Heading3"/>
       </w:pPr>
       <w:bookmarkStart w:id="15" w:name="declarant"/>
-      <w:bookmarkStart w:id="16" w:name="_Toc102208258"/>
+      <w:bookmarkStart w:id="16" w:name="_Toc106540808"/>
       <w:bookmarkEnd w:id="13"/>
       <w:r>
         <w:t>1.1.4 “Declarant”</w:t>
@@ -8057,7 +8047,7 @@
         <w:pStyle w:val="Heading3"/>
       </w:pPr>
       <w:bookmarkStart w:id="17" w:name="declaration"/>
-      <w:bookmarkStart w:id="18" w:name="_Toc102208259"/>
+      <w:bookmarkStart w:id="18" w:name="_Toc106540809"/>
       <w:bookmarkEnd w:id="15"/>
       <w:r>
         <w:lastRenderedPageBreak/>
@@ -8081,7 +8071,7 @@
         <w:pStyle w:val="Heading3"/>
       </w:pPr>
       <w:bookmarkStart w:id="19" w:name="first-mortgage-and-first-mortgagee"/>
-      <w:bookmarkStart w:id="20" w:name="_Toc102208260"/>
+      <w:bookmarkStart w:id="20" w:name="_Toc106540810"/>
       <w:bookmarkEnd w:id="17"/>
       <w:r>
         <w:t>1.1.6 “First Mortgage” and “First Mortgagee”</w:t>
@@ -8104,7 +8094,7 @@
         <w:pStyle w:val="Heading3"/>
       </w:pPr>
       <w:bookmarkStart w:id="21" w:name="lot"/>
-      <w:bookmarkStart w:id="22" w:name="_Toc102208261"/>
+      <w:bookmarkStart w:id="22" w:name="_Toc106540811"/>
       <w:bookmarkEnd w:id="19"/>
       <w:r>
         <w:t>1.1.7 “Lot”</w:t>
@@ -8124,7 +8114,7 @@
         <w:pStyle w:val="Heading3"/>
       </w:pPr>
       <w:bookmarkStart w:id="23" w:name="mortgage"/>
-      <w:bookmarkStart w:id="24" w:name="_Toc102208262"/>
+      <w:bookmarkStart w:id="24" w:name="_Toc106540812"/>
       <w:bookmarkEnd w:id="21"/>
       <w:r>
         <w:t>1.1.8 “Mortgage”</w:t>
@@ -8147,7 +8137,7 @@
         <w:pStyle w:val="Heading3"/>
       </w:pPr>
       <w:bookmarkStart w:id="25" w:name="mortgagee"/>
-      <w:bookmarkStart w:id="26" w:name="_Toc102208263"/>
+      <w:bookmarkStart w:id="26" w:name="_Toc106540813"/>
       <w:bookmarkEnd w:id="23"/>
       <w:r>
         <w:t>1.1.9 “Mortgagee”</w:t>
@@ -8167,7 +8157,7 @@
         <w:pStyle w:val="Heading3"/>
       </w:pPr>
       <w:bookmarkStart w:id="27" w:name="owner"/>
-      <w:bookmarkStart w:id="28" w:name="_Toc102208264"/>
+      <w:bookmarkStart w:id="28" w:name="_Toc106540814"/>
       <w:bookmarkEnd w:id="25"/>
       <w:r>
         <w:t>1.1.10</w:t>
@@ -8190,7 +8180,7 @@
         <w:pStyle w:val="Heading3"/>
       </w:pPr>
       <w:bookmarkStart w:id="29" w:name="participating-builder"/>
-      <w:bookmarkStart w:id="30" w:name="_Toc102208265"/>
+      <w:bookmarkStart w:id="30" w:name="_Toc106540815"/>
       <w:bookmarkEnd w:id="27"/>
       <w:r>
         <w:t>1.1.11 “Participating Builder”</w:t>
@@ -8213,7 +8203,7 @@
         <w:pStyle w:val="Heading3"/>
       </w:pPr>
       <w:bookmarkStart w:id="31" w:name="person"/>
-      <w:bookmarkStart w:id="32" w:name="_Toc102208266"/>
+      <w:bookmarkStart w:id="32" w:name="_Toc106540816"/>
       <w:bookmarkEnd w:id="29"/>
       <w:r>
         <w:t>1.1.12 “Person”</w:t>
@@ -8233,7 +8223,7 @@
         <w:pStyle w:val="Heading3"/>
       </w:pPr>
       <w:bookmarkStart w:id="33" w:name="plat"/>
-      <w:bookmarkStart w:id="34" w:name="_Toc102208267"/>
+      <w:bookmarkStart w:id="34" w:name="_Toc106540817"/>
       <w:bookmarkEnd w:id="31"/>
       <w:r>
         <w:t>1.1.13 “Plat”</w:t>
@@ -8256,7 +8246,7 @@
         <w:pStyle w:val="Heading3"/>
       </w:pPr>
       <w:bookmarkStart w:id="35" w:name="property"/>
-      <w:bookmarkStart w:id="36" w:name="_Toc102208268"/>
+      <w:bookmarkStart w:id="36" w:name="_Toc106540818"/>
       <w:bookmarkEnd w:id="33"/>
       <w:r>
         <w:lastRenderedPageBreak/>
@@ -8280,7 +8270,7 @@
         <w:pStyle w:val="Heading3"/>
       </w:pPr>
       <w:bookmarkStart w:id="37" w:name="restrictive-areas"/>
-      <w:bookmarkStart w:id="38" w:name="_Toc102208269"/>
+      <w:bookmarkStart w:id="38" w:name="_Toc106540819"/>
       <w:bookmarkEnd w:id="35"/>
       <w:r>
         <w:t>1.1.15 “Restrictive Areas”</w:t>
@@ -8300,7 +8290,7 @@
         <w:pStyle w:val="Heading3"/>
       </w:pPr>
       <w:bookmarkStart w:id="39" w:name="structure"/>
-      <w:bookmarkStart w:id="40" w:name="_Toc102208270"/>
+      <w:bookmarkStart w:id="40" w:name="_Toc106540820"/>
       <w:bookmarkEnd w:id="37"/>
       <w:r>
         <w:t>1.1.16. “Structure”</w:t>
@@ -8320,7 +8310,7 @@
         <w:pStyle w:val="Heading3"/>
       </w:pPr>
       <w:bookmarkStart w:id="41" w:name="transition-date"/>
-      <w:bookmarkStart w:id="42" w:name="_Toc102208271"/>
+      <w:bookmarkStart w:id="42" w:name="_Toc106540821"/>
       <w:bookmarkEnd w:id="39"/>
       <w:r>
         <w:t>1.1.17 “Transition Date”</w:t>
@@ -8340,7 +8330,7 @@
         <w:pStyle w:val="Heading2"/>
       </w:pPr>
       <w:bookmarkStart w:id="43" w:name="section-1.2-form-of-words."/>
-      <w:bookmarkStart w:id="44" w:name="_Toc102208272"/>
+      <w:bookmarkStart w:id="44" w:name="_Toc106540822"/>
       <w:bookmarkEnd w:id="7"/>
       <w:bookmarkEnd w:id="41"/>
       <w:r>
@@ -8364,7 +8354,7 @@
         <w:pStyle w:val="Heading2"/>
       </w:pPr>
       <w:bookmarkStart w:id="45" w:name="section-1.3-exhibits."/>
-      <w:bookmarkStart w:id="46" w:name="_Toc102208273"/>
+      <w:bookmarkStart w:id="46" w:name="_Toc106540823"/>
       <w:bookmarkEnd w:id="43"/>
       <w:r>
         <w:t>Section 1.3 Exhibits.</w:t>
@@ -8395,7 +8385,7 @@
         <w:pStyle w:val="Heading1"/>
       </w:pPr>
       <w:bookmarkStart w:id="47" w:name="article-2.-easements."/>
-      <w:bookmarkStart w:id="48" w:name="_Toc102208274"/>
+      <w:bookmarkStart w:id="48" w:name="_Toc106540824"/>
       <w:bookmarkEnd w:id="5"/>
       <w:bookmarkEnd w:id="45"/>
       <w:r>
@@ -8408,7 +8398,7 @@
         <w:pStyle w:val="Heading2"/>
       </w:pPr>
       <w:bookmarkStart w:id="49" w:name="section-2.1-easements-for-utilities."/>
-      <w:bookmarkStart w:id="50" w:name="_Toc102208275"/>
+      <w:bookmarkStart w:id="50" w:name="_Toc106540825"/>
       <w:r>
         <w:t>Section 2.1 Easements for Utilities.</w:t>
       </w:r>
@@ -8436,7 +8426,7 @@
         <w:pStyle w:val="Heading2"/>
       </w:pPr>
       <w:bookmarkStart w:id="51" w:name="section-2.2-storm-detention."/>
-      <w:bookmarkStart w:id="52" w:name="_Toc102208276"/>
+      <w:bookmarkStart w:id="52" w:name="_Toc106540826"/>
       <w:bookmarkEnd w:id="49"/>
       <w:r>
         <w:lastRenderedPageBreak/>
@@ -8460,7 +8450,7 @@
         <w:pStyle w:val="Heading2"/>
       </w:pPr>
       <w:bookmarkStart w:id="53" w:name="section-2.3-monuments-and-landscaping."/>
-      <w:bookmarkStart w:id="54" w:name="_Toc102208277"/>
+      <w:bookmarkStart w:id="54" w:name="_Toc106540827"/>
       <w:bookmarkEnd w:id="51"/>
       <w:r>
         <w:t>Section 2.3 Monuments and Landscaping.</w:t>
@@ -8483,7 +8473,7 @@
         <w:pStyle w:val="Heading2"/>
       </w:pPr>
       <w:bookmarkStart w:id="55" w:name="section-2.4-restrictive-areas."/>
-      <w:bookmarkStart w:id="56" w:name="_Toc102208278"/>
+      <w:bookmarkStart w:id="56" w:name="_Toc106540828"/>
       <w:bookmarkEnd w:id="53"/>
       <w:r>
         <w:t>Section 2.4 Restrictive Areas.</w:t>
@@ -8509,7 +8499,7 @@
         <w:pStyle w:val="Heading2"/>
       </w:pPr>
       <w:bookmarkStart w:id="57" w:name="section-2.5-limited-access."/>
-      <w:bookmarkStart w:id="58" w:name="_Toc102208279"/>
+      <w:bookmarkStart w:id="58" w:name="_Toc106540829"/>
       <w:bookmarkEnd w:id="55"/>
       <w:r>
         <w:t>Section 2.5 Limited Access.</w:t>
@@ -8529,7 +8519,7 @@
         <w:pStyle w:val="Heading2"/>
       </w:pPr>
       <w:bookmarkStart w:id="59" w:name="X0d2121326834d589ae4b08d6acb4fbfcc079871"/>
-      <w:bookmarkStart w:id="60" w:name="_Toc102208280"/>
+      <w:bookmarkStart w:id="60" w:name="_Toc106540830"/>
       <w:bookmarkEnd w:id="57"/>
       <w:r>
         <w:t>Section 2.6 Private Storm D</w:t>
@@ -8552,7 +8542,7 @@
         <w:pStyle w:val="Heading2"/>
       </w:pPr>
       <w:bookmarkStart w:id="61" w:name="section-2.7-common-driveway."/>
-      <w:bookmarkStart w:id="62" w:name="_Toc102208281"/>
+      <w:bookmarkStart w:id="62" w:name="_Toc106540831"/>
       <w:bookmarkEnd w:id="59"/>
       <w:r>
         <w:t>Section 2.7 Common Driveway.</w:t>
@@ -8578,7 +8568,7 @@
         <w:pStyle w:val="Heading2"/>
       </w:pPr>
       <w:bookmarkStart w:id="63" w:name="section-2.8-public-roadway-easement."/>
-      <w:bookmarkStart w:id="64" w:name="_Toc102208282"/>
+      <w:bookmarkStart w:id="64" w:name="_Toc106540832"/>
       <w:bookmarkEnd w:id="61"/>
       <w:r>
         <w:lastRenderedPageBreak/>
@@ -8602,7 +8592,7 @@
         <w:pStyle w:val="Heading2"/>
       </w:pPr>
       <w:bookmarkStart w:id="65" w:name="X075e5d2561c20669716bcd5747a7c75246b8b1f"/>
-      <w:bookmarkStart w:id="66" w:name="_Toc102208283"/>
+      <w:bookmarkStart w:id="66" w:name="_Toc106540833"/>
       <w:bookmarkEnd w:id="63"/>
       <w:r>
         <w:t>Section 2.9 Temporary Turnaround Easement.</w:t>
@@ -8625,7 +8615,7 @@
         <w:pStyle w:val="Heading2"/>
       </w:pPr>
       <w:bookmarkStart w:id="67" w:name="Xed27cfc9b1300dacfad6a1c4d824ffee5627352"/>
-      <w:bookmarkStart w:id="68" w:name="_Toc102208284"/>
+      <w:bookmarkStart w:id="68" w:name="_Toc106540834"/>
       <w:bookmarkEnd w:id="65"/>
       <w:r>
         <w:t>Section 2.10 King County Easements - Cuts and Fills.</w:t>
@@ -8648,7 +8638,7 @@
         <w:pStyle w:val="Heading2"/>
       </w:pPr>
       <w:bookmarkStart w:id="69" w:name="Xa3218e1840ae11db4045cc35385f5f69959efc0"/>
-      <w:bookmarkStart w:id="70" w:name="_Toc102208285"/>
+      <w:bookmarkStart w:id="70" w:name="_Toc106540835"/>
       <w:bookmarkEnd w:id="67"/>
       <w:r>
         <w:t>Section 2.11 Conditions for Grant of Easements.</w:t>
@@ -8677,7 +8667,7 @@
         <w:pStyle w:val="Heading1"/>
       </w:pPr>
       <w:bookmarkStart w:id="71" w:name="X7ee63a49e9be62ad364b37f7153a0223f896ae2"/>
-      <w:bookmarkStart w:id="72" w:name="_Toc102208286"/>
+      <w:bookmarkStart w:id="72" w:name="_Toc106540836"/>
       <w:bookmarkEnd w:id="47"/>
       <w:bookmarkEnd w:id="69"/>
       <w:r>
@@ -8690,7 +8680,7 @@
         <w:pStyle w:val="Heading2"/>
       </w:pPr>
       <w:bookmarkStart w:id="73" w:name="X30fa2f753af47aca56507fd9353dcf47b6cb458"/>
-      <w:bookmarkStart w:id="74" w:name="_Toc102208287"/>
+      <w:bookmarkStart w:id="74" w:name="_Toc106540837"/>
       <w:r>
         <w:t>Section 3.1 Uniformity of Use and Appearance.</w:t>
       </w:r>
@@ -8718,7 +8708,7 @@
         <w:pStyle w:val="Heading2"/>
       </w:pPr>
       <w:bookmarkStart w:id="75" w:name="Xc36b13642eb91781dd2da327348fa2e1cfb814a"/>
-      <w:bookmarkStart w:id="76" w:name="_Toc102208288"/>
+      <w:bookmarkStart w:id="76" w:name="_Toc106540838"/>
       <w:bookmarkEnd w:id="73"/>
       <w:r>
         <w:lastRenderedPageBreak/>
@@ -8731,7 +8721,7 @@
         <w:pStyle w:val="Heading3"/>
       </w:pPr>
       <w:bookmarkStart w:id="77" w:name="construction."/>
-      <w:bookmarkStart w:id="78" w:name="_Toc102208289"/>
+      <w:bookmarkStart w:id="78" w:name="_Toc106540839"/>
       <w:r>
         <w:t>3.2.1 Construction.</w:t>
       </w:r>
@@ -8759,7 +8749,7 @@
         <w:pStyle w:val="Heading3"/>
       </w:pPr>
       <w:bookmarkStart w:id="79" w:name="submission."/>
-      <w:bookmarkStart w:id="80" w:name="_Toc102208290"/>
+      <w:bookmarkStart w:id="80" w:name="_Toc106540840"/>
       <w:bookmarkEnd w:id="77"/>
       <w:r>
         <w:t>3.2.2 Submission.</w:t>
@@ -8785,7 +8775,7 @@
         <w:pStyle w:val="Heading3"/>
       </w:pPr>
       <w:bookmarkStart w:id="81" w:name="approval."/>
-      <w:bookmarkStart w:id="82" w:name="_Toc102208291"/>
+      <w:bookmarkStart w:id="82" w:name="_Toc106540841"/>
       <w:bookmarkEnd w:id="79"/>
       <w:r>
         <w:t>3.2.3 Approval.</w:t>
@@ -8814,7 +8804,7 @@
         <w:pStyle w:val="Heading2"/>
       </w:pPr>
       <w:bookmarkStart w:id="83" w:name="section-3.3-size-and-height."/>
-      <w:bookmarkStart w:id="84" w:name="_Toc102208292"/>
+      <w:bookmarkStart w:id="84" w:name="_Toc106540842"/>
       <w:bookmarkEnd w:id="75"/>
       <w:bookmarkEnd w:id="81"/>
       <w:r>
@@ -8827,7 +8817,7 @@
         <w:pStyle w:val="Heading3"/>
       </w:pPr>
       <w:bookmarkStart w:id="85" w:name="floor-area."/>
-      <w:bookmarkStart w:id="86" w:name="_Toc102208293"/>
+      <w:bookmarkStart w:id="86" w:name="_Toc106540843"/>
       <w:r>
         <w:t>3.3.1 Floor Area.</w:t>
       </w:r>
@@ -8846,7 +8836,7 @@
         <w:pStyle w:val="Heading3"/>
       </w:pPr>
       <w:bookmarkStart w:id="87" w:name="lot-size."/>
-      <w:bookmarkStart w:id="88" w:name="_Toc102208294"/>
+      <w:bookmarkStart w:id="88" w:name="_Toc106540844"/>
       <w:bookmarkEnd w:id="85"/>
       <w:r>
         <w:lastRenderedPageBreak/>
@@ -8870,7 +8860,7 @@
         <w:pStyle w:val="Heading3"/>
       </w:pPr>
       <w:bookmarkStart w:id="89" w:name="local-codes."/>
-      <w:bookmarkStart w:id="90" w:name="_Toc102208295"/>
+      <w:bookmarkStart w:id="90" w:name="_Toc106540845"/>
       <w:bookmarkEnd w:id="87"/>
       <w:r>
         <w:t>3.3.3 Local</w:t>
@@ -8893,7 +8883,7 @@
         <w:pStyle w:val="Heading2"/>
       </w:pPr>
       <w:bookmarkStart w:id="91" w:name="section-3.4-appearance."/>
-      <w:bookmarkStart w:id="92" w:name="_Toc102208296"/>
+      <w:bookmarkStart w:id="92" w:name="_Toc106540846"/>
       <w:bookmarkEnd w:id="83"/>
       <w:bookmarkEnd w:id="89"/>
       <w:r>
@@ -8914,7 +8904,7 @@
         <w:pStyle w:val="Heading3"/>
       </w:pPr>
       <w:bookmarkStart w:id="93" w:name="roofing."/>
-      <w:bookmarkStart w:id="94" w:name="_Toc102208297"/>
+      <w:bookmarkStart w:id="94" w:name="_Toc106540847"/>
       <w:r>
         <w:t>3.4.1 Roofing.</w:t>
       </w:r>
@@ -9174,7 +9164,7 @@
         <w:pStyle w:val="Heading3"/>
       </w:pPr>
       <w:bookmarkStart w:id="95" w:name="siding."/>
-      <w:bookmarkStart w:id="96" w:name="_Toc102208298"/>
+      <w:bookmarkStart w:id="96" w:name="_Toc106540848"/>
       <w:bookmarkEnd w:id="93"/>
       <w:r>
         <w:lastRenderedPageBreak/>
@@ -9198,7 +9188,7 @@
         <w:pStyle w:val="Heading3"/>
       </w:pPr>
       <w:bookmarkStart w:id="97" w:name="entry-porches-walks-and-decks."/>
-      <w:bookmarkStart w:id="98" w:name="_Toc102208299"/>
+      <w:bookmarkStart w:id="98" w:name="_Toc106540849"/>
       <w:bookmarkEnd w:id="95"/>
       <w:r>
         <w:t>3.4.3 Entry Porches Walks, and Decks.</w:t>
@@ -9221,7 +9211,7 @@
         <w:pStyle w:val="Heading3"/>
       </w:pPr>
       <w:bookmarkStart w:id="99" w:name="driveways."/>
-      <w:bookmarkStart w:id="100" w:name="_Toc102208300"/>
+      <w:bookmarkStart w:id="100" w:name="_Toc106540850"/>
       <w:bookmarkEnd w:id="97"/>
       <w:r>
         <w:t>3.4.4 Driveways.</w:t>
@@ -9241,7 +9231,7 @@
         <w:pStyle w:val="Heading3"/>
       </w:pPr>
       <w:bookmarkStart w:id="101" w:name="window-coverings."/>
-      <w:bookmarkStart w:id="102" w:name="_Toc102208301"/>
+      <w:bookmarkStart w:id="102" w:name="_Toc106540851"/>
       <w:bookmarkEnd w:id="99"/>
       <w:r>
         <w:t>3.4.5 Window Coverings.</w:t>
@@ -9264,7 +9254,7 @@
         <w:pStyle w:val="Heading2"/>
       </w:pPr>
       <w:bookmarkStart w:id="103" w:name="section-3.5-use-restrictions."/>
-      <w:bookmarkStart w:id="104" w:name="_Toc102208302"/>
+      <w:bookmarkStart w:id="104" w:name="_Toc106540852"/>
       <w:bookmarkEnd w:id="91"/>
       <w:bookmarkEnd w:id="101"/>
       <w:r>
@@ -9277,7 +9267,7 @@
         <w:pStyle w:val="Heading3"/>
       </w:pPr>
       <w:bookmarkStart w:id="105" w:name="residential-use."/>
-      <w:bookmarkStart w:id="106" w:name="_Toc102208303"/>
+      <w:bookmarkStart w:id="106" w:name="_Toc106540853"/>
       <w:r>
         <w:t>3.5.1 Residential Use.</w:t>
       </w:r>
@@ -9296,7 +9286,7 @@
         <w:pStyle w:val="Heading3"/>
       </w:pPr>
       <w:bookmarkStart w:id="107" w:name="maintenance-of-buildings-and-lots."/>
-      <w:bookmarkStart w:id="108" w:name="_Toc102208304"/>
+      <w:bookmarkStart w:id="108" w:name="_Toc106540854"/>
       <w:bookmarkEnd w:id="105"/>
       <w:r>
         <w:t>3.5.2 Maintenance of Buildings and Lots.</w:t>
@@ -9322,7 +9312,7 @@
         <w:pStyle w:val="Heading3"/>
       </w:pPr>
       <w:bookmarkStart w:id="109" w:name="maintenance-of-landscaping."/>
-      <w:bookmarkStart w:id="110" w:name="_Toc102208305"/>
+      <w:bookmarkStart w:id="110" w:name="_Toc106540855"/>
       <w:bookmarkEnd w:id="107"/>
       <w:r>
         <w:t>3.5.3 Maintenance of Landscaping.</w:t>
@@ -9355,7 +9345,7 @@
         <w:pStyle w:val="Heading3"/>
       </w:pPr>
       <w:bookmarkStart w:id="111" w:name="completion-of-construction."/>
-      <w:bookmarkStart w:id="112" w:name="_Toc102208306"/>
+      <w:bookmarkStart w:id="112" w:name="_Toc106540856"/>
       <w:bookmarkEnd w:id="109"/>
       <w:r>
         <w:t>3.5.4 Completion of Construction.</w:t>
@@ -9384,7 +9374,7 @@
         <w:pStyle w:val="Heading3"/>
       </w:pPr>
       <w:bookmarkStart w:id="113" w:name="parking."/>
-      <w:bookmarkStart w:id="114" w:name="_Toc102208307"/>
+      <w:bookmarkStart w:id="114" w:name="_Toc106540857"/>
       <w:bookmarkEnd w:id="111"/>
       <w:r>
         <w:t>3.5.5 Parking.</w:t>
@@ -9410,7 +9400,7 @@
         <w:pStyle w:val="Heading3"/>
       </w:pPr>
       <w:bookmarkStart w:id="115" w:name="signs."/>
-      <w:bookmarkStart w:id="116" w:name="_Toc102208308"/>
+      <w:bookmarkStart w:id="116" w:name="_Toc106540858"/>
       <w:bookmarkEnd w:id="113"/>
       <w:r>
         <w:t>3.5.6 Signs.</w:t>
@@ -9433,7 +9423,7 @@
         <w:pStyle w:val="Heading3"/>
       </w:pPr>
       <w:bookmarkStart w:id="117" w:name="animals."/>
-      <w:bookmarkStart w:id="118" w:name="_Toc102208309"/>
+      <w:bookmarkStart w:id="118" w:name="_Toc106540859"/>
       <w:bookmarkEnd w:id="115"/>
       <w:r>
         <w:t>3.5.7 Animals.</w:t>
@@ -9459,7 +9449,7 @@
         <w:pStyle w:val="Heading3"/>
       </w:pPr>
       <w:bookmarkStart w:id="119" w:name="temporary-structures."/>
-      <w:bookmarkStart w:id="120" w:name="_Toc102208310"/>
+      <w:bookmarkStart w:id="120" w:name="_Toc106540860"/>
       <w:bookmarkEnd w:id="117"/>
       <w:r>
         <w:t>3.5.8 Temporary Structures.</w:t>
@@ -9482,7 +9472,7 @@
         <w:pStyle w:val="Heading3"/>
       </w:pPr>
       <w:bookmarkStart w:id="121" w:name="clothes-lines."/>
-      <w:bookmarkStart w:id="122" w:name="_Toc102208311"/>
+      <w:bookmarkStart w:id="122" w:name="_Toc106540861"/>
       <w:bookmarkEnd w:id="119"/>
       <w:r>
         <w:lastRenderedPageBreak/>
@@ -9503,7 +9493,7 @@
         <w:pStyle w:val="Heading3"/>
       </w:pPr>
       <w:bookmarkStart w:id="123" w:name="woodpiles."/>
-      <w:bookmarkStart w:id="124" w:name="_Toc102208312"/>
+      <w:bookmarkStart w:id="124" w:name="_Toc106540862"/>
       <w:bookmarkEnd w:id="121"/>
       <w:r>
         <w:t>3.5.10 Woodpiles.</w:t>
@@ -9526,7 +9516,7 @@
         <w:pStyle w:val="Heading3"/>
       </w:pPr>
       <w:bookmarkStart w:id="125" w:name="X0d3a99aba91c99b0fa20bbe23ab72fa53f471e1"/>
-      <w:bookmarkStart w:id="126" w:name="_Toc102208313"/>
+      <w:bookmarkStart w:id="126" w:name="_Toc106540863"/>
       <w:bookmarkEnd w:id="123"/>
       <w:r>
         <w:t>3.5.11 Radio and Television Aerials and Satellite Dishes.</w:t>
@@ -9549,7 +9539,7 @@
         <w:pStyle w:val="Heading3"/>
       </w:pPr>
       <w:bookmarkStart w:id="127" w:name="trash-containers-and-debris."/>
-      <w:bookmarkStart w:id="128" w:name="_Toc102208314"/>
+      <w:bookmarkStart w:id="128" w:name="_Toc106540864"/>
       <w:bookmarkEnd w:id="125"/>
       <w:r>
         <w:t>3.5.12 Trash Containers and Debris.</w:t>
@@ -9578,7 +9568,7 @@
         <w:pStyle w:val="Heading3"/>
       </w:pPr>
       <w:bookmarkStart w:id="129" w:name="offensive-activity."/>
-      <w:bookmarkStart w:id="130" w:name="_Toc102208315"/>
+      <w:bookmarkStart w:id="130" w:name="_Toc106540865"/>
       <w:bookmarkEnd w:id="127"/>
       <w:r>
         <w:t>3.5.13 Offensive Activity.</w:t>
@@ -9607,7 +9597,7 @@
         <w:pStyle w:val="Heading3"/>
       </w:pPr>
       <w:bookmarkStart w:id="131" w:name="use-of-homes."/>
-      <w:bookmarkStart w:id="132" w:name="_Toc102208316"/>
+      <w:bookmarkStart w:id="132" w:name="_Toc106540866"/>
       <w:bookmarkEnd w:id="129"/>
       <w:r>
         <w:lastRenderedPageBreak/>
@@ -9631,7 +9621,7 @@
         <w:pStyle w:val="Heading3"/>
       </w:pPr>
       <w:bookmarkStart w:id="133" w:name="underground-utilities."/>
-      <w:bookmarkStart w:id="134" w:name="_Toc102208317"/>
+      <w:bookmarkStart w:id="134" w:name="_Toc106540867"/>
       <w:bookmarkEnd w:id="131"/>
       <w:r>
         <w:t>3.5.15 Underground Utilities.</w:t>
@@ -9654,7 +9644,7 @@
         <w:pStyle w:val="Heading3"/>
       </w:pPr>
       <w:bookmarkStart w:id="135" w:name="water-supplysewage-disposal."/>
-      <w:bookmarkStart w:id="136" w:name="_Toc102208318"/>
+      <w:bookmarkStart w:id="136" w:name="_Toc106540868"/>
       <w:bookmarkEnd w:id="133"/>
       <w:r>
         <w:t>3.5.16 Water Supply/Sewage Disposal.</w:t>
@@ -9674,7 +9664,7 @@
         <w:pStyle w:val="Heading3"/>
       </w:pPr>
       <w:bookmarkStart w:id="137" w:name="damage."/>
-      <w:bookmarkStart w:id="138" w:name="_Toc102208319"/>
+      <w:bookmarkStart w:id="138" w:name="_Toc106540869"/>
       <w:bookmarkEnd w:id="135"/>
       <w:r>
         <w:t>3.5.17 Damage.</w:t>
@@ -9697,7 +9687,7 @@
         <w:pStyle w:val="Heading3"/>
       </w:pPr>
       <w:bookmarkStart w:id="139" w:name="fences."/>
-      <w:bookmarkStart w:id="140" w:name="_Toc102208320"/>
+      <w:bookmarkStart w:id="140" w:name="_Toc106540870"/>
       <w:bookmarkEnd w:id="137"/>
       <w:r>
         <w:t>3.5.18 Fences.</w:t>
@@ -9723,7 +9713,7 @@
         <w:pStyle w:val="Heading1"/>
       </w:pPr>
       <w:bookmarkStart w:id="141" w:name="X92512f401444b3f6c4e8e88dee56d4b2f05a2d3"/>
-      <w:bookmarkStart w:id="142" w:name="_Toc102208321"/>
+      <w:bookmarkStart w:id="142" w:name="_Toc106540871"/>
       <w:bookmarkEnd w:id="71"/>
       <w:bookmarkEnd w:id="103"/>
       <w:bookmarkEnd w:id="139"/>
@@ -9740,7 +9730,7 @@
         <w:pStyle w:val="Heading2"/>
       </w:pPr>
       <w:bookmarkStart w:id="143" w:name="section-4.1-form-of-association."/>
-      <w:bookmarkStart w:id="144" w:name="_Toc102208322"/>
+      <w:bookmarkStart w:id="144" w:name="_Toc106540872"/>
       <w:r>
         <w:t>Section 4.1 Form of Association.</w:t>
       </w:r>
@@ -9762,7 +9752,7 @@
         <w:pStyle w:val="Heading2"/>
       </w:pPr>
       <w:bookmarkStart w:id="145" w:name="section-4.2-board-of-directors."/>
-      <w:bookmarkStart w:id="146" w:name="_Toc102208323"/>
+      <w:bookmarkStart w:id="146" w:name="_Toc106540873"/>
       <w:bookmarkEnd w:id="143"/>
       <w:r>
         <w:lastRenderedPageBreak/>
@@ -9778,13 +9768,13 @@
         <w:t>The affairs of the Association shall be gover</w:t>
       </w:r>
       <w:r>
-        <w:t>ned by a Board of Directors (the “Board”). The initial Board shall be as described in the Articles of Incorporation of Shadows at Swan Lake Homeowners Association and shall serve a three year period. The Board shall consist of such numbers of members as pr</w:t>
-      </w:r>
-      <w:r>
-        <w:t>ovided for in the Articles of Incorporation and Bylaws of the Association. The Board of Directors shall be elected by a majority of the homeowners and can appoint any homeowner, including themselves as the Pres, VP, Sec, Treasurer. See the Articles of Inco</w:t>
-      </w:r>
-      <w:r>
-        <w:t>rporation for The Board operating procedures.</w:t>
+        <w:t>ned by a Board of Directors (the “Board”). The initial Board shall be as described in the Articles of Incorporation of Shadows at Swan Lake Homeowners Association and Bylaws of Shadows at Swan Lake Homeowners Association and shall serve a three year period</w:t>
+      </w:r>
+      <w:r>
+        <w:t>. The Board shall consist of 3 or 4 members, elected by a majority of the homeowners and shall represent the Association’s Officer positions of President, Vice President, Secretary, and/or Treasurer. See the Bylaws of Shadows at Swan Lake Homeowners Associ</w:t>
+      </w:r>
+      <w:r>
+        <w:t>ation Articles of Incorporation for operating procedures.</w:t>
       </w:r>
     </w:p>
     <w:p>
@@ -9792,16 +9782,10 @@
         <w:pStyle w:val="BodyText"/>
       </w:pPr>
       <w:r>
-        <w:t>Subject to any specific requirements hereof, the Board shall have authority to establish operating rules and procedures. In the event of death or resignation of any member or members of the Board, the remaining</w:t>
-      </w:r>
-      <w:r>
-        <w:t xml:space="preserve"> member or members, if any, shall have full authority to appoint a successor member or members. Members of the Board shall not be entitled to any compensation for services performed as Directors pursuant to this Declaration. Upon the Transition Date and wi</w:t>
-      </w:r>
-      <w:r>
-        <w:t>thout further action by any person or persons, (i) the term of the initial Directors or their successors shall end, and (ii) the initial Directors and their then successors shall be released from any and all liability whatsoever for claims arising out of o</w:t>
-      </w:r>
-      <w:r>
-        <w:t>r in connection with this Declaration, excepting only claims arising prior to the Transition Date.</w:t>
+        <w:t>Subject to any specific requirements hereof, the Board shall have authority to establish operating rules and procedures. In the event of death or resignation of any member or members of the Board, t</w:t>
+      </w:r>
+      <w:r>
+        <w:t>he remaining member or members, if any, shall have full authority to appoint a successor member or members. Members of the Board shall not be entitled to any compensation for services performed as Directors pursuant to this Declaration.</w:t>
       </w:r>
     </w:p>
     <w:p>
@@ -9809,10 +9793,13 @@
         <w:pStyle w:val="Heading2"/>
       </w:pPr>
       <w:bookmarkStart w:id="147" w:name="X87cef285f489d7499386e846ba10f244417a3bd"/>
-      <w:bookmarkStart w:id="148" w:name="_Toc102208324"/>
+      <w:bookmarkStart w:id="148" w:name="_Toc106540874"/>
       <w:bookmarkEnd w:id="145"/>
       <w:r>
-        <w:t>Section 4.3 Qualification for Membership.</w:t>
+        <w:t>Section 4.3 Qualifi</w:t>
+      </w:r>
+      <w:r>
+        <w:t>cation for Membership.</w:t>
       </w:r>
       <w:bookmarkEnd w:id="148"/>
     </w:p>
@@ -9821,13 +9808,13 @@
         <w:pStyle w:val="FirstParagraph"/>
       </w:pPr>
       <w:r>
-        <w:t>Each owner of all or a portion of the fee interest in a Lot (including Declarant) shall be a member of the Associat</w:t>
-      </w:r>
-      <w:r>
-        <w:t>ion. The persons constituting an Owner shall be entitled to one vote for each Lot owned; provided, that if a Lot has been sold on contract, the contract purchaser shall exercise the rights of an Owner for purposes of the Association and this Declaration ex</w:t>
-      </w:r>
-      <w:r>
-        <w:t>cept as hereinafter limited, and shall be the voting representative unless otherwise specified. Ownership of a Lot shall be the sole qualification for membership in the Association.</w:t>
+        <w:t>Each owner of all or a portion of the fee interest in a Lot (including Declarant) shall be a member of the Association. The persons constituting an Owner shall be entitled to one vote for each Lot owned; provided, that if a Lot has b</w:t>
+      </w:r>
+      <w:r>
+        <w:t>een sold on contract, the contract purchaser shall exercise the rights of an Owner for purposes of the Association and this Declaration except as hereinafter limited, and shall be the voting representative unless otherwise specified. Ownership of a Lot sha</w:t>
+      </w:r>
+      <w:r>
+        <w:t>ll be the sole qualification for membership in the Association.</w:t>
       </w:r>
     </w:p>
     <w:p>
@@ -9835,7 +9822,7 @@
         <w:pStyle w:val="Heading2"/>
       </w:pPr>
       <w:bookmarkStart w:id="149" w:name="section-4.4-transfer-of-membership."/>
-      <w:bookmarkStart w:id="150" w:name="_Toc102208325"/>
+      <w:bookmarkStart w:id="150" w:name="_Toc106540875"/>
       <w:bookmarkEnd w:id="147"/>
       <w:r>
         <w:t>Section 4.4 Transfer of Membership.</w:t>
@@ -9847,16 +9834,13 @@
         <w:pStyle w:val="FirstParagraph"/>
       </w:pPr>
       <w:r>
-        <w:t>The Association membership of each per</w:t>
-      </w:r>
-      <w:r>
-        <w:t>son constituting an Owner shall be appurtenant to the Lot giving rise to such membership, and, except as specifically permitted herein, shall not be assigned, transferred, pledged, hypothecated, conveyed, or alienated in any way except upon the transfer of</w:t>
-      </w:r>
-      <w:r>
-        <w:t xml:space="preserve"> title to the Lot and then only to the transferee of title to the Lot. Any attempt to make a prohibited transfer shall be void. Any transfer of title to a Lot shall operate automatically to transfer the membership in the Association to the persons constitu</w:t>
-      </w:r>
-      <w:r>
-        <w:t>ting the new Owner.</w:t>
+        <w:t xml:space="preserve">The Association membership of each person constituting an Owner shall be appurtenant to the Lot giving rise to such membership, and, except as specifically </w:t>
+      </w:r>
+      <w:r>
+        <w:t>permitted herein, shall not be assigned, transferred, pledged, hypothecated, conveyed, or alienated in any way except upon the transfer of title to the Lot and then only to the transferee of title to the Lot. Any attempt to make a prohibited transfer shall</w:t>
+      </w:r>
+      <w:r>
+        <w:t xml:space="preserve"> be void. Any transfer of title to a Lot shall operate automatically to transfer the membership in the Association to the persons constituting the new Owner.</w:t>
       </w:r>
     </w:p>
     <w:p>
@@ -9864,172 +9848,175 @@
         <w:pStyle w:val="Heading2"/>
       </w:pPr>
       <w:bookmarkStart w:id="151" w:name="section-4.5-number-of-votes."/>
-      <w:bookmarkStart w:id="152" w:name="_Toc102208326"/>
+      <w:bookmarkStart w:id="152" w:name="_Toc106540876"/>
       <w:bookmarkEnd w:id="149"/>
       <w:r>
+        <w:t>Section 4.5 Number of Votes.</w:t>
+      </w:r>
+      <w:bookmarkEnd w:id="152"/>
+    </w:p>
+    <w:p>
+      <w:pPr>
+        <w:pStyle w:val="FirstParagraph"/>
+      </w:pPr>
+      <w:r>
+        <w:t>The total voting power of the Association at any given time shall equ</w:t>
+      </w:r>
+      <w:r>
+        <w:t>al the number of Lots included within the Property at that time. Each Owner of a Lot or Lots shall be entitled to one vote for each Lot owned.</w:t>
+      </w:r>
+    </w:p>
+    <w:p>
+      <w:pPr>
+        <w:pStyle w:val="Heading2"/>
+      </w:pPr>
+      <w:bookmarkStart w:id="153" w:name="section-4.6-voting."/>
+      <w:bookmarkStart w:id="154" w:name="_Toc106540877"/>
+      <w:bookmarkEnd w:id="151"/>
+      <w:r>
         <w:lastRenderedPageBreak/>
-        <w:t>Section 4.5 Number of Votes.</w:t>
-      </w:r>
-      <w:bookmarkEnd w:id="152"/>
+        <w:t>Section 4.6 Voting.</w:t>
+      </w:r>
+      <w:bookmarkEnd w:id="154"/>
     </w:p>
     <w:p>
       <w:pPr>
         <w:pStyle w:val="FirstParagraph"/>
       </w:pPr>
       <w:r>
-        <w:t>The total voting power of the Association at any given time shall equal the number of Lots included within the Property at that time. Each Owner of a Lot or Lots shall be entitled to one vote for each Lot ow</w:t>
-      </w:r>
-      <w:r>
-        <w:t>ned.</w:t>
+        <w:t>If a Lot is owned by more than one person and only one of them is present or represented at a</w:t>
+      </w:r>
+      <w:r>
+        <w:t xml:space="preserve"> meeting, the one who is present or represented will represent the Owner. The vote for a Lot must be cast as a single vote, and fractional votes shall not be allowed. If joint owners are unable to agree among themselves how their vote shall be cast, they s</w:t>
+      </w:r>
+      <w:r>
+        <w:t>hall lose their right to vote on the matter in question. An Owner may, by written notice to the Board, designate a voting representative for the Lot. The designated voting representative need not be an Owner. The designation may be revoked at any time by w</w:t>
+      </w:r>
+      <w:r>
+        <w:t>ritten notice to the Board from a Person having an ownership interest in a Lot, or by actual notice to the Board of the death or judicially declared incompetence of any Person with an ownership interest in the Lot, except in cases in which the Person desig</w:t>
+      </w:r>
+      <w:r>
+        <w:t>nated is a Mortgagee of the Lot. This power of designation and revocation may be exercised by the guardian of an Owner, the attorney-in-fact for the Owner under a durable power of attorney, and the administrator or executor of an Owner’s estate. If no desi</w:t>
+      </w:r>
+      <w:r>
+        <w:t>gnation has been made, or if a designation has been revoked and no new designation has been made, the voting representative of each Lot shall be the group composed of all of its Owners.</w:t>
       </w:r>
     </w:p>
     <w:p>
       <w:pPr>
         <w:pStyle w:val="Heading2"/>
       </w:pPr>
-      <w:bookmarkStart w:id="153" w:name="section-4.6-voting."/>
-      <w:bookmarkStart w:id="154" w:name="_Toc102208327"/>
-      <w:bookmarkEnd w:id="151"/>
-      <w:r>
-        <w:t>Section 4.6 Voting.</w:t>
-      </w:r>
-      <w:bookmarkEnd w:id="154"/>
+      <w:bookmarkStart w:id="155" w:name="section-4.7-pledged-votes."/>
+      <w:bookmarkStart w:id="156" w:name="_Toc106540878"/>
+      <w:bookmarkEnd w:id="153"/>
+      <w:r>
+        <w:t>Section 4.7 Pledged Votes.</w:t>
+      </w:r>
+      <w:bookmarkEnd w:id="156"/>
     </w:p>
     <w:p>
       <w:pPr>
         <w:pStyle w:val="FirstParagraph"/>
       </w:pPr>
       <w:r>
-        <w:t>If a Lot is owned by more than one person and only one of them is present or represented at a meeting, the one who is present or represented will represent the Owner. The vote for a Lot must be cast as a single vote, and fractional</w:t>
-      </w:r>
-      <w:r>
-        <w:t xml:space="preserve"> votes shall not be allowed. If joint owners are unable to agree among themselves how their vote shall be cast, they shall lose their right to vote on the matter in question. An Owner may, by written notice to the Board, designate a voting representative f</w:t>
-      </w:r>
-      <w:r>
-        <w:t>or the Lot. The designated voting representative need not be an Owner. The designation may be revoked at any time by written notice to the Board from a Person having an ownership interest in a Lot, or by actual notice to the Board of the death or judiciall</w:t>
-      </w:r>
-      <w:r>
-        <w:t>y declared incompetence of any Person with an ownership interest in the Lot, except in cases in which the Person designated is a Mortgagee of the Lot. This power of designation and revocation may be exercised by the guardian of an Owner, the attorney-in-fa</w:t>
-      </w:r>
-      <w:r>
-        <w:t>ct for the Owner under a durable power of attorney, and the administrator or executor of an Owner’s estate. If no designation has been made, or if a designation has been revoked and no new designation has been made, the voting representative of each Lot sh</w:t>
-      </w:r>
-      <w:r>
-        <w:t>all be the group composed of all of its Owners.</w:t>
+        <w:t>An Owner may, but shall not be obligated to</w:t>
+      </w:r>
+      <w:r>
+        <w:t xml:space="preserve">, pledge his vote on all issues or on certain specific issues to a Mortgagee; provided, however, that if an Owner is in default under a Mortgage on his Lot for 90 consecutive days or more, the Owner’s Mortgagee shall automatically be authorized to declare </w:t>
+      </w:r>
+      <w:r>
+        <w:t>at any time thereafter that the Owner has pledged his vote to the Mortgagee on all issues arising after such declaration and during the continuance of the default. If the Board has been notified of any such pledge to a Mortgagee, only the vote of the Mortg</w:t>
+      </w:r>
+      <w:r>
+        <w:t>agee will be recognized on the issues that are subject to the pledge.</w:t>
       </w:r>
     </w:p>
     <w:p>
       <w:pPr>
         <w:pStyle w:val="Heading2"/>
       </w:pPr>
-      <w:bookmarkStart w:id="155" w:name="section-4.7-pledged-votes."/>
-      <w:bookmarkStart w:id="156" w:name="_Toc102208328"/>
-      <w:bookmarkEnd w:id="153"/>
-      <w:r>
-        <w:t>Section 4.7 Pledged Votes.</w:t>
-      </w:r>
-      <w:bookmarkEnd w:id="156"/>
+      <w:bookmarkStart w:id="157" w:name="section-4.8-annual-and-special-meetings."/>
+      <w:bookmarkStart w:id="158" w:name="_Toc106540879"/>
+      <w:bookmarkEnd w:id="155"/>
+      <w:r>
+        <w:t>Section 4.8 Annual and Special Meetings.</w:t>
+      </w:r>
+      <w:bookmarkEnd w:id="158"/>
     </w:p>
     <w:p>
       <w:pPr>
         <w:pStyle w:val="FirstParagraph"/>
       </w:pPr>
       <w:r>
-        <w:t>An Owner may, but shall not be obligated to, pledge his vote on all issues or on certain specific issues to a Mortgagee; provided, however, that if an Owner is in default under a Mo</w:t>
-      </w:r>
-      <w:r>
-        <w:t>rtgage on his Lot for 90 consecutive days or more, the Owner’s Mortgagee shall automatically be authorized to declare at any time thereafter that the Owner has pledged his vote to the Mortgagee on all issues arising after such declaration and during the co</w:t>
-      </w:r>
-      <w:r>
-        <w:t>ntinuance of the default. If the Board has been notified of any such pledge to a Mortgagee, only the vote of the Mortgagee will be recognized on the issues that are subject to the pledge.</w:t>
+        <w:t>There shall be a meeting of the members of the Association and thereafter there shall be an annual meeting of the members of the Association each</w:t>
+      </w:r>
+      <w:r>
+        <w:t xml:space="preserve"> year at such reasonable place and time as may be designated by written notice from the Board delivered to the Owners no less than 30 days before the meeting. At the first such meeting, and at each annual meeting thereafter; the Owners shall elect by major</w:t>
+      </w:r>
+      <w:r>
+        <w:t>ity vote individuals to serve as Directors until a successor is elected at the next annual meeting. Each Lot shall be entitled to one vote for each Director and the voting for Directors shall be non-cumulative. The financial statement for the preceding fis</w:t>
+      </w:r>
+      <w:r>
+        <w:t xml:space="preserve">cal year (if any) and the budget the Board has adopted for the pending fiscal year shall be presented at the annual meeting for the information of the members. Special meetings of the members of the Association may be called at any time upon not less than </w:t>
+      </w:r>
+      <w:r>
+        <w:t xml:space="preserve">14 days prior written notice to all Owners, for the purpose of considering matters which require the approval of all or some of the Owners, </w:t>
+      </w:r>
+      <w:r>
+        <w:lastRenderedPageBreak/>
+        <w:t>or for any other reasonable purpose. Any First Mortgagee of a Lot may attend or designate a representative to attend</w:t>
+      </w:r>
+      <w:r>
+        <w:t xml:space="preserve"> the meeting of the Association.</w:t>
       </w:r>
     </w:p>
     <w:p>
       <w:pPr>
         <w:pStyle w:val="Heading2"/>
       </w:pPr>
-      <w:bookmarkStart w:id="157" w:name="section-4.8-annual-and-special-meetings."/>
-      <w:bookmarkStart w:id="158" w:name="_Toc102208329"/>
-      <w:bookmarkEnd w:id="155"/>
-      <w:r>
-        <w:t>Section 4.8 Annual and Special Meetings.</w:t>
-      </w:r>
-      <w:bookmarkEnd w:id="158"/>
+      <w:bookmarkStart w:id="159" w:name="section-4.9-books-and-recordings."/>
+      <w:bookmarkStart w:id="160" w:name="_Toc106540880"/>
+      <w:bookmarkEnd w:id="157"/>
+      <w:r>
+        <w:t>Section 4.9 Books and Recordings.</w:t>
+      </w:r>
+      <w:bookmarkEnd w:id="160"/>
     </w:p>
     <w:p>
       <w:pPr>
         <w:pStyle w:val="FirstParagraph"/>
       </w:pPr>
       <w:r>
-        <w:t>There shall be a meeting of</w:t>
-      </w:r>
-      <w:r>
-        <w:t xml:space="preserve"> the members of the Association and thereafter there shall be an annual meeting of the members of the Association each year at such reasonable place and time as may be designated by written notice from the Board delivered to the Owners no less than 30 days</w:t>
-      </w:r>
-      <w:r>
-        <w:t xml:space="preserve"> before the meeting. At the first such meeting, and at each annual meeting thereafter; the Owners shall elect by majority vote individuals to serve as Directors until a successor is elected at the next annual meeting. Each Lot shall be entitled </w:t>
-      </w:r>
-      <w:r>
-        <w:lastRenderedPageBreak/>
-        <w:t>to one vote</w:t>
-      </w:r>
-      <w:r>
-        <w:t xml:space="preserve"> for each Director and the voting for Directors shall be non-cumulative. The financial statement for the preceding fiscal year (if any) and the budget the Board has adopted for the pending fiscal year shall be presented at the annual meeting for the inform</w:t>
-      </w:r>
-      <w:r>
-        <w:t>ation of the members. Special meetings of the members of the Association may be called at any time upon not less than 14 days prior written notice to all Owners, for the purpose of considering matters which require the approval of all or some of the Owners</w:t>
-      </w:r>
-      <w:r>
-        <w:t>, or for any other reasonable purpose. Any First Mortgagee of a Lot may attend or designate a representative to attend the meeting of the Association.</w:t>
+        <w:t>The Board shall cause to be kept complete, detailed, and accurate books and records of the receipts and expenditures (if any) of the Association, in a form that complies with generally acce</w:t>
+      </w:r>
+      <w:r>
+        <w:t>pted accounting principles. The books and records, authorizations for payment of expenditures, and all contracts, documents, papers, and other records of the Association shall be available for examination by the Lot Owners, Mortgagees, and the agents or at</w:t>
+      </w:r>
+      <w:r>
+        <w:t>torneys of either of them, during normal business hours and at any other reasonable time or times.</w:t>
       </w:r>
     </w:p>
     <w:p>
       <w:pPr>
         <w:pStyle w:val="Heading2"/>
       </w:pPr>
-      <w:bookmarkStart w:id="159" w:name="section-4.9-books-and-recordings."/>
-      <w:bookmarkStart w:id="160" w:name="_Toc102208330"/>
-      <w:bookmarkEnd w:id="157"/>
-      <w:r>
-        <w:t>Section 4.9 Books and Recordings.</w:t>
-      </w:r>
-      <w:bookmarkEnd w:id="160"/>
+      <w:bookmarkStart w:id="161" w:name="section-4.10-transition-date."/>
+      <w:bookmarkStart w:id="162" w:name="_Toc106540881"/>
+      <w:bookmarkEnd w:id="159"/>
+      <w:r>
+        <w:t>Section 4.10 Transition Date.</w:t>
+      </w:r>
+      <w:bookmarkEnd w:id="162"/>
     </w:p>
     <w:p>
       <w:pPr>
         <w:pStyle w:val="FirstParagraph"/>
       </w:pPr>
       <w:r>
-        <w:t>The Board shall cause to be kept complete, detailed, and accurate books</w:t>
-      </w:r>
-      <w:r>
-        <w:t xml:space="preserve"> and records of the receipts and expenditures (if any) of the Association, in a form that complies with generally accepted accounting principles. The books and records, authorizations for payment of expenditures, and all contracts, documents, papers, and o</w:t>
-      </w:r>
-      <w:r>
-        <w:t>ther records of the Association shall be available for examination by the Lot Owners, Mortgagees, and the agents or attorneys of either of them, during normal business hours and at any other reasonable time or times.</w:t>
-      </w:r>
-    </w:p>
-    <w:p>
-      <w:pPr>
-        <w:pStyle w:val="Heading2"/>
-      </w:pPr>
-      <w:bookmarkStart w:id="161" w:name="section-4.10-transition-date."/>
-      <w:bookmarkStart w:id="162" w:name="_Toc102208331"/>
-      <w:bookmarkEnd w:id="159"/>
-      <w:r>
-        <w:t>Section 4.10 Transition Date.</w:t>
-      </w:r>
-      <w:bookmarkEnd w:id="162"/>
-    </w:p>
-    <w:p>
-      <w:pPr>
-        <w:pStyle w:val="FirstParagraph"/>
-      </w:pPr>
-      <w:r>
-        <w:t>The “Tran</w:t>
-      </w:r>
-      <w:r>
-        <w:t>sition Date” shall be the date control at the Board passes from the initial Board to the Association. The Transition occurred in September 1996.</w:t>
+        <w:t>The “Transition Date” shall be the date control at the Board passes from the initial Board to the Association. The Transition o</w:t>
+      </w:r>
+      <w:r>
+        <w:t>ccurred in September 1996.</w:t>
       </w:r>
     </w:p>
     <w:p>
@@ -10037,7 +10024,7 @@
         <w:pStyle w:val="Heading1"/>
       </w:pPr>
       <w:bookmarkStart w:id="163" w:name="article-5.-notices-for-all-purposes."/>
-      <w:bookmarkStart w:id="164" w:name="_Toc102208332"/>
+      <w:bookmarkStart w:id="164" w:name="_Toc106540882"/>
       <w:bookmarkEnd w:id="141"/>
       <w:bookmarkEnd w:id="161"/>
       <w:r>
@@ -10113,88 +10100,88 @@
         <w:pStyle w:val="BodyText"/>
       </w:pPr>
       <w:r>
+        <w:t>The Board’s physical and email address may be changed from time to time by the execution and recording of an instrument in the real property Records of King County, Washington which (</w:t>
+      </w:r>
+      <w:r>
+        <w:t>1) refers to this Declaration and this Article V and (ii) sets forth the Board’s new address.</w:t>
+      </w:r>
+    </w:p>
+    <w:p>
+      <w:pPr>
+        <w:pStyle w:val="Heading1"/>
+      </w:pPr>
+      <w:bookmarkStart w:id="165" w:name="article-6.-authority-of-the-board."/>
+      <w:bookmarkStart w:id="166" w:name="_Toc106540883"/>
+      <w:bookmarkEnd w:id="163"/>
+      <w:r>
         <w:lastRenderedPageBreak/>
-        <w:t>The Board’s physical and email address may be changed from time to time by the execution and recording of an instrument in the real property Records of King County, Washington which (</w:t>
-      </w:r>
-      <w:r>
-        <w:t>1) refers to this Declaration and this Article V and (ii) sets forth the Board’s new address.</w:t>
+        <w:t>Article 6. Authority Of The Board.</w:t>
+      </w:r>
+      <w:bookmarkEnd w:id="166"/>
+    </w:p>
+    <w:p>
+      <w:pPr>
+        <w:pStyle w:val="Heading2"/>
+      </w:pPr>
+      <w:bookmarkStart w:id="167" w:name="X3452fac612d17d6601ce491c75965268c30fcc3"/>
+      <w:bookmarkStart w:id="168" w:name="_Toc106540884"/>
+      <w:r>
+        <w:t>Section 6.1 Adoption of Rules and Regulations.</w:t>
+      </w:r>
+      <w:bookmarkEnd w:id="168"/>
+    </w:p>
+    <w:p>
+      <w:pPr>
+        <w:pStyle w:val="FirstParagraph"/>
+      </w:pPr>
+      <w:r>
+        <w:t xml:space="preserve">The Board is empowered to adopt, amend, and revoke on behalf of the Association </w:t>
+      </w:r>
+      <w:r>
+        <w:t>detailed administrative rules and regulations necessary or convenient from time to time to insure compliance with the general guidelines of this Declaration to promote the comfortable use and enjoyment of the Property and to govern the operation and proced</w:t>
+      </w:r>
+      <w:r>
+        <w:t>ures of the Association. The rules and resolutions may, without limitation, authorize voting by proxy or mail, or both, on Association matters. The rules and regulations of the Association shall be binding upon all Owners and occupants and all other Person</w:t>
+      </w:r>
+      <w:r>
+        <w:t>s claiming any interest in the Property.</w:t>
+      </w:r>
+    </w:p>
+    <w:p>
+      <w:pPr>
+        <w:pStyle w:val="Heading2"/>
+      </w:pPr>
+      <w:bookmarkStart w:id="169" w:name="X992bc3258a495519432519040837292aed9e811"/>
+      <w:bookmarkStart w:id="170" w:name="_Toc106540885"/>
+      <w:bookmarkEnd w:id="167"/>
+      <w:r>
+        <w:t>Section 6.2 Enforcement of Declaration, Etc.</w:t>
+      </w:r>
+      <w:bookmarkEnd w:id="170"/>
+    </w:p>
+    <w:p>
+      <w:pPr>
+        <w:pStyle w:val="FirstParagraph"/>
+      </w:pPr>
+      <w:r>
+        <w:t xml:space="preserve">The Board shall have the power to enforce the provisions of this Declaration, and the rules and regulations of the Association for the benefit of the Association, and to </w:t>
+      </w:r>
+      <w:r>
+        <w:t xml:space="preserve">separately assess the Owner against whom this Declaration is being enforced. The failure of any Owner to comply with the provisions of this Declaration, or the rules and regulations of the Association will give rise to a cause of action-in the Association </w:t>
+      </w:r>
+      <w:r>
+        <w:t>(acting through the Board) and any aggrieved Lot Owner for recovery of damages, or injunctive relief, or both. If a legal action is brought to interpret or enforce compliance with the provisions of this Declaration, or the rules or regulations of the Assoc</w:t>
+      </w:r>
+      <w:r>
+        <w:t>iation, the prevailing party shall be entitled to judgment against the other party for its reasonable expenses, court costs, and attorneys’ fees in the amount awarded by the Court.</w:t>
       </w:r>
     </w:p>
     <w:p>
       <w:pPr>
         <w:pStyle w:val="Heading1"/>
       </w:pPr>
-      <w:bookmarkStart w:id="165" w:name="article-6.-authority-of-the-board."/>
-      <w:bookmarkStart w:id="166" w:name="_Toc102208333"/>
-      <w:bookmarkEnd w:id="163"/>
-      <w:r>
-        <w:t>Article 6. Authority Of The Board.</w:t>
-      </w:r>
-      <w:bookmarkEnd w:id="166"/>
-    </w:p>
-    <w:p>
-      <w:pPr>
-        <w:pStyle w:val="Heading2"/>
-      </w:pPr>
-      <w:bookmarkStart w:id="167" w:name="X3452fac612d17d6601ce491c75965268c30fcc3"/>
-      <w:bookmarkStart w:id="168" w:name="_Toc102208334"/>
-      <w:r>
-        <w:t>Section 6.1 Adoption of Rules and Regulations.</w:t>
-      </w:r>
-      <w:bookmarkEnd w:id="168"/>
-    </w:p>
-    <w:p>
-      <w:pPr>
-        <w:pStyle w:val="FirstParagraph"/>
-      </w:pPr>
-      <w:r>
-        <w:t xml:space="preserve">The Board is empowered to adopt, amend, and revoke on behalf of the Association </w:t>
-      </w:r>
-      <w:r>
-        <w:t>detailed administrative rules and regulations necessary or convenient from time to time to insure compliance with the general guidelines of this Declaration to promote the comfortable use and enjoyment of the Property and to govern the operation and proced</w:t>
-      </w:r>
-      <w:r>
-        <w:t>ures of the Association. The rules and resolutions may, without limitation, authorize voting by proxy or mail, or both, on Association matters. The rules and regulations of the Association shall be binding upon all Owners and occupants and all other Person</w:t>
-      </w:r>
-      <w:r>
-        <w:t>s claiming any interest in the Property.</w:t>
-      </w:r>
-    </w:p>
-    <w:p>
-      <w:pPr>
-        <w:pStyle w:val="Heading2"/>
-      </w:pPr>
-      <w:bookmarkStart w:id="169" w:name="X992bc3258a495519432519040837292aed9e811"/>
-      <w:bookmarkStart w:id="170" w:name="_Toc102208335"/>
-      <w:bookmarkEnd w:id="167"/>
-      <w:r>
-        <w:t>Section 6.2 Enforcement of Declaration, Etc.</w:t>
-      </w:r>
-      <w:bookmarkEnd w:id="170"/>
-    </w:p>
-    <w:p>
-      <w:pPr>
-        <w:pStyle w:val="FirstParagraph"/>
-      </w:pPr>
-      <w:r>
-        <w:t xml:space="preserve">The Board shall have the power to enforce the provisions of this Declaration, and the rules and regulations of the Association for the benefit of the Association, and to </w:t>
-      </w:r>
-      <w:r>
-        <w:t xml:space="preserve">separately assess the Owner against whom this Declaration is being enforced. The failure of any Owner to comply with the provisions of this Declaration, or the rules and regulations of the Association will give rise to a cause of action-in the Association </w:t>
-      </w:r>
-      <w:r>
-        <w:t>(acting through the Board) and any aggrieved Lot Owner for recovery of damages, or injunctive relief, or both. If a legal action is brought to interpret or enforce compliance with the provisions of this Declaration, or the rules or regulations of the Assoc</w:t>
-      </w:r>
-      <w:r>
-        <w:t>iation, the prevailing party shall be entitled to judgment against the other party for its reasonable expenses, court costs, and attorneys’ fees in the amount awarded by the Court.</w:t>
-      </w:r>
-    </w:p>
-    <w:p>
-      <w:pPr>
-        <w:pStyle w:val="Heading1"/>
-      </w:pPr>
       <w:bookmarkStart w:id="171" w:name="Xa9c4e42fff8edbd2c9efcb92c00d89a88b5bcec"/>
-      <w:bookmarkStart w:id="172" w:name="_Toc102208336"/>
+      <w:bookmarkStart w:id="172" w:name="_Toc106540886"/>
       <w:bookmarkEnd w:id="165"/>
       <w:bookmarkEnd w:id="169"/>
       <w:r>
@@ -10207,7 +10194,7 @@
         <w:pStyle w:val="Heading2"/>
       </w:pPr>
       <w:bookmarkStart w:id="173" w:name="Xfb5d85ae9c758089119c82b5c5dc4d8de013be9"/>
-      <w:bookmarkStart w:id="174" w:name="_Toc102208337"/>
+      <w:bookmarkStart w:id="174" w:name="_Toc106540887"/>
       <w:r>
         <w:t>Section 7.1 Fiscal Year; Preparation of Budget.</w:t>
       </w:r>
@@ -10224,17 +10211,17 @@
         <w:t xml:space="preserve">r year. As soon as the Board in its discretion deems advisable and prior to the expiration of each fiscal year thereafter, the Board shall establish a budget for the costs of maintaining the Common Area during the ensuing fiscal year. The Board shall then </w:t>
       </w:r>
       <w:r>
-        <w:t xml:space="preserve">assess each Lot within the Property with its pro rata share, based upon the number of Lots then within the Property, </w:t>
+        <w:t>assess each Lot within the Property with its pro rata share, based upon the number of Lots then within the Property, of such estimated costs. The Board, at its election, may require the Lot Owners to pay the amount assessed in equal monthly or quarterly in</w:t>
+      </w:r>
+      <w:r>
+        <w:t>stallments or in a lump sum annual installment. The Board shall notify each Lot Owner in writing at least ten days in advance of each assessment period of the amount of the assessment for said period, which notice shall be accompanied by a copy of the budg</w:t>
+      </w:r>
+      <w:r>
+        <w:t xml:space="preserve">et upon which the assessment is based. The assessments levied by the Board shall be used exclusively to promote the recreation, </w:t>
       </w:r>
       <w:r>
         <w:lastRenderedPageBreak/>
-        <w:t>of such estimated costs. The Board, at its election, may require the Lot Owners to pay the amount assessed in equal monthly or quarterly in</w:t>
-      </w:r>
-      <w:r>
-        <w:t>stallments or in a lump sum annual installment. The Board shall notify each Lot Owner in writing at least ten days in advance of each assessment period of the amount of the assessment for said period, which notice shall be accompanied by a copy of the budg</w:t>
-      </w:r>
-      <w:r>
-        <w:t>et upon which the assessment is based. The assessments levied by the Board shall be used exclusively to promote the recreation, health, safety and welfare of the Lot Owners and for the improvement and maintenance of the Common Areas.</w:t>
+        <w:t>health, safety and welfare of the Lot Owners and for the improvement and maintenance of the Common Areas.</w:t>
       </w:r>
     </w:p>
     <w:p>
@@ -10242,7 +10229,7 @@
         <w:pStyle w:val="Heading2"/>
       </w:pPr>
       <w:bookmarkStart w:id="175" w:name="X03adf16adebf42c3dcdd7ff32ce4720de385650"/>
-      <w:bookmarkStart w:id="176" w:name="_Toc102208338"/>
+      <w:bookmarkStart w:id="176" w:name="_Toc106540888"/>
       <w:bookmarkEnd w:id="173"/>
       <w:r>
         <w:t>Section 7.2 Certificat</w:t>
@@ -10277,7 +10264,7 @@
         <w:pStyle w:val="Heading2"/>
       </w:pPr>
       <w:bookmarkStart w:id="177" w:name="section-7.3-annual-assessments."/>
-      <w:bookmarkStart w:id="178" w:name="_Toc102208339"/>
+      <w:bookmarkStart w:id="178" w:name="_Toc106540889"/>
       <w:bookmarkEnd w:id="175"/>
       <w:r>
         <w:t>Section 7.3 Annual Assessments.</w:t>
@@ -10308,7 +10295,7 @@
         <w:pStyle w:val="Heading2"/>
       </w:pPr>
       <w:bookmarkStart w:id="179" w:name="Xc47940fdc42483695e60dc831151177c1cd0dc6"/>
-      <w:bookmarkStart w:id="180" w:name="_Toc102208340"/>
+      <w:bookmarkStart w:id="180" w:name="_Toc106540890"/>
       <w:bookmarkEnd w:id="177"/>
       <w:r>
         <w:t>Section 7</w:t>
@@ -10337,7 +10324,7 @@
         <w:pStyle w:val="Heading1"/>
       </w:pPr>
       <w:bookmarkStart w:id="181" w:name="X2861194d1cc998cf69e8b01e165fc75f9b64900"/>
-      <w:bookmarkStart w:id="182" w:name="_Toc102208341"/>
+      <w:bookmarkStart w:id="182" w:name="_Toc106540891"/>
       <w:bookmarkEnd w:id="171"/>
       <w:bookmarkEnd w:id="179"/>
       <w:r>
@@ -10351,7 +10338,7 @@
         <w:pStyle w:val="Heading2"/>
       </w:pPr>
       <w:bookmarkStart w:id="183" w:name="X961aa7b1acfcbd9dd574b3bd9c367cbed7d748a"/>
-      <w:bookmarkStart w:id="184" w:name="_Toc102208342"/>
+      <w:bookmarkStart w:id="184" w:name="_Toc106540892"/>
       <w:r>
         <w:t>Section 8.1 Assessments Are a Lien; Priority.</w:t>
       </w:r>
@@ -10385,7 +10372,7 @@
         <w:pStyle w:val="Heading2"/>
       </w:pPr>
       <w:bookmarkStart w:id="185" w:name="section-8.2-lien-may-be-foreclosed."/>
-      <w:bookmarkStart w:id="186" w:name="_Toc102208343"/>
+      <w:bookmarkStart w:id="186" w:name="_Toc106540893"/>
       <w:bookmarkEnd w:id="183"/>
       <w:r>
         <w:t>Section 8.2 Lien May Be Foreclosed.</w:t>
@@ -10411,7 +10398,7 @@
         <w:pStyle w:val="Heading2"/>
       </w:pPr>
       <w:bookmarkStart w:id="187" w:name="X5a401b87ae2263031666e9bd0a72fd4fde7bf35"/>
-      <w:bookmarkStart w:id="188" w:name="_Toc102208344"/>
+      <w:bookmarkStart w:id="188" w:name="_Toc106540894"/>
       <w:bookmarkEnd w:id="185"/>
       <w:r>
         <w:t>Section 8.3 Assessments are Personal Obligations.</w:t>
@@ -10437,7 +10424,7 @@
         <w:pStyle w:val="Heading2"/>
       </w:pPr>
       <w:bookmarkStart w:id="189" w:name="X6831e69e76d4e59a5b34100ecbdba8ea9c36604"/>
-      <w:bookmarkStart w:id="190" w:name="_Toc102208345"/>
+      <w:bookmarkStart w:id="190" w:name="_Toc106540895"/>
       <w:bookmarkEnd w:id="187"/>
       <w:r>
         <w:t>Section 8.4 Late Charges and Interest on Delinquent Assessments.</w:t>
@@ -10467,7 +10454,7 @@
         <w:pStyle w:val="Heading2"/>
       </w:pPr>
       <w:bookmarkStart w:id="191" w:name="section-8.5-remedies-cumulative."/>
-      <w:bookmarkStart w:id="192" w:name="_Toc102208346"/>
+      <w:bookmarkStart w:id="192" w:name="_Toc106540896"/>
       <w:bookmarkEnd w:id="189"/>
       <w:r>
         <w:t>Section 8.5 Remedies Cumulative.</w:t>
@@ -10487,7 +10474,7 @@
         <w:pStyle w:val="Heading2"/>
       </w:pPr>
       <w:bookmarkStart w:id="193" w:name="section-8.6-no-avoidance-of-assessments."/>
-      <w:bookmarkStart w:id="194" w:name="_Toc102208347"/>
+      <w:bookmarkStart w:id="194" w:name="_Toc106540897"/>
       <w:bookmarkEnd w:id="191"/>
       <w:r>
         <w:t>Section 8.6 No Av</w:t>
@@ -10510,7 +10497,7 @@
         <w:pStyle w:val="Heading1"/>
       </w:pPr>
       <w:bookmarkStart w:id="195" w:name="X9a6f321f16c5fd8732a8d4fcbdb2bdf0cd28b36"/>
-      <w:bookmarkStart w:id="196" w:name="_Toc102208348"/>
+      <w:bookmarkStart w:id="196" w:name="_Toc106540898"/>
       <w:bookmarkEnd w:id="181"/>
       <w:bookmarkEnd w:id="193"/>
       <w:r>
@@ -10540,7 +10527,7 @@
         <w:pStyle w:val="Heading1"/>
       </w:pPr>
       <w:bookmarkStart w:id="197" w:name="article-10.-limitation-of-liability."/>
-      <w:bookmarkStart w:id="198" w:name="_Toc102208349"/>
+      <w:bookmarkStart w:id="198" w:name="_Toc106540899"/>
       <w:bookmarkEnd w:id="195"/>
       <w:r>
         <w:t>Article 10. Limitation Of Liability.</w:t>
@@ -10569,7 +10556,7 @@
         <w:pStyle w:val="Heading1"/>
       </w:pPr>
       <w:bookmarkStart w:id="199" w:name="article-11.-indemnification."/>
-      <w:bookmarkStart w:id="200" w:name="_Toc102208350"/>
+      <w:bookmarkStart w:id="200" w:name="_Toc106540900"/>
       <w:bookmarkEnd w:id="197"/>
       <w:r>
         <w:lastRenderedPageBreak/>
@@ -10599,7 +10586,7 @@
         <w:pStyle w:val="Heading1"/>
       </w:pPr>
       <w:bookmarkStart w:id="201" w:name="article-12.-insurance."/>
-      <w:bookmarkStart w:id="202" w:name="_Toc102208351"/>
+      <w:bookmarkStart w:id="202" w:name="_Toc106540901"/>
       <w:bookmarkEnd w:id="199"/>
       <w:r>
         <w:t>Article 12. Insurance.</w:t>
@@ -10628,7 +10615,7 @@
         <w:pStyle w:val="Heading1"/>
       </w:pPr>
       <w:bookmarkStart w:id="203" w:name="article-13.-amendments-of-declaration."/>
-      <w:bookmarkStart w:id="204" w:name="_Toc102208352"/>
+      <w:bookmarkStart w:id="204" w:name="_Toc106540902"/>
       <w:bookmarkEnd w:id="201"/>
       <w:r>
         <w:t>Article 13. Amendments Of Declaration.</w:t>
@@ -10667,7 +10654,7 @@
         <w:pStyle w:val="Heading1"/>
       </w:pPr>
       <w:bookmarkStart w:id="205" w:name="article-14.-annexation-and-subdivision."/>
-      <w:bookmarkStart w:id="206" w:name="_Toc102208353"/>
+      <w:bookmarkStart w:id="206" w:name="_Toc106540903"/>
       <w:bookmarkEnd w:id="203"/>
       <w:r>
         <w:t>Article 14. Annexation And Subdivision.</w:t>
@@ -10690,7 +10677,7 @@
         <w:pStyle w:val="Heading1"/>
       </w:pPr>
       <w:bookmarkStart w:id="207" w:name="article-15.-duration."/>
-      <w:bookmarkStart w:id="208" w:name="_Toc102208354"/>
+      <w:bookmarkStart w:id="208" w:name="_Toc106540904"/>
       <w:bookmarkEnd w:id="205"/>
       <w:r>
         <w:t>Article 15. Duration.</w:t>
@@ -10719,7 +10706,7 @@
         <w:pStyle w:val="Heading1"/>
       </w:pPr>
       <w:bookmarkStart w:id="209" w:name="article-16.-severability."/>
-      <w:bookmarkStart w:id="210" w:name="_Toc102208355"/>
+      <w:bookmarkStart w:id="210" w:name="_Toc106540905"/>
       <w:bookmarkEnd w:id="207"/>
       <w:r>
         <w:t>Article 16. Severability.</w:t>
@@ -10739,7 +10726,7 @@
         <w:pStyle w:val="Heading1"/>
       </w:pPr>
       <w:bookmarkStart w:id="211" w:name="article-17.-effective-date."/>
-      <w:bookmarkStart w:id="212" w:name="_Toc102208356"/>
+      <w:bookmarkStart w:id="212" w:name="_Toc106540906"/>
       <w:bookmarkEnd w:id="209"/>
       <w:r>
         <w:t>Article 17</w:t>
@@ -10762,7 +10749,7 @@
         <w:pStyle w:val="Heading1"/>
       </w:pPr>
       <w:bookmarkStart w:id="213" w:name="X9050206ef827b1b25dd5ae5bf3e5f56f3a1ac6e"/>
-      <w:bookmarkStart w:id="214" w:name="_Toc102208357"/>
+      <w:bookmarkStart w:id="214" w:name="_Toc106540907"/>
       <w:bookmarkEnd w:id="211"/>
       <w:r>
         <w:t>Exhibit A. Legal Description of the Property.</w:t>
@@ -10782,7 +10769,7 @@
         <w:pStyle w:val="Heading1"/>
       </w:pPr>
       <w:bookmarkStart w:id="215" w:name="Xbc743041a5373203ea769a9a4f9096b3157a616"/>
-      <w:bookmarkStart w:id="216" w:name="_Toc102208358"/>
+      <w:bookmarkStart w:id="216" w:name="_Toc106540908"/>
       <w:bookmarkEnd w:id="213"/>
       <w:r>
         <w:lastRenderedPageBreak/>
@@ -10800,7 +10787,7 @@
         </w:rPr>
         <w:lastRenderedPageBreak/>
         <w:drawing>
-          <wp:inline distT="0" distB="0" distL="0" distR="0" wp14:anchorId="2AB01D7C" wp14:editId="4167F4D0">
+          <wp:inline distT="0" distB="0" distL="0" distR="0" wp14:anchorId="1471B70D" wp14:editId="69882AA3">
             <wp:extent cx="5816600" cy="7527364"/>
             <wp:effectExtent l="0" t="0" r="0" b="0"/>
             <wp:docPr id="1" name="Picture" descr="Exhibit B-1"/>
@@ -10850,7 +10837,7 @@
         </w:rPr>
         <w:lastRenderedPageBreak/>
         <w:drawing>
-          <wp:inline distT="0" distB="0" distL="0" distR="0" wp14:anchorId="4C27B670" wp14:editId="2A8ECF97">
+          <wp:inline distT="0" distB="0" distL="0" distR="0" wp14:anchorId="27D8A2E8" wp14:editId="3CEE6324">
             <wp:extent cx="5816600" cy="7527364"/>
             <wp:effectExtent l="0" t="0" r="0" b="0"/>
             <wp:docPr id="2" name="Picture" descr="Exhibit B-2"/>
@@ -10900,7 +10887,7 @@
         </w:rPr>
         <w:lastRenderedPageBreak/>
         <w:drawing>
-          <wp:inline distT="0" distB="0" distL="0" distR="0" wp14:anchorId="43BE92B8" wp14:editId="010F85E6">
+          <wp:inline distT="0" distB="0" distL="0" distR="0" wp14:anchorId="205E3326" wp14:editId="58DCEED4">
             <wp:extent cx="5816600" cy="7527364"/>
             <wp:effectExtent l="0" t="0" r="0" b="0"/>
             <wp:docPr id="3" name="Picture" descr="Exhibit B-3"/>
@@ -10950,7 +10937,7 @@
         </w:rPr>
         <w:lastRenderedPageBreak/>
         <w:drawing>
-          <wp:inline distT="0" distB="0" distL="0" distR="0" wp14:anchorId="4B906EFE" wp14:editId="7EFEE714">
+          <wp:inline distT="0" distB="0" distL="0" distR="0" wp14:anchorId="2EC3136F" wp14:editId="0CCD49B1">
             <wp:extent cx="5816600" cy="7527364"/>
             <wp:effectExtent l="0" t="0" r="0" b="0"/>
             <wp:docPr id="4" name="Picture" descr="Exhibit B-4"/>
@@ -10997,7 +10984,7 @@
         <w:pStyle w:val="Heading1"/>
       </w:pPr>
       <w:bookmarkStart w:id="217" w:name="exhibit-c.-fence-detail."/>
-      <w:bookmarkStart w:id="218" w:name="_Toc102208359"/>
+      <w:bookmarkStart w:id="218" w:name="_Toc106540909"/>
       <w:bookmarkEnd w:id="215"/>
       <w:r>
         <w:lastRenderedPageBreak/>
@@ -11015,7 +11002,7 @@
         </w:rPr>
         <w:lastRenderedPageBreak/>
         <w:drawing>
-          <wp:inline distT="0" distB="0" distL="0" distR="0" wp14:anchorId="13F3E9A6" wp14:editId="0F5730B1">
+          <wp:inline distT="0" distB="0" distL="0" distR="0" wp14:anchorId="3A90BFE7" wp14:editId="5E1EC806">
             <wp:extent cx="5816600" cy="7527364"/>
             <wp:effectExtent l="0" t="0" r="0" b="0"/>
             <wp:docPr id="5" name="Picture" descr="Exhibit C-1"/>
@@ -11079,7 +11066,7 @@
 </file>
 
 <file path=word/endnotes.xml><?xml version="1.0" encoding="utf-8"?>
-<w:endnotes xmlns:wpc="http://schemas.microsoft.com/office/word/2010/wordprocessingCanvas" xmlns:cx="http://schemas.microsoft.com/office/drawing/2014/chartex" xmlns:cx1="http://schemas.microsoft.com/office/drawing/2015/9/8/chartex" xmlns:cx2="http://schemas.microsoft.com/office/drawing/2015/10/21/chartex" xmlns:cx3="http://schemas.microsoft.com/office/drawing/2016/5/9/chartex" xmlns:cx4="http://schemas.microsoft.com/office/drawing/2016/5/10/chartex" xmlns:cx5="http://schemas.microsoft.com/office/drawing/2016/5/11/chartex" xmlns:cx6="http://schemas.microsoft.com/office/drawing/2016/5/12/chartex" xmlns:cx7="http://schemas.microsoft.com/office/drawing/2016/5/13/chartex" xmlns:cx8="http://schemas.microsoft.com/office/drawing/2016/5/14/chartex" xmlns:mc="http://schemas.openxmlformats.org/markup-compatibility/2006" xmlns:aink="http://schemas.microsoft.com/office/drawing/2016/ink" xmlns:am3d="http://schemas.microsoft.com/office/drawing/2017/model3d" xmlns:o="urn:schemas-microsoft-com:office:office" xmlns:r="http://schemas.openxmlformats.org/officeDocument/2006/relationships" xmlns:m="http://schemas.openxmlformats.org/officeDocument/2006/math" xmlns:v="urn:schemas-microsoft-com:vml" xmlns:wp14="http://schemas.microsoft.com/office/word/2010/wordprocessingDrawing" xmlns:wp="http://schemas.openxmlformats.org/drawingml/2006/wordprocessingDrawing" xmlns:w10="urn:schemas-microsoft-com:office:word" xmlns:w="http://schemas.openxmlformats.org/wordprocessingml/2006/main" xmlns:w14="http://schemas.microsoft.com/office/word/2010/wordml" xmlns:w15="http://schemas.microsoft.com/office/word/2012/wordml" xmlns:w16cex="http://schemas.microsoft.com/office/word/2018/wordml/cex" xmlns:w16cid="http://schemas.microsoft.com/office/word/2016/wordml/cid" xmlns:w16="http://schemas.microsoft.com/office/word/2018/wordml" xmlns:w16sdtdh="http://schemas.microsoft.com/office/word/2020/wordml/sdtdatahash" xmlns:w16se="http://schemas.microsoft.com/office/word/2015/wordml/symex" xmlns:wpg="http://schemas.microsoft.com/office/word/2010/wordprocessingGroup" xmlns:wpi="http://schemas.microsoft.com/office/word/2010/wordprocessingInk" xmlns:wne="http://schemas.microsoft.com/office/word/2006/wordml" xmlns:wps="http://schemas.microsoft.com/office/word/2010/wordprocessingShape" mc:Ignorable="w14 w15 w16se w16cid w16 w16cex w16sdtdh wp14">
+<w:endnotes xmlns:wpc="http://schemas.microsoft.com/office/word/2010/wordprocessingCanvas" xmlns:cx="http://schemas.microsoft.com/office/drawing/2014/chartex" xmlns:cx1="http://schemas.microsoft.com/office/drawing/2015/9/8/chartex" xmlns:cx2="http://schemas.microsoft.com/office/drawing/2015/10/21/chartex" xmlns:cx3="http://schemas.microsoft.com/office/drawing/2016/5/9/chartex" xmlns:cx4="http://schemas.microsoft.com/office/drawing/2016/5/10/chartex" xmlns:cx5="http://schemas.microsoft.com/office/drawing/2016/5/11/chartex" xmlns:cx6="http://schemas.microsoft.com/office/drawing/2016/5/12/chartex" xmlns:cx7="http://schemas.microsoft.com/office/drawing/2016/5/13/chartex" xmlns:cx8="http://schemas.microsoft.com/office/drawing/2016/5/14/chartex" xmlns:mc="http://schemas.openxmlformats.org/markup-compatibility/2006" xmlns:aink="http://schemas.microsoft.com/office/drawing/2016/ink" xmlns:am3d="http://schemas.microsoft.com/office/drawing/2017/model3d" xmlns:o="urn:schemas-microsoft-com:office:office" xmlns:oel="http://schemas.microsoft.com/office/2019/extlst" xmlns:r="http://schemas.openxmlformats.org/officeDocument/2006/relationships" xmlns:m="http://schemas.openxmlformats.org/officeDocument/2006/math" xmlns:v="urn:schemas-microsoft-com:vml" xmlns:wp14="http://schemas.microsoft.com/office/word/2010/wordprocessingDrawing" xmlns:wp="http://schemas.openxmlformats.org/drawingml/2006/wordprocessingDrawing" xmlns:w10="urn:schemas-microsoft-com:office:word" xmlns:w="http://schemas.openxmlformats.org/wordprocessingml/2006/main" xmlns:w14="http://schemas.microsoft.com/office/word/2010/wordml" xmlns:w15="http://schemas.microsoft.com/office/word/2012/wordml" xmlns:w16cex="http://schemas.microsoft.com/office/word/2018/wordml/cex" xmlns:w16cid="http://schemas.microsoft.com/office/word/2016/wordml/cid" xmlns:w16="http://schemas.microsoft.com/office/word/2018/wordml" xmlns:w16sdtdh="http://schemas.microsoft.com/office/word/2020/wordml/sdtdatahash" xmlns:w16se="http://schemas.microsoft.com/office/word/2015/wordml/symex" xmlns:wpg="http://schemas.microsoft.com/office/word/2010/wordprocessingGroup" xmlns:wpi="http://schemas.microsoft.com/office/word/2010/wordprocessingInk" xmlns:wne="http://schemas.microsoft.com/office/word/2006/wordml" xmlns:wps="http://schemas.microsoft.com/office/word/2010/wordprocessingShape" mc:Ignorable="w14 w15 w16se w16cid w16 w16cex w16sdtdh wp14">
   <w:endnote w:type="separator" w:id="-1">
     <w:p>
       <w:pPr>
@@ -11104,10 +11091,10 @@
 </file>
 
 <file path=word/footer1.xml><?xml version="1.0" encoding="utf-8"?>
-<w:ftr xmlns:wpc="http://schemas.microsoft.com/office/word/2010/wordprocessingCanvas" xmlns:cx="http://schemas.microsoft.com/office/drawing/2014/chartex" xmlns:cx1="http://schemas.microsoft.com/office/drawing/2015/9/8/chartex" xmlns:cx2="http://schemas.microsoft.com/office/drawing/2015/10/21/chartex" xmlns:cx3="http://schemas.microsoft.com/office/drawing/2016/5/9/chartex" xmlns:cx4="http://schemas.microsoft.com/office/drawing/2016/5/10/chartex" xmlns:cx5="http://schemas.microsoft.com/office/drawing/2016/5/11/chartex" xmlns:cx6="http://schemas.microsoft.com/office/drawing/2016/5/12/chartex" xmlns:cx7="http://schemas.microsoft.com/office/drawing/2016/5/13/chartex" xmlns:cx8="http://schemas.microsoft.com/office/drawing/2016/5/14/chartex" xmlns:mc="http://schemas.openxmlformats.org/markup-compatibility/2006" xmlns:aink="http://schemas.microsoft.com/office/drawing/2016/ink" xmlns:am3d="http://schemas.microsoft.com/office/drawing/2017/model3d" xmlns:o="urn:schemas-microsoft-com:office:office" xmlns:r="http://schemas.openxmlformats.org/officeDocument/2006/relationships" xmlns:m="http://schemas.openxmlformats.org/officeDocument/2006/math" xmlns:v="urn:schemas-microsoft-com:vml" xmlns:wp14="http://schemas.microsoft.com/office/word/2010/wordprocessingDrawing" xmlns:wp="http://schemas.openxmlformats.org/drawingml/2006/wordprocessingDrawing" xmlns:w10="urn:schemas-microsoft-com:office:word" xmlns:w="http://schemas.openxmlformats.org/wordprocessingml/2006/main" xmlns:w14="http://schemas.microsoft.com/office/word/2010/wordml" xmlns:w15="http://schemas.microsoft.com/office/word/2012/wordml" xmlns:w16cex="http://schemas.microsoft.com/office/word/2018/wordml/cex" xmlns:w16cid="http://schemas.microsoft.com/office/word/2016/wordml/cid" xmlns:w16="http://schemas.microsoft.com/office/word/2018/wordml" xmlns:w16sdtdh="http://schemas.microsoft.com/office/word/2020/wordml/sdtdatahash" xmlns:w16se="http://schemas.microsoft.com/office/word/2015/wordml/symex" xmlns:wpg="http://schemas.microsoft.com/office/word/2010/wordprocessingGroup" xmlns:wpi="http://schemas.microsoft.com/office/word/2010/wordprocessingInk" xmlns:wne="http://schemas.microsoft.com/office/word/2006/wordml" xmlns:wps="http://schemas.microsoft.com/office/word/2010/wordprocessingShape" mc:Ignorable="w14 w15 w16se w16cid w16 w16cex w16sdtdh wp14">
+<w:ftr xmlns:wpc="http://schemas.microsoft.com/office/word/2010/wordprocessingCanvas" xmlns:cx="http://schemas.microsoft.com/office/drawing/2014/chartex" xmlns:cx1="http://schemas.microsoft.com/office/drawing/2015/9/8/chartex" xmlns:cx2="http://schemas.microsoft.com/office/drawing/2015/10/21/chartex" xmlns:cx3="http://schemas.microsoft.com/office/drawing/2016/5/9/chartex" xmlns:cx4="http://schemas.microsoft.com/office/drawing/2016/5/10/chartex" xmlns:cx5="http://schemas.microsoft.com/office/drawing/2016/5/11/chartex" xmlns:cx6="http://schemas.microsoft.com/office/drawing/2016/5/12/chartex" xmlns:cx7="http://schemas.microsoft.com/office/drawing/2016/5/13/chartex" xmlns:cx8="http://schemas.microsoft.com/office/drawing/2016/5/14/chartex" xmlns:mc="http://schemas.openxmlformats.org/markup-compatibility/2006" xmlns:aink="http://schemas.microsoft.com/office/drawing/2016/ink" xmlns:am3d="http://schemas.microsoft.com/office/drawing/2017/model3d" xmlns:o="urn:schemas-microsoft-com:office:office" xmlns:oel="http://schemas.microsoft.com/office/2019/extlst" xmlns:r="http://schemas.openxmlformats.org/officeDocument/2006/relationships" xmlns:m="http://schemas.openxmlformats.org/officeDocument/2006/math" xmlns:v="urn:schemas-microsoft-com:vml" xmlns:wp14="http://schemas.microsoft.com/office/word/2010/wordprocessingDrawing" xmlns:wp="http://schemas.openxmlformats.org/drawingml/2006/wordprocessingDrawing" xmlns:w10="urn:schemas-microsoft-com:office:word" xmlns:w="http://schemas.openxmlformats.org/wordprocessingml/2006/main" xmlns:w14="http://schemas.microsoft.com/office/word/2010/wordml" xmlns:w15="http://schemas.microsoft.com/office/word/2012/wordml" xmlns:w16cex="http://schemas.microsoft.com/office/word/2018/wordml/cex" xmlns:w16cid="http://schemas.microsoft.com/office/word/2016/wordml/cid" xmlns:w16="http://schemas.microsoft.com/office/word/2018/wordml" xmlns:w16sdtdh="http://schemas.microsoft.com/office/word/2020/wordml/sdtdatahash" xmlns:w16se="http://schemas.microsoft.com/office/word/2015/wordml/symex" xmlns:wpg="http://schemas.microsoft.com/office/word/2010/wordprocessingGroup" xmlns:wpi="http://schemas.microsoft.com/office/word/2010/wordprocessingInk" xmlns:wne="http://schemas.microsoft.com/office/word/2006/wordml" xmlns:wps="http://schemas.microsoft.com/office/word/2010/wordprocessingShape" mc:Ignorable="w14 w15 w16se w16cid w16 w16cex w16sdtdh wp14">
   <w:sdt>
     <w:sdtPr>
-      <w:id w:val="1505014250"/>
+      <w:id w:val="952132804"/>
       <w:docPartObj>
         <w:docPartGallery w:val="Page Numbers (Bottom of Page)"/>
         <w:docPartUnique/>
@@ -11157,7 +11144,7 @@
 </file>
 
 <file path=word/footnotes.xml><?xml version="1.0" encoding="utf-8"?>
-<w:footnotes xmlns:wpc="http://schemas.microsoft.com/office/word/2010/wordprocessingCanvas" xmlns:cx="http://schemas.microsoft.com/office/drawing/2014/chartex" xmlns:cx1="http://schemas.microsoft.com/office/drawing/2015/9/8/chartex" xmlns:cx2="http://schemas.microsoft.com/office/drawing/2015/10/21/chartex" xmlns:cx3="http://schemas.microsoft.com/office/drawing/2016/5/9/chartex" xmlns:cx4="http://schemas.microsoft.com/office/drawing/2016/5/10/chartex" xmlns:cx5="http://schemas.microsoft.com/office/drawing/2016/5/11/chartex" xmlns:cx6="http://schemas.microsoft.com/office/drawing/2016/5/12/chartex" xmlns:cx7="http://schemas.microsoft.com/office/drawing/2016/5/13/chartex" xmlns:cx8="http://schemas.microsoft.com/office/drawing/2016/5/14/chartex" xmlns:mc="http://schemas.openxmlformats.org/markup-compatibility/2006" xmlns:aink="http://schemas.microsoft.com/office/drawing/2016/ink" xmlns:am3d="http://schemas.microsoft.com/office/drawing/2017/model3d" xmlns:o="urn:schemas-microsoft-com:office:office" xmlns:r="http://schemas.openxmlformats.org/officeDocument/2006/relationships" xmlns:m="http://schemas.openxmlformats.org/officeDocument/2006/math" xmlns:v="urn:schemas-microsoft-com:vml" xmlns:wp14="http://schemas.microsoft.com/office/word/2010/wordprocessingDrawing" xmlns:wp="http://schemas.openxmlformats.org/drawingml/2006/wordprocessingDrawing" xmlns:w10="urn:schemas-microsoft-com:office:word" xmlns:w="http://schemas.openxmlformats.org/wordprocessingml/2006/main" xmlns:w14="http://schemas.microsoft.com/office/word/2010/wordml" xmlns:w15="http://schemas.microsoft.com/office/word/2012/wordml" xmlns:w16cex="http://schemas.microsoft.com/office/word/2018/wordml/cex" xmlns:w16cid="http://schemas.microsoft.com/office/word/2016/wordml/cid" xmlns:w16="http://schemas.microsoft.com/office/word/2018/wordml" xmlns:w16sdtdh="http://schemas.microsoft.com/office/word/2020/wordml/sdtdatahash" xmlns:w16se="http://schemas.microsoft.com/office/word/2015/wordml/symex" xmlns:wpg="http://schemas.microsoft.com/office/word/2010/wordprocessingGroup" xmlns:wpi="http://schemas.microsoft.com/office/word/2010/wordprocessingInk" xmlns:wne="http://schemas.microsoft.com/office/word/2006/wordml" xmlns:wps="http://schemas.microsoft.com/office/word/2010/wordprocessingShape" mc:Ignorable="w14 w15 w16se w16cid w16 w16cex w16sdtdh wp14">
+<w:footnotes xmlns:wpc="http://schemas.microsoft.com/office/word/2010/wordprocessingCanvas" xmlns:cx="http://schemas.microsoft.com/office/drawing/2014/chartex" xmlns:cx1="http://schemas.microsoft.com/office/drawing/2015/9/8/chartex" xmlns:cx2="http://schemas.microsoft.com/office/drawing/2015/10/21/chartex" xmlns:cx3="http://schemas.microsoft.com/office/drawing/2016/5/9/chartex" xmlns:cx4="http://schemas.microsoft.com/office/drawing/2016/5/10/chartex" xmlns:cx5="http://schemas.microsoft.com/office/drawing/2016/5/11/chartex" xmlns:cx6="http://schemas.microsoft.com/office/drawing/2016/5/12/chartex" xmlns:cx7="http://schemas.microsoft.com/office/drawing/2016/5/13/chartex" xmlns:cx8="http://schemas.microsoft.com/office/drawing/2016/5/14/chartex" xmlns:mc="http://schemas.openxmlformats.org/markup-compatibility/2006" xmlns:aink="http://schemas.microsoft.com/office/drawing/2016/ink" xmlns:am3d="http://schemas.microsoft.com/office/drawing/2017/model3d" xmlns:o="urn:schemas-microsoft-com:office:office" xmlns:oel="http://schemas.microsoft.com/office/2019/extlst" xmlns:r="http://schemas.openxmlformats.org/officeDocument/2006/relationships" xmlns:m="http://schemas.openxmlformats.org/officeDocument/2006/math" xmlns:v="urn:schemas-microsoft-com:vml" xmlns:wp14="http://schemas.microsoft.com/office/word/2010/wordprocessingDrawing" xmlns:wp="http://schemas.openxmlformats.org/drawingml/2006/wordprocessingDrawing" xmlns:w10="urn:schemas-microsoft-com:office:word" xmlns:w="http://schemas.openxmlformats.org/wordprocessingml/2006/main" xmlns:w14="http://schemas.microsoft.com/office/word/2010/wordml" xmlns:w15="http://schemas.microsoft.com/office/word/2012/wordml" xmlns:w16cex="http://schemas.microsoft.com/office/word/2018/wordml/cex" xmlns:w16cid="http://schemas.microsoft.com/office/word/2016/wordml/cid" xmlns:w16="http://schemas.microsoft.com/office/word/2018/wordml" xmlns:w16sdtdh="http://schemas.microsoft.com/office/word/2020/wordml/sdtdatahash" xmlns:w16se="http://schemas.microsoft.com/office/word/2015/wordml/symex" xmlns:wpg="http://schemas.microsoft.com/office/word/2010/wordprocessingGroup" xmlns:wpi="http://schemas.microsoft.com/office/word/2010/wordprocessingInk" xmlns:wne="http://schemas.microsoft.com/office/word/2006/wordml" xmlns:wps="http://schemas.microsoft.com/office/word/2010/wordprocessingShape" mc:Ignorable="w14 w15 w16se w16cid w16 w16cex w16sdtdh wp14">
   <w:footnote w:type="separator" w:id="-1">
     <w:p>
       <w:r>
@@ -11176,7 +11163,7 @@
 </file>
 
 <file path=word/numbering.xml><?xml version="1.0" encoding="utf-8"?>
-<w:numbering xmlns:wpc="http://schemas.microsoft.com/office/word/2010/wordprocessingCanvas" xmlns:cx="http://schemas.microsoft.com/office/drawing/2014/chartex" xmlns:cx1="http://schemas.microsoft.com/office/drawing/2015/9/8/chartex" xmlns:cx2="http://schemas.microsoft.com/office/drawing/2015/10/21/chartex" xmlns:cx3="http://schemas.microsoft.com/office/drawing/2016/5/9/chartex" xmlns:cx4="http://schemas.microsoft.com/office/drawing/2016/5/10/chartex" xmlns:cx5="http://schemas.microsoft.com/office/drawing/2016/5/11/chartex" xmlns:cx6="http://schemas.microsoft.com/office/drawing/2016/5/12/chartex" xmlns:cx7="http://schemas.microsoft.com/office/drawing/2016/5/13/chartex" xmlns:cx8="http://schemas.microsoft.com/office/drawing/2016/5/14/chartex" xmlns:mc="http://schemas.openxmlformats.org/markup-compatibility/2006" xmlns:aink="http://schemas.microsoft.com/office/drawing/2016/ink" xmlns:am3d="http://schemas.microsoft.com/office/drawing/2017/model3d" xmlns:o="urn:schemas-microsoft-com:office:office" xmlns:r="http://schemas.openxmlformats.org/officeDocument/2006/relationships" xmlns:m="http://schemas.openxmlformats.org/officeDocument/2006/math" xmlns:v="urn:schemas-microsoft-com:vml" xmlns:wp14="http://schemas.microsoft.com/office/word/2010/wordprocessingDrawing" xmlns:wp="http://schemas.openxmlformats.org/drawingml/2006/wordprocessingDrawing" xmlns:w10="urn:schemas-microsoft-com:office:word" xmlns:w="http://schemas.openxmlformats.org/wordprocessingml/2006/main" xmlns:w14="http://schemas.microsoft.com/office/word/2010/wordml" xmlns:w15="http://schemas.microsoft.com/office/word/2012/wordml" xmlns:w16cex="http://schemas.microsoft.com/office/word/2018/wordml/cex" xmlns:w16cid="http://schemas.microsoft.com/office/word/2016/wordml/cid" xmlns:w16="http://schemas.microsoft.com/office/word/2018/wordml" xmlns:w16sdtdh="http://schemas.microsoft.com/office/word/2020/wordml/sdtdatahash" xmlns:w16se="http://schemas.microsoft.com/office/word/2015/wordml/symex" xmlns:wpg="http://schemas.microsoft.com/office/word/2010/wordprocessingGroup" xmlns:wpi="http://schemas.microsoft.com/office/word/2010/wordprocessingInk" xmlns:wne="http://schemas.microsoft.com/office/word/2006/wordml" xmlns:wps="http://schemas.microsoft.com/office/word/2010/wordprocessingShape" mc:Ignorable="w14 w15 w16se w16cid w16 w16cex w16sdtdh wp14">
+<w:numbering xmlns:wpc="http://schemas.microsoft.com/office/word/2010/wordprocessingCanvas" xmlns:cx="http://schemas.microsoft.com/office/drawing/2014/chartex" xmlns:cx1="http://schemas.microsoft.com/office/drawing/2015/9/8/chartex" xmlns:cx2="http://schemas.microsoft.com/office/drawing/2015/10/21/chartex" xmlns:cx3="http://schemas.microsoft.com/office/drawing/2016/5/9/chartex" xmlns:cx4="http://schemas.microsoft.com/office/drawing/2016/5/10/chartex" xmlns:cx5="http://schemas.microsoft.com/office/drawing/2016/5/11/chartex" xmlns:cx6="http://schemas.microsoft.com/office/drawing/2016/5/12/chartex" xmlns:cx7="http://schemas.microsoft.com/office/drawing/2016/5/13/chartex" xmlns:cx8="http://schemas.microsoft.com/office/drawing/2016/5/14/chartex" xmlns:mc="http://schemas.openxmlformats.org/markup-compatibility/2006" xmlns:aink="http://schemas.microsoft.com/office/drawing/2016/ink" xmlns:am3d="http://schemas.microsoft.com/office/drawing/2017/model3d" xmlns:o="urn:schemas-microsoft-com:office:office" xmlns:oel="http://schemas.microsoft.com/office/2019/extlst" xmlns:r="http://schemas.openxmlformats.org/officeDocument/2006/relationships" xmlns:m="http://schemas.openxmlformats.org/officeDocument/2006/math" xmlns:v="urn:schemas-microsoft-com:vml" xmlns:wp14="http://schemas.microsoft.com/office/word/2010/wordprocessingDrawing" xmlns:wp="http://schemas.openxmlformats.org/drawingml/2006/wordprocessingDrawing" xmlns:w10="urn:schemas-microsoft-com:office:word" xmlns:w="http://schemas.openxmlformats.org/wordprocessingml/2006/main" xmlns:w14="http://schemas.microsoft.com/office/word/2010/wordml" xmlns:w15="http://schemas.microsoft.com/office/word/2012/wordml" xmlns:w16cex="http://schemas.microsoft.com/office/word/2018/wordml/cex" xmlns:w16cid="http://schemas.microsoft.com/office/word/2016/wordml/cid" xmlns:w16="http://schemas.microsoft.com/office/word/2018/wordml" xmlns:w16sdtdh="http://schemas.microsoft.com/office/word/2020/wordml/sdtdatahash" xmlns:w16se="http://schemas.microsoft.com/office/word/2015/wordml/symex" xmlns:wpg="http://schemas.microsoft.com/office/word/2010/wordprocessingGroup" xmlns:wpi="http://schemas.microsoft.com/office/word/2010/wordprocessingInk" xmlns:wne="http://schemas.microsoft.com/office/word/2006/wordml" xmlns:wps="http://schemas.microsoft.com/office/word/2010/wordprocessingShape" mc:Ignorable="w14 w15 w16se w16cid w16 w16cex w16sdtdh wp14">
   <w:abstractNum w:abstractNumId="0" w15:restartNumberingAfterBreak="0">
     <w:nsid w:val="0000A990"/>
     <w:multiLevelType w:val="multilevel"/>
@@ -11254,10 +11241,10 @@
       </w:pPr>
     </w:lvl>
   </w:abstractNum>
-  <w:num w:numId="1" w16cid:durableId="358356618">
+  <w:num w:numId="1" w16cid:durableId="489029816">
     <w:abstractNumId w:val="0"/>
   </w:num>
-  <w:num w:numId="2" w16cid:durableId="1418672029">
+  <w:num w:numId="2" w16cid:durableId="597177512">
     <w:abstractNumId w:val="0"/>
   </w:num>
 </w:numbering>
@@ -12525,7 +12512,7 @@
     <w:basedOn w:val="Normal"/>
     <w:link w:val="HeaderChar"/>
     <w:unhideWhenUsed/>
-    <w:rsid w:val="00773775"/>
+    <w:rsid w:val="00C03D42"/>
     <w:pPr>
       <w:tabs>
         <w:tab w:val="center" w:pos="4680"/>
@@ -12538,7 +12525,7 @@
     <w:name w:val="Header Char"/>
     <w:basedOn w:val="DefaultParagraphFont"/>
     <w:link w:val="Header"/>
-    <w:rsid w:val="00773775"/>
+    <w:rsid w:val="00C03D42"/>
   </w:style>
   <w:style w:type="paragraph" w:styleId="Footer">
     <w:name w:val="footer"/>
@@ -12546,7 +12533,7 @@
     <w:link w:val="FooterChar"/>
     <w:uiPriority w:val="99"/>
     <w:unhideWhenUsed/>
-    <w:rsid w:val="00773775"/>
+    <w:rsid w:val="00C03D42"/>
     <w:pPr>
       <w:tabs>
         <w:tab w:val="center" w:pos="4680"/>
@@ -12560,7 +12547,7 @@
     <w:basedOn w:val="DefaultParagraphFont"/>
     <w:link w:val="Footer"/>
     <w:uiPriority w:val="99"/>
-    <w:rsid w:val="00773775"/>
+    <w:rsid w:val="00C03D42"/>
   </w:style>
 </w:styles>
 </file>

</xml_diff>